<commit_message>
se trabaja en documentacion y Planeamiento
</commit_message>
<xml_diff>
--- a/docs/Temas_pendientes_y_de_analisis_MGH.docx
+++ b/docs/Temas_pendientes_y_de_analisis_MGH.docx
@@ -2365,7 +2365,19 @@
         <w:rPr>
           <w:lang w:val="es-ES"/>
         </w:rPr>
-        <w:t>Algunos de los modos de ejecución propuestos para el programa ya han sido implementados, sin embargo, se requieren nuevos modos de ejecución y combinaciones de ellos.  A continuación una lista de los modos propuestos:</w:t>
+        <w:t xml:space="preserve">Algunos de los modos de ejecución </w:t>
+      </w:r>
+      <w:r>
+        <w:rPr>
+          <w:lang w:val="es-ES"/>
+        </w:rPr>
+        <w:t xml:space="preserve">y formatos de archivo </w:t>
+      </w:r>
+      <w:r>
+        <w:rPr>
+          <w:lang w:val="es-ES"/>
+        </w:rPr>
+        <w:t>propuestos para el programa ya han sido implementados, sin embargo, se requieren nuevos modos de ejecución y combinaciones de ellos.  A continuación una lista de los modos propuestos:</w:t>
       </w:r>
     </w:p>
     <w:tbl>
@@ -2384,15 +2396,15 @@
         <w:tblLook w:val="04a0" w:noHBand="0" w:noVBand="1" w:firstColumn="1" w:lastRow="0" w:lastColumn="0" w:firstRow="1"/>
       </w:tblPr>
       <w:tblGrid>
-        <w:gridCol w:w="761"/>
+        <w:gridCol w:w="760"/>
         <w:gridCol w:w="6951"/>
-        <w:gridCol w:w="1188"/>
+        <w:gridCol w:w="1189"/>
       </w:tblGrid>
       <w:tr>
         <w:trPr/>
         <w:tc>
           <w:tcPr>
-            <w:tcW w:w="761" w:type="dxa"/>
+            <w:tcW w:w="760" w:type="dxa"/>
             <w:tcBorders/>
           </w:tcPr>
           <w:p>
@@ -2462,7 +2474,7 @@
         </w:tc>
         <w:tc>
           <w:tcPr>
-            <w:tcW w:w="1188" w:type="dxa"/>
+            <w:tcW w:w="1189" w:type="dxa"/>
             <w:tcBorders/>
           </w:tcPr>
           <w:p>
@@ -2500,7 +2512,7 @@
         <w:trPr/>
         <w:tc>
           <w:tcPr>
-            <w:tcW w:w="761" w:type="dxa"/>
+            <w:tcW w:w="760" w:type="dxa"/>
             <w:tcBorders/>
           </w:tcPr>
           <w:p>
@@ -2560,7 +2572,7 @@
         </w:tc>
         <w:tc>
           <w:tcPr>
-            <w:tcW w:w="1188" w:type="dxa"/>
+            <w:tcW w:w="1189" w:type="dxa"/>
             <w:tcBorders/>
           </w:tcPr>
           <w:p>
@@ -2593,7 +2605,7 @@
         <w:trPr/>
         <w:tc>
           <w:tcPr>
-            <w:tcW w:w="761" w:type="dxa"/>
+            <w:tcW w:w="760" w:type="dxa"/>
             <w:tcBorders/>
           </w:tcPr>
           <w:p>
@@ -2647,13 +2659,23 @@
                 <w:szCs w:val="20"/>
                 <w:lang w:val="es-ES" w:eastAsia="en-US" w:bidi="ar-SA"/>
               </w:rPr>
-              <w:t>Silencioso: solo muestra vectores de Q, H y P</w:t>
-            </w:r>
-          </w:p>
-        </w:tc>
-        <w:tc>
-          <w:tcPr>
-            <w:tcW w:w="1188" w:type="dxa"/>
+              <w:t>Callado</w:t>
+            </w:r>
+            <w:r>
+              <w:rPr>
+                <w:rFonts w:eastAsia="Calibri" w:cs=""/>
+                <w:kern w:val="0"/>
+                <w:sz w:val="20"/>
+                <w:szCs w:val="20"/>
+                <w:lang w:val="es-ES" w:eastAsia="en-US" w:bidi="ar-SA"/>
+              </w:rPr>
+              <w:t>: solo muestra vectores de Q, H y P</w:t>
+            </w:r>
+          </w:p>
+        </w:tc>
+        <w:tc>
+          <w:tcPr>
+            <w:tcW w:w="1189" w:type="dxa"/>
             <w:tcBorders/>
           </w:tcPr>
           <w:p>
@@ -2686,7 +2708,7 @@
         <w:trPr/>
         <w:tc>
           <w:tcPr>
-            <w:tcW w:w="761" w:type="dxa"/>
+            <w:tcW w:w="760" w:type="dxa"/>
             <w:tcBorders/>
           </w:tcPr>
           <w:p>
@@ -2746,7 +2768,7 @@
         </w:tc>
         <w:tc>
           <w:tcPr>
-            <w:tcW w:w="1188" w:type="dxa"/>
+            <w:tcW w:w="1189" w:type="dxa"/>
             <w:tcBorders/>
           </w:tcPr>
           <w:p>
@@ -2779,7 +2801,115 @@
         <w:trPr/>
         <w:tc>
           <w:tcPr>
-            <w:tcW w:w="761" w:type="dxa"/>
+            <w:tcW w:w="760" w:type="dxa"/>
+            <w:tcBorders>
+              <w:top w:val="nil"/>
+            </w:tcBorders>
+          </w:tcPr>
+          <w:p>
+            <w:pPr>
+              <w:pStyle w:val="Normal"/>
+              <w:widowControl w:val="false"/>
+              <w:suppressAutoHyphens w:val="true"/>
+              <w:spacing w:lineRule="auto" w:line="240" w:before="0" w:after="0"/>
+              <w:jc w:val="center"/>
+              <w:rPr>
+                <w:strike/>
+                <w:sz w:val="20"/>
+                <w:szCs w:val="20"/>
+                <w:lang w:val="es-ES"/>
+              </w:rPr>
+            </w:pPr>
+            <w:r>
+              <w:rPr>
+                <w:strike/>
+                <w:sz w:val="20"/>
+                <w:szCs w:val="20"/>
+                <w:lang w:val="es-ES"/>
+              </w:rPr>
+              <w:t>-</w:t>
+            </w:r>
+            <w:r>
+              <w:rPr>
+                <w:strike/>
+                <w:sz w:val="20"/>
+                <w:szCs w:val="20"/>
+                <w:lang w:val="es-ES"/>
+              </w:rPr>
+              <w:t>m</w:t>
+            </w:r>
+          </w:p>
+        </w:tc>
+        <w:tc>
+          <w:tcPr>
+            <w:tcW w:w="6951" w:type="dxa"/>
+            <w:tcBorders>
+              <w:top w:val="nil"/>
+            </w:tcBorders>
+          </w:tcPr>
+          <w:p>
+            <w:pPr>
+              <w:pStyle w:val="Normal"/>
+              <w:widowControl w:val="false"/>
+              <w:suppressAutoHyphens w:val="true"/>
+              <w:spacing w:lineRule="auto" w:line="240" w:before="0" w:after="0"/>
+              <w:jc w:val="both"/>
+              <w:rPr>
+                <w:strike/>
+                <w:sz w:val="20"/>
+                <w:szCs w:val="20"/>
+                <w:lang w:val="es-ES"/>
+              </w:rPr>
+            </w:pPr>
+            <w:r>
+              <w:rPr>
+                <w:strike/>
+                <w:sz w:val="20"/>
+                <w:szCs w:val="20"/>
+                <w:lang w:val="es-ES"/>
+              </w:rPr>
+              <w:t>Mute: no envía datos ni salida a stdout ni stderr, solo a file</w:t>
+            </w:r>
+          </w:p>
+        </w:tc>
+        <w:tc>
+          <w:tcPr>
+            <w:tcW w:w="1189" w:type="dxa"/>
+            <w:tcBorders>
+              <w:top w:val="nil"/>
+            </w:tcBorders>
+          </w:tcPr>
+          <w:p>
+            <w:pPr>
+              <w:pStyle w:val="Normal"/>
+              <w:widowControl w:val="false"/>
+              <w:suppressAutoHyphens w:val="true"/>
+              <w:spacing w:lineRule="auto" w:line="240" w:before="0" w:after="0"/>
+              <w:jc w:val="center"/>
+              <w:rPr>
+                <w:strike/>
+                <w:sz w:val="20"/>
+                <w:szCs w:val="20"/>
+                <w:lang w:val="es-ES"/>
+              </w:rPr>
+            </w:pPr>
+            <w:r>
+              <w:rPr>
+                <w:strike/>
+                <w:sz w:val="20"/>
+                <w:szCs w:val="20"/>
+                <w:lang w:val="es-ES"/>
+              </w:rPr>
+              <w:t>WIP</w:t>
+            </w:r>
+          </w:p>
+        </w:tc>
+      </w:tr>
+      <w:tr>
+        <w:trPr/>
+        <w:tc>
+          <w:tcPr>
+            <w:tcW w:w="760" w:type="dxa"/>
             <w:tcBorders/>
           </w:tcPr>
           <w:p>
@@ -2851,7 +2981,7 @@
         </w:tc>
         <w:tc>
           <w:tcPr>
-            <w:tcW w:w="1188" w:type="dxa"/>
+            <w:tcW w:w="1189" w:type="dxa"/>
             <w:tcBorders/>
           </w:tcPr>
           <w:p>
@@ -2884,7 +3014,7 @@
         <w:trPr/>
         <w:tc>
           <w:tcPr>
-            <w:tcW w:w="761" w:type="dxa"/>
+            <w:tcW w:w="760" w:type="dxa"/>
             <w:tcBorders/>
           </w:tcPr>
           <w:p>
@@ -2944,7 +3074,7 @@
         </w:tc>
         <w:tc>
           <w:tcPr>
-            <w:tcW w:w="1188" w:type="dxa"/>
+            <w:tcW w:w="1189" w:type="dxa"/>
             <w:tcBorders/>
           </w:tcPr>
           <w:p>
@@ -2977,7 +3107,7 @@
         <w:trPr/>
         <w:tc>
           <w:tcPr>
-            <w:tcW w:w="761" w:type="dxa"/>
+            <w:tcW w:w="760" w:type="dxa"/>
             <w:tcBorders/>
           </w:tcPr>
           <w:p>
@@ -3057,7 +3187,7 @@
         </w:tc>
         <w:tc>
           <w:tcPr>
-            <w:tcW w:w="1188" w:type="dxa"/>
+            <w:tcW w:w="1189" w:type="dxa"/>
             <w:tcBorders/>
           </w:tcPr>
           <w:p>
@@ -3090,7 +3220,7 @@
         <w:trPr/>
         <w:tc>
           <w:tcPr>
-            <w:tcW w:w="761" w:type="dxa"/>
+            <w:tcW w:w="760" w:type="dxa"/>
             <w:tcBorders>
               <w:top w:val="nil"/>
             </w:tcBorders>
@@ -3114,15 +3244,7 @@
                 <w:szCs w:val="20"/>
                 <w:lang w:val="es-ES"/>
               </w:rPr>
-              <w:t>-</w:t>
-            </w:r>
-            <w:r>
-              <w:rPr>
-                <w:sz w:val="20"/>
-                <w:szCs w:val="20"/>
-                <w:lang w:val="es-ES"/>
-              </w:rPr>
-              <w:t>t</w:t>
+              <w:t>-t</w:t>
             </w:r>
           </w:p>
         </w:tc>
@@ -3158,7 +3280,7 @@
         </w:tc>
         <w:tc>
           <w:tcPr>
-            <w:tcW w:w="1188" w:type="dxa"/>
+            <w:tcW w:w="1189" w:type="dxa"/>
             <w:tcBorders>
               <w:top w:val="nil"/>
             </w:tcBorders>
@@ -3191,7 +3313,7 @@
         <w:trPr/>
         <w:tc>
           <w:tcPr>
-            <w:tcW w:w="761" w:type="dxa"/>
+            <w:tcW w:w="760" w:type="dxa"/>
             <w:tcBorders>
               <w:top w:val="nil"/>
             </w:tcBorders>
@@ -3215,15 +3337,7 @@
                 <w:szCs w:val="20"/>
                 <w:lang w:val="es-ES"/>
               </w:rPr>
-              <w:t>-</w:t>
-            </w:r>
-            <w:r>
-              <w:rPr>
-                <w:sz w:val="20"/>
-                <w:szCs w:val="20"/>
-                <w:lang w:val="es-ES"/>
-              </w:rPr>
-              <w:t>c</w:t>
+              <w:t>-c</w:t>
             </w:r>
           </w:p>
         </w:tc>
@@ -3253,45 +3367,13 @@
                 <w:szCs w:val="20"/>
                 <w:lang w:val="es-ES"/>
               </w:rPr>
-              <w:t>CSV</w:t>
-            </w:r>
-            <w:r>
-              <w:rPr>
-                <w:sz w:val="20"/>
-                <w:szCs w:val="20"/>
-                <w:lang w:val="es-ES"/>
-              </w:rPr>
-              <w:t xml:space="preserve">: salida de información en formato </w:t>
-            </w:r>
-            <w:r>
-              <w:rPr>
-                <w:sz w:val="20"/>
-                <w:szCs w:val="20"/>
-                <w:lang w:val="es-ES"/>
-              </w:rPr>
-              <w:t>csv</w:t>
-            </w:r>
-            <w:r>
-              <w:rPr>
-                <w:sz w:val="20"/>
-                <w:szCs w:val="20"/>
-                <w:lang w:val="es-ES"/>
-              </w:rPr>
-              <w:t xml:space="preserve"> </w:t>
-            </w:r>
-            <w:r>
-              <w:rPr>
-                <w:sz w:val="20"/>
-                <w:szCs w:val="20"/>
-                <w:lang w:val="es-ES"/>
-              </w:rPr>
-              <w:t>para importar en EXCEL</w:t>
-            </w:r>
-          </w:p>
-        </w:tc>
-        <w:tc>
-          <w:tcPr>
-            <w:tcW w:w="1188" w:type="dxa"/>
+              <w:t>CSV: salida de información en formato csv para importar en EXCEL</w:t>
+            </w:r>
+          </w:p>
+        </w:tc>
+        <w:tc>
+          <w:tcPr>
+            <w:tcW w:w="1189" w:type="dxa"/>
             <w:tcBorders>
               <w:top w:val="nil"/>
             </w:tcBorders>
@@ -3324,8 +3406,10 @@
         <w:trPr/>
         <w:tc>
           <w:tcPr>
-            <w:tcW w:w="761" w:type="dxa"/>
-            <w:tcBorders/>
+            <w:tcW w:w="760" w:type="dxa"/>
+            <w:tcBorders>
+              <w:top w:val="nil"/>
+            </w:tcBorders>
           </w:tcPr>
           <w:p>
             <w:pPr>
@@ -3335,6 +3419,105 @@
               <w:spacing w:lineRule="auto" w:line="240" w:before="0" w:after="0"/>
               <w:jc w:val="center"/>
               <w:rPr>
+                <w:sz w:val="20"/>
+                <w:szCs w:val="20"/>
+                <w:lang w:val="es-ES"/>
+              </w:rPr>
+            </w:pPr>
+            <w:r>
+              <w:rPr>
+                <w:sz w:val="20"/>
+                <w:szCs w:val="20"/>
+                <w:lang w:val="es-ES"/>
+              </w:rPr>
+              <w:t>-</w:t>
+            </w:r>
+            <w:r>
+              <w:rPr>
+                <w:sz w:val="20"/>
+                <w:szCs w:val="20"/>
+                <w:lang w:val="es-ES"/>
+              </w:rPr>
+              <w:t>f</w:t>
+            </w:r>
+          </w:p>
+        </w:tc>
+        <w:tc>
+          <w:tcPr>
+            <w:tcW w:w="6951" w:type="dxa"/>
+            <w:tcBorders>
+              <w:top w:val="nil"/>
+            </w:tcBorders>
+          </w:tcPr>
+          <w:p>
+            <w:pPr>
+              <w:pStyle w:val="Normal"/>
+              <w:widowControl w:val="false"/>
+              <w:suppressAutoHyphens w:val="true"/>
+              <w:spacing w:lineRule="auto" w:line="240" w:before="0" w:after="0"/>
+              <w:jc w:val="both"/>
+              <w:rPr>
+                <w:sz w:val="20"/>
+                <w:szCs w:val="20"/>
+                <w:lang w:val="es-ES"/>
+              </w:rPr>
+            </w:pPr>
+            <w:r>
+              <w:rPr>
+                <w:sz w:val="20"/>
+                <w:szCs w:val="20"/>
+                <w:lang w:val="es-ES"/>
+              </w:rPr>
+              <w:t>file: envía la salida a un archivo</w:t>
+            </w:r>
+          </w:p>
+        </w:tc>
+        <w:tc>
+          <w:tcPr>
+            <w:tcW w:w="1189" w:type="dxa"/>
+            <w:tcBorders>
+              <w:top w:val="nil"/>
+            </w:tcBorders>
+          </w:tcPr>
+          <w:p>
+            <w:pPr>
+              <w:pStyle w:val="Normal"/>
+              <w:widowControl w:val="false"/>
+              <w:suppressAutoHyphens w:val="true"/>
+              <w:spacing w:lineRule="auto" w:line="240" w:before="0" w:after="0"/>
+              <w:jc w:val="center"/>
+              <w:rPr>
+                <w:sz w:val="20"/>
+                <w:szCs w:val="20"/>
+                <w:lang w:val="es-ES"/>
+              </w:rPr>
+            </w:pPr>
+            <w:r>
+              <w:rPr>
+                <w:sz w:val="20"/>
+                <w:szCs w:val="20"/>
+                <w:lang w:val="es-ES"/>
+              </w:rPr>
+              <w:t>WIP</w:t>
+            </w:r>
+          </w:p>
+        </w:tc>
+      </w:tr>
+      <w:tr>
+        <w:trPr/>
+        <w:tc>
+          <w:tcPr>
+            <w:tcW w:w="760" w:type="dxa"/>
+            <w:tcBorders/>
+          </w:tcPr>
+          <w:p>
+            <w:pPr>
+              <w:pStyle w:val="Normal"/>
+              <w:widowControl w:val="false"/>
+              <w:suppressAutoHyphens w:val="true"/>
+              <w:spacing w:lineRule="auto" w:line="240" w:before="0" w:after="0"/>
+              <w:jc w:val="center"/>
+              <w:rPr>
                 <w:strike/>
                 <w:sz w:val="20"/>
                 <w:szCs w:val="20"/>
@@ -3388,7 +3571,7 @@
         </w:tc>
         <w:tc>
           <w:tcPr>
-            <w:tcW w:w="1188" w:type="dxa"/>
+            <w:tcW w:w="1189" w:type="dxa"/>
             <w:tcBorders/>
           </w:tcPr>
           <w:p>
@@ -3420,6 +3603,1103 @@
         </w:tc>
       </w:tr>
     </w:tbl>
+    <w:p>
+      <w:pPr>
+        <w:pStyle w:val="Normal"/>
+        <w:jc w:val="both"/>
+        <w:rPr>
+          <w:lang w:val="es-ES"/>
+        </w:rPr>
+      </w:pPr>
+      <w:r>
+        <w:rPr>
+          <w:lang w:val="es-ES"/>
+        </w:rPr>
+      </w:r>
+    </w:p>
+    <w:p>
+      <w:pPr>
+        <w:pStyle w:val="Normal"/>
+        <w:jc w:val="both"/>
+        <w:rPr>
+          <w:lang w:val="es-ES"/>
+        </w:rPr>
+      </w:pPr>
+      <w:r>
+        <w:rPr>
+          <w:lang w:val="es-ES"/>
+        </w:rPr>
+        <w:t>Comentarios acerca de los modos, y como deberán quedar trabajando:</w:t>
+      </w:r>
+    </w:p>
+    <w:p>
+      <w:pPr>
+        <w:pStyle w:val="Normal"/>
+        <w:numPr>
+          <w:ilvl w:val="0"/>
+          <w:numId w:val="7"/>
+        </w:numPr>
+        <w:jc w:val="both"/>
+        <w:rPr>
+          <w:lang w:val="es-ES"/>
+        </w:rPr>
+      </w:pPr>
+      <w:r>
+        <w:rPr>
+          <w:lang w:val="es-ES"/>
+        </w:rPr>
+        <w:t xml:space="preserve">El modo -f </w:t>
+      </w:r>
+      <w:r>
+        <w:rPr>
+          <w:lang w:val="es-ES"/>
+        </w:rPr>
+        <w:t>duplica/</w:t>
+      </w:r>
+      <w:r>
+        <w:rPr>
+          <w:lang w:val="es-ES"/>
+        </w:rPr>
+        <w:t xml:space="preserve">redirige la salida al archivo fout, según el formato requerido, </w:t>
+      </w:r>
+      <w:r>
+        <w:rPr>
+          <w:lang w:val="es-ES"/>
+        </w:rPr>
+        <w:t>puede ser usado en combinación con todos los modos: -m, -q, -n, -v</w:t>
+      </w:r>
+      <w:r>
+        <w:rPr>
+          <w:lang w:val="es-ES"/>
+        </w:rPr>
+        <w:t xml:space="preserve"> </w:t>
+      </w:r>
+      <w:r>
+        <w:rPr>
+          <w:lang w:val="es-ES"/>
+        </w:rPr>
+        <w:t>y los formatos -t, -j, -c</w:t>
+      </w:r>
+    </w:p>
+    <w:p>
+      <w:pPr>
+        <w:pStyle w:val="Normal"/>
+        <w:numPr>
+          <w:ilvl w:val="0"/>
+          <w:numId w:val="7"/>
+        </w:numPr>
+        <w:jc w:val="both"/>
+        <w:rPr>
+          <w:lang w:val="es-ES"/>
+        </w:rPr>
+      </w:pPr>
+      <w:r>
+        <w:rPr>
+          <w:lang w:val="es-ES"/>
+        </w:rPr>
+        <w:t>el modo -q por defecto envía a la terminal las matrices Q, H, P y qi en forma de tablas.  Combinando con -c, -t, -j se puede definir el formato de salida requerido: CSV, TXT, JSON.</w:t>
+      </w:r>
+    </w:p>
+    <w:p>
+      <w:pPr>
+        <w:pStyle w:val="Normal"/>
+        <w:numPr>
+          <w:ilvl w:val="0"/>
+          <w:numId w:val="7"/>
+        </w:numPr>
+        <w:jc w:val="both"/>
+        <w:rPr>
+          <w:lang w:val="es-ES"/>
+        </w:rPr>
+      </w:pPr>
+      <w:r>
+        <w:rPr>
+          <w:lang w:val="es-ES"/>
+        </w:rPr>
+        <w:t xml:space="preserve">El modo -v envía una salida detallada a stdout en forma de TXT.  </w:t>
+      </w:r>
+      <w:r>
+        <w:rPr>
+          <w:lang w:val="es-ES"/>
+        </w:rPr>
+        <w:t>En combinación con -f, envía la salida detallada al archivo stdout en formato TXT.</w:t>
+      </w:r>
+      <w:r>
+        <w:rPr>
+          <w:lang w:val="es-ES"/>
+        </w:rPr>
+        <w:t xml:space="preserve">  Si se combina con -c ó -j, envía </w:t>
+      </w:r>
+      <w:r>
+        <w:rPr>
+          <w:lang w:val="es-ES"/>
+        </w:rPr>
+        <w:t xml:space="preserve">solamente </w:t>
+      </w:r>
+      <w:r>
+        <w:rPr>
+          <w:lang w:val="es-ES"/>
+        </w:rPr>
+        <w:t xml:space="preserve">el reporte final </w:t>
+      </w:r>
+      <w:r>
+        <w:rPr>
+          <w:lang w:val="es-ES"/>
+        </w:rPr>
+        <w:t>(</w:t>
+      </w:r>
+      <w:r>
+        <w:rPr>
+          <w:lang w:val="es-ES"/>
+        </w:rPr>
+        <w:t>el mismo que envía -n</w:t>
+      </w:r>
+      <w:r>
+        <w:rPr>
+          <w:lang w:val="es-ES"/>
+        </w:rPr>
+        <w:t>)</w:t>
+      </w:r>
+      <w:r>
+        <w:rPr>
+          <w:lang w:val="es-ES"/>
+        </w:rPr>
+        <w:t xml:space="preserve">, de acuerdo con </w:t>
+      </w:r>
+      <w:r>
+        <w:rPr>
+          <w:lang w:val="es-ES"/>
+        </w:rPr>
+        <w:t>el formato indicado c: CSV, j: JSON</w:t>
+      </w:r>
+    </w:p>
+    <w:p>
+      <w:pPr>
+        <w:pStyle w:val="Normal"/>
+        <w:numPr>
+          <w:ilvl w:val="0"/>
+          <w:numId w:val="7"/>
+        </w:numPr>
+        <w:jc w:val="both"/>
+        <w:rPr>
+          <w:lang w:val="es-ES"/>
+        </w:rPr>
+      </w:pPr>
+      <w:r>
+        <w:rPr>
+          <w:lang w:val="es-ES"/>
+        </w:rPr>
+        <w:t>El modo de salida -m, no envía ninguna salida a stdout.  Puede ser usado en combinación con -n y -j, -t ó -c para enviar al archivo de salida fout de acuerdo al formato requerido.  También puede ser usado en combinación con -q para enviar solamente los datos de Q, H, P y qi directamente a archivo sin enviar a terminal.</w:t>
+      </w:r>
+    </w:p>
+    <w:p>
+      <w:pPr>
+        <w:pStyle w:val="Normal"/>
+        <w:jc w:val="both"/>
+        <w:rPr>
+          <w:lang w:val="es-ES"/>
+        </w:rPr>
+      </w:pPr>
+      <w:r>
+        <w:rPr>
+          <w:lang w:val="es-ES"/>
+        </w:rPr>
+        <w:t>Se listan algunas combinaciones de modos y formatos:</w:t>
+      </w:r>
+    </w:p>
+    <w:tbl>
+      <w:tblPr>
+        <w:tblW w:w="8838" w:type="dxa"/>
+        <w:jc w:val="left"/>
+        <w:tblInd w:w="55" w:type="dxa"/>
+        <w:tblLayout w:type="fixed"/>
+        <w:tblCellMar>
+          <w:top w:w="55" w:type="dxa"/>
+          <w:left w:w="55" w:type="dxa"/>
+          <w:bottom w:w="55" w:type="dxa"/>
+          <w:right w:w="55" w:type="dxa"/>
+        </w:tblCellMar>
+      </w:tblPr>
+      <w:tblGrid>
+        <w:gridCol w:w="1650"/>
+        <w:gridCol w:w="7188"/>
+      </w:tblGrid>
+      <w:tr>
+        <w:trPr/>
+        <w:tc>
+          <w:tcPr>
+            <w:tcW w:w="1650" w:type="dxa"/>
+            <w:tcBorders>
+              <w:top w:val="single" w:sz="2" w:space="0" w:color="000000"/>
+              <w:left w:val="single" w:sz="2" w:space="0" w:color="000000"/>
+              <w:bottom w:val="single" w:sz="2" w:space="0" w:color="000000"/>
+            </w:tcBorders>
+          </w:tcPr>
+          <w:p>
+            <w:pPr>
+              <w:pStyle w:val="Contenidodelatabla"/>
+              <w:spacing w:before="0" w:after="160"/>
+              <w:jc w:val="center"/>
+              <w:rPr>
+                <w:rFonts w:ascii="Calibri" w:hAnsi="Calibri" w:eastAsia="Calibri" w:cs="" w:asciiTheme="minorHAnsi" w:cstheme="minorBidi" w:eastAsiaTheme="minorHAnsi" w:hAnsiTheme="minorHAnsi"/>
+                <w:color w:val="auto"/>
+                <w:kern w:val="0"/>
+                <w:sz w:val="22"/>
+                <w:szCs w:val="22"/>
+                <w:lang w:val="es-ES" w:eastAsia="en-US" w:bidi="ar-SA"/>
+              </w:rPr>
+            </w:pPr>
+            <w:r>
+              <w:rPr>
+                <w:rFonts w:eastAsia="Calibri" w:cs="" w:cstheme="minorBidi" w:eastAsiaTheme="minorHAnsi"/>
+                <w:color w:val="auto"/>
+                <w:kern w:val="0"/>
+                <w:sz w:val="22"/>
+                <w:szCs w:val="22"/>
+                <w:lang w:val="es-ES" w:eastAsia="en-US" w:bidi="ar-SA"/>
+              </w:rPr>
+              <w:t>O</w:t>
+            </w:r>
+            <w:r>
+              <w:rPr>
+                <w:rFonts w:eastAsia="Calibri" w:cs="" w:cstheme="minorBidi" w:eastAsiaTheme="minorHAnsi"/>
+                <w:color w:val="auto"/>
+                <w:kern w:val="0"/>
+                <w:sz w:val="22"/>
+                <w:szCs w:val="22"/>
+                <w:lang w:val="es-ES" w:eastAsia="en-US" w:bidi="ar-SA"/>
+              </w:rPr>
+              <w:t>pci</w:t>
+            </w:r>
+            <w:r>
+              <w:rPr>
+                <w:rFonts w:eastAsia="Calibri" w:cs="" w:cstheme="minorBidi" w:eastAsiaTheme="minorHAnsi"/>
+                <w:color w:val="auto"/>
+                <w:kern w:val="0"/>
+                <w:sz w:val="22"/>
+                <w:szCs w:val="22"/>
+                <w:lang w:val="es-ES" w:eastAsia="en-US" w:bidi="ar-SA"/>
+              </w:rPr>
+              <w:t>ó</w:t>
+            </w:r>
+            <w:r>
+              <w:rPr>
+                <w:rFonts w:eastAsia="Calibri" w:cs="" w:cstheme="minorBidi" w:eastAsiaTheme="minorHAnsi"/>
+                <w:color w:val="auto"/>
+                <w:kern w:val="0"/>
+                <w:sz w:val="22"/>
+                <w:szCs w:val="22"/>
+                <w:lang w:val="es-ES" w:eastAsia="en-US" w:bidi="ar-SA"/>
+              </w:rPr>
+              <w:t>n</w:t>
+            </w:r>
+          </w:p>
+        </w:tc>
+        <w:tc>
+          <w:tcPr>
+            <w:tcW w:w="7188" w:type="dxa"/>
+            <w:tcBorders>
+              <w:top w:val="single" w:sz="2" w:space="0" w:color="000000"/>
+              <w:left w:val="single" w:sz="2" w:space="0" w:color="000000"/>
+              <w:bottom w:val="single" w:sz="2" w:space="0" w:color="000000"/>
+              <w:right w:val="single" w:sz="2" w:space="0" w:color="000000"/>
+            </w:tcBorders>
+          </w:tcPr>
+          <w:p>
+            <w:pPr>
+              <w:pStyle w:val="Contenidodelatabla"/>
+              <w:spacing w:before="0" w:after="160"/>
+              <w:jc w:val="center"/>
+              <w:rPr>
+                <w:rFonts w:ascii="Calibri" w:hAnsi="Calibri" w:eastAsia="Calibri" w:cs="" w:asciiTheme="minorHAnsi" w:cstheme="minorBidi" w:eastAsiaTheme="minorHAnsi" w:hAnsiTheme="minorHAnsi"/>
+                <w:color w:val="auto"/>
+                <w:kern w:val="0"/>
+                <w:sz w:val="22"/>
+                <w:szCs w:val="22"/>
+                <w:lang w:val="es-ES" w:eastAsia="en-US" w:bidi="ar-SA"/>
+              </w:rPr>
+            </w:pPr>
+            <w:r>
+              <w:rPr>
+                <w:rFonts w:eastAsia="Calibri" w:cs="" w:cstheme="minorBidi" w:eastAsiaTheme="minorHAnsi"/>
+                <w:color w:val="auto"/>
+                <w:kern w:val="0"/>
+                <w:sz w:val="22"/>
+                <w:szCs w:val="22"/>
+                <w:lang w:val="es-ES" w:eastAsia="en-US" w:bidi="ar-SA"/>
+              </w:rPr>
+              <w:t>Resultado</w:t>
+            </w:r>
+          </w:p>
+        </w:tc>
+      </w:tr>
+      <w:tr>
+        <w:trPr/>
+        <w:tc>
+          <w:tcPr>
+            <w:tcW w:w="1650" w:type="dxa"/>
+            <w:tcBorders>
+              <w:left w:val="single" w:sz="2" w:space="0" w:color="000000"/>
+              <w:bottom w:val="single" w:sz="2" w:space="0" w:color="000000"/>
+            </w:tcBorders>
+          </w:tcPr>
+          <w:p>
+            <w:pPr>
+              <w:pStyle w:val="Contenidodelatabla"/>
+              <w:spacing w:before="0" w:after="160"/>
+              <w:rPr>
+                <w:rFonts w:ascii="Latin Modern Mono" w:hAnsi="Latin Modern Mono"/>
+              </w:rPr>
+            </w:pPr>
+            <w:r>
+              <w:rPr>
+                <w:rFonts w:ascii="Latin Modern Mono" w:hAnsi="Latin Modern Mono"/>
+              </w:rPr>
+              <w:t>-</w:t>
+            </w:r>
+            <w:r>
+              <w:rPr>
+                <w:rFonts w:ascii="Latin Modern Mono" w:hAnsi="Latin Modern Mono"/>
+              </w:rPr>
+              <w:t>q -qj -</w:t>
+            </w:r>
+            <w:r>
+              <w:rPr>
+                <w:rFonts w:ascii="Latin Modern Mono" w:hAnsi="Latin Modern Mono"/>
+              </w:rPr>
+              <w:t>qc</w:t>
+            </w:r>
+          </w:p>
+        </w:tc>
+        <w:tc>
+          <w:tcPr>
+            <w:tcW w:w="7188" w:type="dxa"/>
+            <w:tcBorders>
+              <w:left w:val="single" w:sz="2" w:space="0" w:color="000000"/>
+              <w:bottom w:val="single" w:sz="2" w:space="0" w:color="000000"/>
+              <w:right w:val="single" w:sz="2" w:space="0" w:color="000000"/>
+            </w:tcBorders>
+          </w:tcPr>
+          <w:p>
+            <w:pPr>
+              <w:pStyle w:val="Contenidodelatabla"/>
+              <w:spacing w:before="0" w:after="160"/>
+              <w:rPr>
+                <w:rFonts w:ascii="Latin Modern Mono" w:hAnsi="Latin Modern Mono"/>
+              </w:rPr>
+            </w:pPr>
+            <w:r>
+              <w:rPr>
+                <w:rFonts w:ascii="Latin Modern Mono" w:hAnsi="Latin Modern Mono"/>
+              </w:rPr>
+              <w:t xml:space="preserve">Salida de Q, H, P y </w:t>
+            </w:r>
+            <w:r>
+              <w:rPr>
+                <w:rFonts w:ascii="Latin Modern Mono" w:hAnsi="Latin Modern Mono"/>
+              </w:rPr>
+              <w:t>q</w:t>
+            </w:r>
+            <w:r>
+              <w:rPr>
+                <w:rFonts w:ascii="Latin Modern Mono" w:hAnsi="Latin Modern Mono"/>
+              </w:rPr>
+              <w:t xml:space="preserve">i en formato </w:t>
+            </w:r>
+            <w:r>
+              <w:rPr>
+                <w:rFonts w:ascii="Latin Modern Mono" w:hAnsi="Latin Modern Mono"/>
+              </w:rPr>
+              <w:t>TXT/JSON/CSV</w:t>
+            </w:r>
+            <w:r>
+              <w:rPr>
+                <w:rFonts w:ascii="Latin Modern Mono" w:hAnsi="Latin Modern Mono"/>
+              </w:rPr>
+              <w:t xml:space="preserve"> hacia stdout</w:t>
+            </w:r>
+          </w:p>
+        </w:tc>
+      </w:tr>
+      <w:tr>
+        <w:trPr/>
+        <w:tc>
+          <w:tcPr>
+            <w:tcW w:w="1650" w:type="dxa"/>
+            <w:tcBorders>
+              <w:left w:val="single" w:sz="2" w:space="0" w:color="000000"/>
+              <w:bottom w:val="single" w:sz="2" w:space="0" w:color="000000"/>
+            </w:tcBorders>
+          </w:tcPr>
+          <w:p>
+            <w:pPr>
+              <w:pStyle w:val="Contenidodelatabla"/>
+              <w:spacing w:before="0" w:after="160"/>
+              <w:rPr>
+                <w:rFonts w:ascii="Latin Modern Mono" w:hAnsi="Latin Modern Mono"/>
+              </w:rPr>
+            </w:pPr>
+            <w:r>
+              <w:rPr>
+                <w:rFonts w:ascii="Latin Modern Mono" w:hAnsi="Latin Modern Mono"/>
+              </w:rPr>
+              <w:t>-</w:t>
+            </w:r>
+            <w:r>
+              <w:rPr>
+                <w:rFonts w:ascii="Latin Modern Mono" w:hAnsi="Latin Modern Mono"/>
+              </w:rPr>
+              <w:t xml:space="preserve">qf </w:t>
+            </w:r>
+            <w:r>
+              <w:rPr>
+                <w:rFonts w:ascii="Latin Modern Mono" w:hAnsi="Latin Modern Mono"/>
+              </w:rPr>
+              <w:t>-</w:t>
+            </w:r>
+            <w:r>
+              <w:rPr>
+                <w:rFonts w:ascii="Latin Modern Mono" w:hAnsi="Latin Modern Mono"/>
+              </w:rPr>
+              <w:t>qjf -qcf</w:t>
+            </w:r>
+          </w:p>
+        </w:tc>
+        <w:tc>
+          <w:tcPr>
+            <w:tcW w:w="7188" w:type="dxa"/>
+            <w:tcBorders>
+              <w:left w:val="single" w:sz="2" w:space="0" w:color="000000"/>
+              <w:bottom w:val="single" w:sz="2" w:space="0" w:color="000000"/>
+              <w:right w:val="single" w:sz="2" w:space="0" w:color="000000"/>
+            </w:tcBorders>
+          </w:tcPr>
+          <w:p>
+            <w:pPr>
+              <w:pStyle w:val="Contenidodelatabla"/>
+              <w:spacing w:before="0" w:after="160"/>
+              <w:rPr>
+                <w:rFonts w:ascii="Latin Modern Mono" w:hAnsi="Latin Modern Mono"/>
+              </w:rPr>
+            </w:pPr>
+            <w:r>
+              <w:rPr>
+                <w:rFonts w:ascii="Latin Modern Mono" w:hAnsi="Latin Modern Mono"/>
+              </w:rPr>
+              <w:t xml:space="preserve">Salida </w:t>
+            </w:r>
+            <w:r>
+              <w:rPr>
+                <w:rFonts w:ascii="Latin Modern Mono" w:hAnsi="Latin Modern Mono"/>
+              </w:rPr>
+              <w:t xml:space="preserve">de Q, H, P y </w:t>
+            </w:r>
+            <w:r>
+              <w:rPr>
+                <w:rFonts w:ascii="Latin Modern Mono" w:hAnsi="Latin Modern Mono"/>
+              </w:rPr>
+              <w:t>q</w:t>
+            </w:r>
+            <w:r>
+              <w:rPr>
+                <w:rFonts w:ascii="Latin Modern Mono" w:hAnsi="Latin Modern Mono"/>
+              </w:rPr>
+              <w:t xml:space="preserve">i en formato </w:t>
+            </w:r>
+            <w:r>
+              <w:rPr>
+                <w:rFonts w:ascii="Latin Modern Mono" w:hAnsi="Latin Modern Mono"/>
+              </w:rPr>
+              <w:t>TXT/JSON/CSV</w:t>
+            </w:r>
+            <w:r>
+              <w:rPr>
+                <w:rFonts w:ascii="Latin Modern Mono" w:hAnsi="Latin Modern Mono"/>
+              </w:rPr>
+              <w:t xml:space="preserve"> hacia </w:t>
+            </w:r>
+            <w:r>
+              <w:rPr>
+                <w:rFonts w:ascii="Latin Modern Mono" w:hAnsi="Latin Modern Mono"/>
+              </w:rPr>
+              <w:t>archivo</w:t>
+            </w:r>
+          </w:p>
+        </w:tc>
+      </w:tr>
+      <w:tr>
+        <w:trPr/>
+        <w:tc>
+          <w:tcPr>
+            <w:tcW w:w="1650" w:type="dxa"/>
+            <w:tcBorders>
+              <w:left w:val="single" w:sz="2" w:space="0" w:color="000000"/>
+              <w:bottom w:val="single" w:sz="2" w:space="0" w:color="000000"/>
+            </w:tcBorders>
+          </w:tcPr>
+          <w:p>
+            <w:pPr>
+              <w:pStyle w:val="Contenidodelatabla"/>
+              <w:spacing w:before="0" w:after="160"/>
+              <w:rPr>
+                <w:rFonts w:ascii="Latin Modern Mono" w:hAnsi="Latin Modern Mono"/>
+              </w:rPr>
+            </w:pPr>
+            <w:r>
+              <w:rPr>
+                <w:rFonts w:ascii="Latin Modern Mono" w:hAnsi="Latin Modern Mono"/>
+              </w:rPr>
+              <w:t>-</w:t>
+            </w:r>
+            <w:r>
+              <w:rPr>
+                <w:rFonts w:eastAsia="Calibri" w:cs="" w:ascii="Latin Modern Mono" w:hAnsi="Latin Modern Mono" w:cstheme="minorBidi" w:eastAsiaTheme="minorHAnsi"/>
+                <w:color w:val="auto"/>
+                <w:kern w:val="0"/>
+                <w:sz w:val="22"/>
+                <w:szCs w:val="22"/>
+                <w:lang w:val="es-CR" w:eastAsia="en-US" w:bidi="ar-SA"/>
+              </w:rPr>
+              <w:t>n -nj -nc</w:t>
+            </w:r>
+          </w:p>
+        </w:tc>
+        <w:tc>
+          <w:tcPr>
+            <w:tcW w:w="7188" w:type="dxa"/>
+            <w:tcBorders>
+              <w:left w:val="single" w:sz="2" w:space="0" w:color="000000"/>
+              <w:bottom w:val="single" w:sz="2" w:space="0" w:color="000000"/>
+              <w:right w:val="single" w:sz="2" w:space="0" w:color="000000"/>
+            </w:tcBorders>
+          </w:tcPr>
+          <w:p>
+            <w:pPr>
+              <w:pStyle w:val="Contenidodelatabla"/>
+              <w:spacing w:before="0" w:after="160"/>
+              <w:rPr>
+                <w:rFonts w:ascii="Latin Modern Mono" w:hAnsi="Latin Modern Mono"/>
+              </w:rPr>
+            </w:pPr>
+            <w:r>
+              <w:rPr>
+                <w:rFonts w:ascii="Latin Modern Mono" w:hAnsi="Latin Modern Mono"/>
+              </w:rPr>
+              <w:t xml:space="preserve">Reporte normal </w:t>
+            </w:r>
+            <w:r>
+              <w:rPr>
+                <w:rFonts w:ascii="Latin Modern Mono" w:hAnsi="Latin Modern Mono"/>
+              </w:rPr>
+              <w:t xml:space="preserve">en formato </w:t>
+            </w:r>
+            <w:r>
+              <w:rPr>
+                <w:rFonts w:ascii="Latin Modern Mono" w:hAnsi="Latin Modern Mono"/>
+              </w:rPr>
+              <w:t>TXT/</w:t>
+            </w:r>
+            <w:r>
+              <w:rPr>
+                <w:rFonts w:ascii="Latin Modern Mono" w:hAnsi="Latin Modern Mono"/>
+              </w:rPr>
+              <w:t>JSON/CSV</w:t>
+            </w:r>
+            <w:r>
+              <w:rPr>
+                <w:rFonts w:ascii="Latin Modern Mono" w:hAnsi="Latin Modern Mono"/>
+              </w:rPr>
+              <w:t xml:space="preserve"> hacia </w:t>
+            </w:r>
+            <w:r>
+              <w:rPr>
+                <w:rFonts w:ascii="Latin Modern Mono" w:hAnsi="Latin Modern Mono"/>
+              </w:rPr>
+              <w:t>stdout</w:t>
+            </w:r>
+          </w:p>
+        </w:tc>
+      </w:tr>
+      <w:tr>
+        <w:trPr/>
+        <w:tc>
+          <w:tcPr>
+            <w:tcW w:w="1650" w:type="dxa"/>
+            <w:tcBorders>
+              <w:left w:val="single" w:sz="2" w:space="0" w:color="000000"/>
+              <w:bottom w:val="single" w:sz="2" w:space="0" w:color="000000"/>
+            </w:tcBorders>
+          </w:tcPr>
+          <w:p>
+            <w:pPr>
+              <w:pStyle w:val="Contenidodelatabla"/>
+              <w:spacing w:before="0" w:after="160"/>
+              <w:rPr>
+                <w:rFonts w:ascii="Latin Modern Mono" w:hAnsi="Latin Modern Mono"/>
+              </w:rPr>
+            </w:pPr>
+            <w:r>
+              <w:rPr>
+                <w:rFonts w:ascii="Latin Modern Mono" w:hAnsi="Latin Modern Mono"/>
+              </w:rPr>
+              <w:t>-</w:t>
+            </w:r>
+            <w:r>
+              <w:rPr>
+                <w:rFonts w:eastAsia="Calibri" w:cs="" w:ascii="Latin Modern Mono" w:hAnsi="Latin Modern Mono" w:cstheme="minorBidi" w:eastAsiaTheme="minorHAnsi"/>
+                <w:color w:val="auto"/>
+                <w:kern w:val="0"/>
+                <w:sz w:val="22"/>
+                <w:szCs w:val="22"/>
+                <w:lang w:val="es-CR" w:eastAsia="en-US" w:bidi="ar-SA"/>
+              </w:rPr>
+              <w:t>nf -njf -ncf</w:t>
+            </w:r>
+          </w:p>
+        </w:tc>
+        <w:tc>
+          <w:tcPr>
+            <w:tcW w:w="7188" w:type="dxa"/>
+            <w:tcBorders>
+              <w:left w:val="single" w:sz="2" w:space="0" w:color="000000"/>
+              <w:bottom w:val="single" w:sz="2" w:space="0" w:color="000000"/>
+              <w:right w:val="single" w:sz="2" w:space="0" w:color="000000"/>
+            </w:tcBorders>
+          </w:tcPr>
+          <w:p>
+            <w:pPr>
+              <w:pStyle w:val="Contenidodelatabla"/>
+              <w:spacing w:before="0" w:after="160"/>
+              <w:rPr>
+                <w:rFonts w:ascii="Latin Modern Mono" w:hAnsi="Latin Modern Mono"/>
+              </w:rPr>
+            </w:pPr>
+            <w:r>
+              <w:rPr>
+                <w:rFonts w:ascii="Latin Modern Mono" w:hAnsi="Latin Modern Mono"/>
+              </w:rPr>
+              <w:t xml:space="preserve">Reporte normal </w:t>
+            </w:r>
+            <w:r>
+              <w:rPr>
+                <w:rFonts w:ascii="Latin Modern Mono" w:hAnsi="Latin Modern Mono"/>
+              </w:rPr>
+              <w:t xml:space="preserve">en formato </w:t>
+            </w:r>
+            <w:r>
+              <w:rPr>
+                <w:rFonts w:ascii="Latin Modern Mono" w:hAnsi="Latin Modern Mono"/>
+              </w:rPr>
+              <w:t>TXT/</w:t>
+            </w:r>
+            <w:r>
+              <w:rPr>
+                <w:rFonts w:ascii="Latin Modern Mono" w:hAnsi="Latin Modern Mono"/>
+              </w:rPr>
+              <w:t>JSON/CSV</w:t>
+            </w:r>
+            <w:r>
+              <w:rPr>
+                <w:rFonts w:ascii="Latin Modern Mono" w:hAnsi="Latin Modern Mono"/>
+              </w:rPr>
+              <w:t xml:space="preserve"> hacia </w:t>
+            </w:r>
+            <w:r>
+              <w:rPr>
+                <w:rFonts w:ascii="Latin Modern Mono" w:hAnsi="Latin Modern Mono"/>
+              </w:rPr>
+              <w:t>archivo</w:t>
+            </w:r>
+          </w:p>
+        </w:tc>
+      </w:tr>
+      <w:tr>
+        <w:trPr/>
+        <w:tc>
+          <w:tcPr>
+            <w:tcW w:w="1650" w:type="dxa"/>
+            <w:tcBorders>
+              <w:left w:val="single" w:sz="2" w:space="0" w:color="000000"/>
+              <w:bottom w:val="single" w:sz="2" w:space="0" w:color="000000"/>
+            </w:tcBorders>
+          </w:tcPr>
+          <w:p>
+            <w:pPr>
+              <w:pStyle w:val="Contenidodelatabla"/>
+              <w:spacing w:before="0" w:after="160"/>
+              <w:rPr>
+                <w:rFonts w:ascii="Latin Modern Mono" w:hAnsi="Latin Modern Mono"/>
+              </w:rPr>
+            </w:pPr>
+            <w:r>
+              <w:rPr>
+                <w:rFonts w:ascii="Latin Modern Mono" w:hAnsi="Latin Modern Mono"/>
+              </w:rPr>
+              <w:t>-</w:t>
+            </w:r>
+            <w:r>
+              <w:rPr>
+                <w:rFonts w:ascii="Latin Modern Mono" w:hAnsi="Latin Modern Mono"/>
+              </w:rPr>
+              <w:t xml:space="preserve">v </w:t>
+            </w:r>
+          </w:p>
+        </w:tc>
+        <w:tc>
+          <w:tcPr>
+            <w:tcW w:w="7188" w:type="dxa"/>
+            <w:tcBorders>
+              <w:left w:val="single" w:sz="2" w:space="0" w:color="000000"/>
+              <w:bottom w:val="single" w:sz="2" w:space="0" w:color="000000"/>
+              <w:right w:val="single" w:sz="2" w:space="0" w:color="000000"/>
+            </w:tcBorders>
+          </w:tcPr>
+          <w:p>
+            <w:pPr>
+              <w:pStyle w:val="Contenidodelatabla"/>
+              <w:spacing w:before="0" w:after="160"/>
+              <w:rPr>
+                <w:rFonts w:ascii="Latin Modern Mono" w:hAnsi="Latin Modern Mono"/>
+              </w:rPr>
+            </w:pPr>
+            <w:r>
+              <w:rPr>
+                <w:rFonts w:ascii="Latin Modern Mono" w:hAnsi="Latin Modern Mono"/>
+              </w:rPr>
+              <w:t xml:space="preserve">Informe detallado en </w:t>
+            </w:r>
+            <w:r>
+              <w:rPr>
+                <w:rFonts w:ascii="Latin Modern Mono" w:hAnsi="Latin Modern Mono"/>
+              </w:rPr>
+              <w:t xml:space="preserve">formato </w:t>
+            </w:r>
+            <w:r>
+              <w:rPr>
+                <w:rFonts w:ascii="Latin Modern Mono" w:hAnsi="Latin Modern Mono"/>
+              </w:rPr>
+              <w:t>TXT hacia terminal stdout</w:t>
+            </w:r>
+          </w:p>
+        </w:tc>
+      </w:tr>
+      <w:tr>
+        <w:trPr/>
+        <w:tc>
+          <w:tcPr>
+            <w:tcW w:w="1650" w:type="dxa"/>
+            <w:tcBorders>
+              <w:left w:val="single" w:sz="2" w:space="0" w:color="000000"/>
+              <w:bottom w:val="single" w:sz="2" w:space="0" w:color="000000"/>
+            </w:tcBorders>
+          </w:tcPr>
+          <w:p>
+            <w:pPr>
+              <w:pStyle w:val="Contenidodelatabla"/>
+              <w:spacing w:before="0" w:after="160"/>
+              <w:rPr>
+                <w:rFonts w:ascii="Latin Modern Mono" w:hAnsi="Latin Modern Mono"/>
+              </w:rPr>
+            </w:pPr>
+            <w:r>
+              <w:rPr>
+                <w:rFonts w:ascii="Latin Modern Mono" w:hAnsi="Latin Modern Mono"/>
+              </w:rPr>
+              <w:t>-</w:t>
+            </w:r>
+            <w:r>
+              <w:rPr>
+                <w:rFonts w:ascii="Latin Modern Mono" w:hAnsi="Latin Modern Mono"/>
+              </w:rPr>
+              <w:t xml:space="preserve">vf </w:t>
+            </w:r>
+          </w:p>
+        </w:tc>
+        <w:tc>
+          <w:tcPr>
+            <w:tcW w:w="7188" w:type="dxa"/>
+            <w:tcBorders>
+              <w:left w:val="single" w:sz="2" w:space="0" w:color="000000"/>
+              <w:bottom w:val="single" w:sz="2" w:space="0" w:color="000000"/>
+              <w:right w:val="single" w:sz="2" w:space="0" w:color="000000"/>
+            </w:tcBorders>
+          </w:tcPr>
+          <w:p>
+            <w:pPr>
+              <w:pStyle w:val="Contenidodelatabla"/>
+              <w:spacing w:before="0" w:after="160"/>
+              <w:rPr>
+                <w:rFonts w:ascii="Latin Modern Mono" w:hAnsi="Latin Modern Mono"/>
+              </w:rPr>
+            </w:pPr>
+            <w:r>
+              <w:rPr>
+                <w:rFonts w:eastAsia="Calibri" w:cs="" w:ascii="Latin Modern Mono" w:hAnsi="Latin Modern Mono" w:cstheme="minorBidi" w:eastAsiaTheme="minorHAnsi"/>
+                <w:color w:val="auto"/>
+                <w:kern w:val="0"/>
+                <w:sz w:val="22"/>
+                <w:szCs w:val="22"/>
+                <w:lang w:val="es-CR" w:eastAsia="en-US" w:bidi="ar-SA"/>
+              </w:rPr>
+              <w:t>Informe</w:t>
+            </w:r>
+            <w:r>
+              <w:rPr>
+                <w:rFonts w:ascii="Latin Modern Mono" w:hAnsi="Latin Modern Mono"/>
+              </w:rPr>
+              <w:t xml:space="preserve"> detallad</w:t>
+            </w:r>
+            <w:r>
+              <w:rPr>
+                <w:rFonts w:ascii="Latin Modern Mono" w:hAnsi="Latin Modern Mono"/>
+              </w:rPr>
+              <w:t>o</w:t>
+            </w:r>
+            <w:r>
+              <w:rPr>
+                <w:rFonts w:ascii="Latin Modern Mono" w:hAnsi="Latin Modern Mono"/>
+              </w:rPr>
+              <w:t xml:space="preserve"> en </w:t>
+            </w:r>
+            <w:r>
+              <w:rPr>
+                <w:rFonts w:ascii="Latin Modern Mono" w:hAnsi="Latin Modern Mono"/>
+              </w:rPr>
+              <w:t xml:space="preserve">formato </w:t>
+            </w:r>
+            <w:r>
+              <w:rPr>
+                <w:rFonts w:ascii="Latin Modern Mono" w:hAnsi="Latin Modern Mono"/>
+              </w:rPr>
+              <w:t xml:space="preserve">TXT </w:t>
+            </w:r>
+            <w:r>
+              <w:rPr>
+                <w:rFonts w:ascii="Latin Modern Mono" w:hAnsi="Latin Modern Mono"/>
+              </w:rPr>
+              <w:t>hacia archivo</w:t>
+            </w:r>
+          </w:p>
+        </w:tc>
+      </w:tr>
+      <w:tr>
+        <w:trPr/>
+        <w:tc>
+          <w:tcPr>
+            <w:tcW w:w="1650" w:type="dxa"/>
+            <w:tcBorders>
+              <w:left w:val="single" w:sz="2" w:space="0" w:color="000000"/>
+              <w:bottom w:val="single" w:sz="2" w:space="0" w:color="000000"/>
+            </w:tcBorders>
+          </w:tcPr>
+          <w:p>
+            <w:pPr>
+              <w:pStyle w:val="Contenidodelatabla"/>
+              <w:spacing w:before="0" w:after="160"/>
+              <w:rPr>
+                <w:rFonts w:ascii="Latin Modern Mono" w:hAnsi="Latin Modern Mono"/>
+              </w:rPr>
+            </w:pPr>
+            <w:r>
+              <w:rPr>
+                <w:rFonts w:ascii="Latin Modern Mono" w:hAnsi="Latin Modern Mono"/>
+              </w:rPr>
+              <w:t>-</w:t>
+            </w:r>
+            <w:r>
+              <w:rPr>
+                <w:rFonts w:ascii="Latin Modern Mono" w:hAnsi="Latin Modern Mono"/>
+              </w:rPr>
+              <w:t>vjf -</w:t>
+            </w:r>
+            <w:r>
+              <w:rPr>
+                <w:rFonts w:ascii="Latin Modern Mono" w:hAnsi="Latin Modern Mono"/>
+              </w:rPr>
+              <w:t>vcf</w:t>
+            </w:r>
+          </w:p>
+        </w:tc>
+        <w:tc>
+          <w:tcPr>
+            <w:tcW w:w="7188" w:type="dxa"/>
+            <w:tcBorders>
+              <w:left w:val="single" w:sz="2" w:space="0" w:color="000000"/>
+              <w:bottom w:val="single" w:sz="2" w:space="0" w:color="000000"/>
+              <w:right w:val="single" w:sz="2" w:space="0" w:color="000000"/>
+            </w:tcBorders>
+          </w:tcPr>
+          <w:p>
+            <w:pPr>
+              <w:pStyle w:val="Contenidodelatabla"/>
+              <w:spacing w:before="0" w:after="160"/>
+              <w:rPr>
+                <w:rFonts w:ascii="Latin Modern Mono" w:hAnsi="Latin Modern Mono"/>
+              </w:rPr>
+            </w:pPr>
+            <w:r>
+              <w:rPr>
+                <w:rFonts w:ascii="Latin Modern Mono" w:hAnsi="Latin Modern Mono"/>
+              </w:rPr>
+              <w:t xml:space="preserve">Informe detallado </w:t>
+            </w:r>
+            <w:r>
+              <w:rPr>
+                <w:rFonts w:ascii="Latin Modern Mono" w:hAnsi="Latin Modern Mono"/>
+              </w:rPr>
+              <w:t xml:space="preserve">en formato </w:t>
+            </w:r>
+            <w:r>
+              <w:rPr>
+                <w:rFonts w:ascii="Latin Modern Mono" w:hAnsi="Latin Modern Mono"/>
+              </w:rPr>
+              <w:t>J</w:t>
+            </w:r>
+            <w:r>
+              <w:rPr>
+                <w:rFonts w:ascii="Latin Modern Mono" w:hAnsi="Latin Modern Mono"/>
+              </w:rPr>
+              <w:t>SON/CSV</w:t>
+            </w:r>
+            <w:r>
+              <w:rPr>
+                <w:rFonts w:ascii="Latin Modern Mono" w:hAnsi="Latin Modern Mono"/>
+              </w:rPr>
+              <w:t xml:space="preserve"> hacia </w:t>
+            </w:r>
+            <w:r>
+              <w:rPr>
+                <w:rFonts w:ascii="Latin Modern Mono" w:hAnsi="Latin Modern Mono"/>
+              </w:rPr>
+              <w:t>archivo ***</w:t>
+            </w:r>
+          </w:p>
+        </w:tc>
+      </w:tr>
+      <w:tr>
+        <w:trPr/>
+        <w:tc>
+          <w:tcPr>
+            <w:tcW w:w="1650" w:type="dxa"/>
+            <w:tcBorders>
+              <w:left w:val="single" w:sz="2" w:space="0" w:color="000000"/>
+              <w:bottom w:val="single" w:sz="2" w:space="0" w:color="000000"/>
+            </w:tcBorders>
+          </w:tcPr>
+          <w:p>
+            <w:pPr>
+              <w:pStyle w:val="Contenidodelatabla"/>
+              <w:spacing w:before="0" w:after="160"/>
+              <w:rPr>
+                <w:rFonts w:ascii="Latin Modern Mono" w:hAnsi="Latin Modern Mono"/>
+              </w:rPr>
+            </w:pPr>
+            <w:r>
+              <w:rPr>
+                <w:rFonts w:ascii="Latin Modern Mono" w:hAnsi="Latin Modern Mono"/>
+              </w:rPr>
+              <w:t>(null)</w:t>
+            </w:r>
+          </w:p>
+        </w:tc>
+        <w:tc>
+          <w:tcPr>
+            <w:tcW w:w="7188" w:type="dxa"/>
+            <w:tcBorders>
+              <w:left w:val="single" w:sz="2" w:space="0" w:color="000000"/>
+              <w:bottom w:val="single" w:sz="2" w:space="0" w:color="000000"/>
+              <w:right w:val="single" w:sz="2" w:space="0" w:color="000000"/>
+            </w:tcBorders>
+          </w:tcPr>
+          <w:p>
+            <w:pPr>
+              <w:pStyle w:val="Contenidodelatabla"/>
+              <w:spacing w:before="0" w:after="160"/>
+              <w:rPr>
+                <w:rFonts w:ascii="Latin Modern Mono" w:hAnsi="Latin Modern Mono"/>
+              </w:rPr>
+            </w:pPr>
+            <w:r>
+              <w:rPr>
+                <w:rFonts w:ascii="Latin Modern Mono" w:hAnsi="Latin Modern Mono"/>
+              </w:rPr>
+              <w:t>La salida por defecto es -n</w:t>
+            </w:r>
+          </w:p>
+        </w:tc>
+      </w:tr>
+      <w:tr>
+        <w:trPr/>
+        <w:tc>
+          <w:tcPr>
+            <w:tcW w:w="1650" w:type="dxa"/>
+            <w:tcBorders>
+              <w:left w:val="single" w:sz="2" w:space="0" w:color="000000"/>
+              <w:bottom w:val="single" w:sz="2" w:space="0" w:color="000000"/>
+            </w:tcBorders>
+          </w:tcPr>
+          <w:p>
+            <w:pPr>
+              <w:pStyle w:val="Contenidodelatabla"/>
+              <w:spacing w:before="0" w:after="160"/>
+              <w:rPr>
+                <w:rFonts w:ascii="Latin Modern Mono" w:hAnsi="Latin Modern Mono"/>
+              </w:rPr>
+            </w:pPr>
+            <w:r>
+              <w:rPr>
+                <w:rFonts w:ascii="Latin Modern Mono" w:hAnsi="Latin Modern Mono"/>
+              </w:rPr>
+            </w:r>
+          </w:p>
+        </w:tc>
+        <w:tc>
+          <w:tcPr>
+            <w:tcW w:w="7188" w:type="dxa"/>
+            <w:tcBorders>
+              <w:left w:val="single" w:sz="2" w:space="0" w:color="000000"/>
+              <w:bottom w:val="single" w:sz="2" w:space="0" w:color="000000"/>
+              <w:right w:val="single" w:sz="2" w:space="0" w:color="000000"/>
+            </w:tcBorders>
+          </w:tcPr>
+          <w:p>
+            <w:pPr>
+              <w:pStyle w:val="Contenidodelatabla"/>
+              <w:spacing w:before="0" w:after="160"/>
+              <w:rPr>
+                <w:rFonts w:ascii="Latin Modern Mono" w:hAnsi="Latin Modern Mono"/>
+              </w:rPr>
+            </w:pPr>
+            <w:r>
+              <w:rPr>
+                <w:rFonts w:ascii="Latin Modern Mono" w:hAnsi="Latin Modern Mono"/>
+              </w:rPr>
+            </w:r>
+          </w:p>
+        </w:tc>
+      </w:tr>
+    </w:tbl>
+    <w:p>
+      <w:pPr>
+        <w:pStyle w:val="Normal"/>
+        <w:jc w:val="both"/>
+        <w:rPr>
+          <w:lang w:val="es-ES"/>
+        </w:rPr>
+      </w:pPr>
+      <w:r>
+        <w:rPr>
+          <w:lang w:val="es-ES"/>
+        </w:rPr>
+        <w:t xml:space="preserve">*** </w:t>
+      </w:r>
+      <w:r>
+        <w:rPr>
+          <w:lang w:val="es-ES"/>
+        </w:rPr>
+        <w:t>este tipo de salida puede no ser significativo ó util: omitir.</w:t>
+      </w:r>
+    </w:p>
     <w:p>
       <w:pPr>
         <w:pStyle w:val="Normal"/>
@@ -3632,13 +4912,7 @@
         <w:rPr>
           <w:lang w:val="es-ES"/>
         </w:rPr>
-        <w:t xml:space="preserve">Uno </w:t>
-      </w:r>
-      <w:r>
-        <w:rPr>
-          <w:lang w:val="es-ES"/>
-        </w:rPr>
-        <w:t>(</w:t>
+        <w:t>Uno (</w:t>
       </w:r>
       <w:r>
         <w:rPr>
@@ -4181,13 +5455,7 @@
         <w:rPr>
           <w:lang w:val="es-ES"/>
         </w:rPr>
-        <w:t xml:space="preserve">El otro archivo </w:t>
-      </w:r>
-      <w:r>
-        <w:rPr>
-          <w:lang w:val="es-ES"/>
-        </w:rPr>
-        <w:t>(</w:t>
+        <w:t>El otro archivo (</w:t>
       </w:r>
       <w:r>
         <w:rPr>
@@ -6649,13 +7917,7 @@
         <w:rPr>
           <w:lang w:val="es-ES"/>
         </w:rPr>
-        <w:t xml:space="preserve">Los tipos característicos </w:t>
-      </w:r>
-      <w:r>
-        <w:rPr>
-          <w:lang w:val="es-ES"/>
-        </w:rPr>
-        <w:t>de emisores son:</w:t>
+        <w:t>Los tipos característicos de emisores son:</w:t>
       </w:r>
     </w:p>
     <w:p>
@@ -8903,6 +10165,143 @@
   <w:abstractNum w:abstractNumId="7">
     <w:lvl w:ilvl="0">
       <w:start w:val="1"/>
+      <w:numFmt w:val="bullet"/>
+      <w:lvlText w:val=""/>
+      <w:lvlJc w:val="left"/>
+      <w:pPr>
+        <w:tabs>
+          <w:tab w:val="num" w:pos="720"/>
+        </w:tabs>
+        <w:ind w:left="720" w:hanging="360"/>
+      </w:pPr>
+      <w:rPr>
+        <w:rFonts w:ascii="Symbol" w:hAnsi="Symbol" w:cs="Symbol" w:hint="default"/>
+      </w:rPr>
+    </w:lvl>
+    <w:lvl w:ilvl="1">
+      <w:start w:val="1"/>
+      <w:numFmt w:val="bullet"/>
+      <w:lvlText w:val="◦"/>
+      <w:lvlJc w:val="left"/>
+      <w:pPr>
+        <w:tabs>
+          <w:tab w:val="num" w:pos="1080"/>
+        </w:tabs>
+        <w:ind w:left="1080" w:hanging="360"/>
+      </w:pPr>
+      <w:rPr>
+        <w:rFonts w:ascii="OpenSymbol" w:hAnsi="OpenSymbol" w:cs="OpenSymbol" w:hint="default"/>
+      </w:rPr>
+    </w:lvl>
+    <w:lvl w:ilvl="2">
+      <w:start w:val="1"/>
+      <w:numFmt w:val="bullet"/>
+      <w:lvlText w:val="▪"/>
+      <w:lvlJc w:val="left"/>
+      <w:pPr>
+        <w:tabs>
+          <w:tab w:val="num" w:pos="1440"/>
+        </w:tabs>
+        <w:ind w:left="1440" w:hanging="360"/>
+      </w:pPr>
+      <w:rPr>
+        <w:rFonts w:ascii="OpenSymbol" w:hAnsi="OpenSymbol" w:cs="OpenSymbol" w:hint="default"/>
+      </w:rPr>
+    </w:lvl>
+    <w:lvl w:ilvl="3">
+      <w:start w:val="1"/>
+      <w:numFmt w:val="bullet"/>
+      <w:lvlText w:val=""/>
+      <w:lvlJc w:val="left"/>
+      <w:pPr>
+        <w:tabs>
+          <w:tab w:val="num" w:pos="1800"/>
+        </w:tabs>
+        <w:ind w:left="1800" w:hanging="360"/>
+      </w:pPr>
+      <w:rPr>
+        <w:rFonts w:ascii="Symbol" w:hAnsi="Symbol" w:cs="Symbol" w:hint="default"/>
+      </w:rPr>
+    </w:lvl>
+    <w:lvl w:ilvl="4">
+      <w:start w:val="1"/>
+      <w:numFmt w:val="bullet"/>
+      <w:lvlText w:val="◦"/>
+      <w:lvlJc w:val="left"/>
+      <w:pPr>
+        <w:tabs>
+          <w:tab w:val="num" w:pos="2160"/>
+        </w:tabs>
+        <w:ind w:left="2160" w:hanging="360"/>
+      </w:pPr>
+      <w:rPr>
+        <w:rFonts w:ascii="OpenSymbol" w:hAnsi="OpenSymbol" w:cs="OpenSymbol" w:hint="default"/>
+      </w:rPr>
+    </w:lvl>
+    <w:lvl w:ilvl="5">
+      <w:start w:val="1"/>
+      <w:numFmt w:val="bullet"/>
+      <w:lvlText w:val="▪"/>
+      <w:lvlJc w:val="left"/>
+      <w:pPr>
+        <w:tabs>
+          <w:tab w:val="num" w:pos="2520"/>
+        </w:tabs>
+        <w:ind w:left="2520" w:hanging="360"/>
+      </w:pPr>
+      <w:rPr>
+        <w:rFonts w:ascii="OpenSymbol" w:hAnsi="OpenSymbol" w:cs="OpenSymbol" w:hint="default"/>
+      </w:rPr>
+    </w:lvl>
+    <w:lvl w:ilvl="6">
+      <w:start w:val="1"/>
+      <w:numFmt w:val="bullet"/>
+      <w:lvlText w:val=""/>
+      <w:lvlJc w:val="left"/>
+      <w:pPr>
+        <w:tabs>
+          <w:tab w:val="num" w:pos="2880"/>
+        </w:tabs>
+        <w:ind w:left="2880" w:hanging="360"/>
+      </w:pPr>
+      <w:rPr>
+        <w:rFonts w:ascii="Symbol" w:hAnsi="Symbol" w:cs="Symbol" w:hint="default"/>
+      </w:rPr>
+    </w:lvl>
+    <w:lvl w:ilvl="7">
+      <w:start w:val="1"/>
+      <w:numFmt w:val="bullet"/>
+      <w:lvlText w:val="◦"/>
+      <w:lvlJc w:val="left"/>
+      <w:pPr>
+        <w:tabs>
+          <w:tab w:val="num" w:pos="3240"/>
+        </w:tabs>
+        <w:ind w:left="3240" w:hanging="360"/>
+      </w:pPr>
+      <w:rPr>
+        <w:rFonts w:ascii="OpenSymbol" w:hAnsi="OpenSymbol" w:cs="OpenSymbol" w:hint="default"/>
+      </w:rPr>
+    </w:lvl>
+    <w:lvl w:ilvl="8">
+      <w:start w:val="1"/>
+      <w:numFmt w:val="bullet"/>
+      <w:lvlText w:val="▪"/>
+      <w:lvlJc w:val="left"/>
+      <w:pPr>
+        <w:tabs>
+          <w:tab w:val="num" w:pos="3600"/>
+        </w:tabs>
+        <w:ind w:left="3600" w:hanging="360"/>
+      </w:pPr>
+      <w:rPr>
+        <w:rFonts w:ascii="OpenSymbol" w:hAnsi="OpenSymbol" w:cs="OpenSymbol" w:hint="default"/>
+      </w:rPr>
+    </w:lvl>
+  </w:abstractNum>
+  <w:abstractNum w:abstractNumId="8">
+    <w:lvl w:ilvl="0">
+      <w:start w:val="1"/>
       <w:numFmt w:val="none"/>
       <w:suff w:val="nothing"/>
       <w:lvlText w:val=""/>
@@ -9039,6 +10438,9 @@
   </w:num>
   <w:num w:numId="7">
     <w:abstractNumId w:val="7"/>
+  </w:num>
+  <w:num w:numId="8">
+    <w:abstractNumId w:val="8"/>
   </w:num>
 </w:numbering>
 </file>

</xml_diff>

<commit_message>
trabajando en salida a archivo
</commit_message>
<xml_diff>
--- a/docs/Temas_pendientes_y_de_analisis_MGH.docx
+++ b/docs/Temas_pendientes_y_de_analisis_MGH.docx
@@ -2365,19 +2365,7 @@
         <w:rPr>
           <w:lang w:val="es-ES"/>
         </w:rPr>
-        <w:t xml:space="preserve">Algunos de los modos de ejecución </w:t>
-      </w:r>
-      <w:r>
-        <w:rPr>
-          <w:lang w:val="es-ES"/>
-        </w:rPr>
-        <w:t xml:space="preserve">y formatos de archivo </w:t>
-      </w:r>
-      <w:r>
-        <w:rPr>
-          <w:lang w:val="es-ES"/>
-        </w:rPr>
-        <w:t>propuestos para el programa ya han sido implementados, sin embargo, se requieren nuevos modos de ejecución y combinaciones de ellos.  A continuación una lista de los modos propuestos:</w:t>
+        <w:t>Algunos de los modos de ejecución y formatos de archivo propuestos para el programa ya han sido implementados, sin embargo, se requieren nuevos modos de ejecución y combinaciones de ellos.  A continuación una lista de los modos propuestos:</w:t>
       </w:r>
     </w:p>
     <w:tbl>
@@ -2397,8 +2385,8 @@
       </w:tblPr>
       <w:tblGrid>
         <w:gridCol w:w="760"/>
-        <w:gridCol w:w="6951"/>
-        <w:gridCol w:w="1189"/>
+        <w:gridCol w:w="6950"/>
+        <w:gridCol w:w="1190"/>
       </w:tblGrid>
       <w:tr>
         <w:trPr/>
@@ -2439,7 +2427,7 @@
         </w:tc>
         <w:tc>
           <w:tcPr>
-            <w:tcW w:w="6951" w:type="dxa"/>
+            <w:tcW w:w="6950" w:type="dxa"/>
             <w:tcBorders/>
           </w:tcPr>
           <w:p>
@@ -2474,7 +2462,7 @@
         </w:tc>
         <w:tc>
           <w:tcPr>
-            <w:tcW w:w="1189" w:type="dxa"/>
+            <w:tcW w:w="1190" w:type="dxa"/>
             <w:tcBorders/>
           </w:tcPr>
           <w:p>
@@ -2542,7 +2530,7 @@
         </w:tc>
         <w:tc>
           <w:tcPr>
-            <w:tcW w:w="6951" w:type="dxa"/>
+            <w:tcW w:w="6950" w:type="dxa"/>
             <w:tcBorders/>
           </w:tcPr>
           <w:p>
@@ -2572,7 +2560,7 @@
         </w:tc>
         <w:tc>
           <w:tcPr>
-            <w:tcW w:w="1189" w:type="dxa"/>
+            <w:tcW w:w="1190" w:type="dxa"/>
             <w:tcBorders/>
           </w:tcPr>
           <w:p>
@@ -2635,7 +2623,7 @@
         </w:tc>
         <w:tc>
           <w:tcPr>
-            <w:tcW w:w="6951" w:type="dxa"/>
+            <w:tcW w:w="6950" w:type="dxa"/>
             <w:tcBorders/>
           </w:tcPr>
           <w:p>
@@ -2659,23 +2647,13 @@
                 <w:szCs w:val="20"/>
                 <w:lang w:val="es-ES" w:eastAsia="en-US" w:bidi="ar-SA"/>
               </w:rPr>
-              <w:t>Callado</w:t>
-            </w:r>
-            <w:r>
-              <w:rPr>
-                <w:rFonts w:eastAsia="Calibri" w:cs=""/>
-                <w:kern w:val="0"/>
-                <w:sz w:val="20"/>
-                <w:szCs w:val="20"/>
-                <w:lang w:val="es-ES" w:eastAsia="en-US" w:bidi="ar-SA"/>
-              </w:rPr>
-              <w:t>: solo muestra vectores de Q, H y P</w:t>
-            </w:r>
-          </w:p>
-        </w:tc>
-        <w:tc>
-          <w:tcPr>
-            <w:tcW w:w="1189" w:type="dxa"/>
+              <w:t>Callado: solo muestra vectores de Q, H y P</w:t>
+            </w:r>
+          </w:p>
+        </w:tc>
+        <w:tc>
+          <w:tcPr>
+            <w:tcW w:w="1190" w:type="dxa"/>
             <w:tcBorders/>
           </w:tcPr>
           <w:p>
@@ -2738,7 +2716,7 @@
         </w:tc>
         <w:tc>
           <w:tcPr>
-            <w:tcW w:w="6951" w:type="dxa"/>
+            <w:tcW w:w="6950" w:type="dxa"/>
             <w:tcBorders/>
           </w:tcPr>
           <w:p>
@@ -2768,7 +2746,7 @@
         </w:tc>
         <w:tc>
           <w:tcPr>
-            <w:tcW w:w="1189" w:type="dxa"/>
+            <w:tcW w:w="1190" w:type="dxa"/>
             <w:tcBorders/>
           </w:tcPr>
           <w:p>
@@ -2827,22 +2805,13 @@
                 <w:szCs w:val="20"/>
                 <w:lang w:val="es-ES"/>
               </w:rPr>
-              <w:t>-</w:t>
-            </w:r>
-            <w:r>
-              <w:rPr>
-                <w:strike/>
-                <w:sz w:val="20"/>
-                <w:szCs w:val="20"/>
-                <w:lang w:val="es-ES"/>
-              </w:rPr>
-              <w:t>m</w:t>
-            </w:r>
-          </w:p>
-        </w:tc>
-        <w:tc>
-          <w:tcPr>
-            <w:tcW w:w="6951" w:type="dxa"/>
+              <w:t>-m</w:t>
+            </w:r>
+          </w:p>
+        </w:tc>
+        <w:tc>
+          <w:tcPr>
+            <w:tcW w:w="6950" w:type="dxa"/>
             <w:tcBorders>
               <w:top w:val="nil"/>
             </w:tcBorders>
@@ -2874,7 +2843,7 @@
         </w:tc>
         <w:tc>
           <w:tcPr>
-            <w:tcW w:w="1189" w:type="dxa"/>
+            <w:tcW w:w="1190" w:type="dxa"/>
             <w:tcBorders>
               <w:top w:val="nil"/>
             </w:tcBorders>
@@ -2939,7 +2908,7 @@
         </w:tc>
         <w:tc>
           <w:tcPr>
-            <w:tcW w:w="6951" w:type="dxa"/>
+            <w:tcW w:w="6950" w:type="dxa"/>
             <w:tcBorders/>
           </w:tcPr>
           <w:p>
@@ -2981,7 +2950,7 @@
         </w:tc>
         <w:tc>
           <w:tcPr>
-            <w:tcW w:w="1189" w:type="dxa"/>
+            <w:tcW w:w="1190" w:type="dxa"/>
             <w:tcBorders/>
           </w:tcPr>
           <w:p>
@@ -3044,7 +3013,7 @@
         </w:tc>
         <w:tc>
           <w:tcPr>
-            <w:tcW w:w="6951" w:type="dxa"/>
+            <w:tcW w:w="6950" w:type="dxa"/>
             <w:tcBorders/>
           </w:tcPr>
           <w:p>
@@ -3074,7 +3043,7 @@
         </w:tc>
         <w:tc>
           <w:tcPr>
-            <w:tcW w:w="1189" w:type="dxa"/>
+            <w:tcW w:w="1190" w:type="dxa"/>
             <w:tcBorders/>
           </w:tcPr>
           <w:p>
@@ -3137,7 +3106,7 @@
         </w:tc>
         <w:tc>
           <w:tcPr>
-            <w:tcW w:w="6951" w:type="dxa"/>
+            <w:tcW w:w="6950" w:type="dxa"/>
             <w:tcBorders/>
           </w:tcPr>
           <w:p>
@@ -3187,7 +3156,7 @@
         </w:tc>
         <w:tc>
           <w:tcPr>
-            <w:tcW w:w="1189" w:type="dxa"/>
+            <w:tcW w:w="1190" w:type="dxa"/>
             <w:tcBorders/>
           </w:tcPr>
           <w:p>
@@ -3250,7 +3219,7 @@
         </w:tc>
         <w:tc>
           <w:tcPr>
-            <w:tcW w:w="6951" w:type="dxa"/>
+            <w:tcW w:w="6950" w:type="dxa"/>
             <w:tcBorders>
               <w:top w:val="nil"/>
             </w:tcBorders>
@@ -3280,7 +3249,7 @@
         </w:tc>
         <w:tc>
           <w:tcPr>
-            <w:tcW w:w="1189" w:type="dxa"/>
+            <w:tcW w:w="1190" w:type="dxa"/>
             <w:tcBorders>
               <w:top w:val="nil"/>
             </w:tcBorders>
@@ -3343,7 +3312,7 @@
         </w:tc>
         <w:tc>
           <w:tcPr>
-            <w:tcW w:w="6951" w:type="dxa"/>
+            <w:tcW w:w="6950" w:type="dxa"/>
             <w:tcBorders>
               <w:top w:val="nil"/>
             </w:tcBorders>
@@ -3373,7 +3342,7 @@
         </w:tc>
         <w:tc>
           <w:tcPr>
-            <w:tcW w:w="1189" w:type="dxa"/>
+            <w:tcW w:w="1190" w:type="dxa"/>
             <w:tcBorders>
               <w:top w:val="nil"/>
             </w:tcBorders>
@@ -3430,21 +3399,13 @@
                 <w:szCs w:val="20"/>
                 <w:lang w:val="es-ES"/>
               </w:rPr>
-              <w:t>-</w:t>
-            </w:r>
-            <w:r>
-              <w:rPr>
-                <w:sz w:val="20"/>
-                <w:szCs w:val="20"/>
-                <w:lang w:val="es-ES"/>
-              </w:rPr>
-              <w:t>f</w:t>
-            </w:r>
-          </w:p>
-        </w:tc>
-        <w:tc>
-          <w:tcPr>
-            <w:tcW w:w="6951" w:type="dxa"/>
+              <w:t>-f</w:t>
+            </w:r>
+          </w:p>
+        </w:tc>
+        <w:tc>
+          <w:tcPr>
+            <w:tcW w:w="6950" w:type="dxa"/>
             <w:tcBorders>
               <w:top w:val="nil"/>
             </w:tcBorders>
@@ -3474,7 +3435,7 @@
         </w:tc>
         <w:tc>
           <w:tcPr>
-            <w:tcW w:w="1189" w:type="dxa"/>
+            <w:tcW w:w="1190" w:type="dxa"/>
             <w:tcBorders>
               <w:top w:val="nil"/>
             </w:tcBorders>
@@ -3539,7 +3500,7 @@
         </w:tc>
         <w:tc>
           <w:tcPr>
-            <w:tcW w:w="6951" w:type="dxa"/>
+            <w:tcW w:w="6950" w:type="dxa"/>
             <w:tcBorders/>
           </w:tcPr>
           <w:p>
@@ -3571,7 +3532,7 @@
         </w:tc>
         <w:tc>
           <w:tcPr>
-            <w:tcW w:w="1189" w:type="dxa"/>
+            <w:tcW w:w="1190" w:type="dxa"/>
             <w:tcBorders/>
           </w:tcPr>
           <w:p>
@@ -3637,7 +3598,7 @@
         <w:pStyle w:val="Normal"/>
         <w:numPr>
           <w:ilvl w:val="0"/>
-          <w:numId w:val="7"/>
+          <w:numId w:val="6"/>
         </w:numPr>
         <w:jc w:val="both"/>
         <w:rPr>
@@ -3648,37 +3609,7 @@
         <w:rPr>
           <w:lang w:val="es-ES"/>
         </w:rPr>
-        <w:t xml:space="preserve">El modo -f </w:t>
-      </w:r>
-      <w:r>
-        <w:rPr>
-          <w:lang w:val="es-ES"/>
-        </w:rPr>
-        <w:t>duplica/</w:t>
-      </w:r>
-      <w:r>
-        <w:rPr>
-          <w:lang w:val="es-ES"/>
-        </w:rPr>
-        <w:t xml:space="preserve">redirige la salida al archivo fout, según el formato requerido, </w:t>
-      </w:r>
-      <w:r>
-        <w:rPr>
-          <w:lang w:val="es-ES"/>
-        </w:rPr>
-        <w:t>puede ser usado en combinación con todos los modos: -m, -q, -n, -v</w:t>
-      </w:r>
-      <w:r>
-        <w:rPr>
-          <w:lang w:val="es-ES"/>
-        </w:rPr>
-        <w:t xml:space="preserve"> </w:t>
-      </w:r>
-      <w:r>
-        <w:rPr>
-          <w:lang w:val="es-ES"/>
-        </w:rPr>
-        <w:t>y los formatos -t, -j, -c</w:t>
+        <w:t>El modo -f duplica/redirige la salida al archivo fout, según el formato requerido, puede ser usado en combinación con todos los modos: -m, -q, -n, -v y los formatos -t, -j, -c</w:t>
       </w:r>
     </w:p>
     <w:p>
@@ -3686,7 +3617,7 @@
         <w:pStyle w:val="Normal"/>
         <w:numPr>
           <w:ilvl w:val="0"/>
-          <w:numId w:val="7"/>
+          <w:numId w:val="6"/>
         </w:numPr>
         <w:jc w:val="both"/>
         <w:rPr>
@@ -3705,7 +3636,7 @@
         <w:pStyle w:val="Normal"/>
         <w:numPr>
           <w:ilvl w:val="0"/>
-          <w:numId w:val="7"/>
+          <w:numId w:val="6"/>
         </w:numPr>
         <w:jc w:val="both"/>
         <w:rPr>
@@ -3716,61 +3647,7 @@
         <w:rPr>
           <w:lang w:val="es-ES"/>
         </w:rPr>
-        <w:t xml:space="preserve">El modo -v envía una salida detallada a stdout en forma de TXT.  </w:t>
-      </w:r>
-      <w:r>
-        <w:rPr>
-          <w:lang w:val="es-ES"/>
-        </w:rPr>
-        <w:t>En combinación con -f, envía la salida detallada al archivo stdout en formato TXT.</w:t>
-      </w:r>
-      <w:r>
-        <w:rPr>
-          <w:lang w:val="es-ES"/>
-        </w:rPr>
-        <w:t xml:space="preserve">  Si se combina con -c ó -j, envía </w:t>
-      </w:r>
-      <w:r>
-        <w:rPr>
-          <w:lang w:val="es-ES"/>
-        </w:rPr>
-        <w:t xml:space="preserve">solamente </w:t>
-      </w:r>
-      <w:r>
-        <w:rPr>
-          <w:lang w:val="es-ES"/>
-        </w:rPr>
-        <w:t xml:space="preserve">el reporte final </w:t>
-      </w:r>
-      <w:r>
-        <w:rPr>
-          <w:lang w:val="es-ES"/>
-        </w:rPr>
-        <w:t>(</w:t>
-      </w:r>
-      <w:r>
-        <w:rPr>
-          <w:lang w:val="es-ES"/>
-        </w:rPr>
-        <w:t>el mismo que envía -n</w:t>
-      </w:r>
-      <w:r>
-        <w:rPr>
-          <w:lang w:val="es-ES"/>
-        </w:rPr>
-        <w:t>)</w:t>
-      </w:r>
-      <w:r>
-        <w:rPr>
-          <w:lang w:val="es-ES"/>
-        </w:rPr>
-        <w:t xml:space="preserve">, de acuerdo con </w:t>
-      </w:r>
-      <w:r>
-        <w:rPr>
-          <w:lang w:val="es-ES"/>
-        </w:rPr>
-        <w:t>el formato indicado c: CSV, j: JSON</w:t>
+        <w:t>El modo -v envía una salida detallada a stdout en forma de TXT.  En combinación con -f, envía la salida detallada al archivo stdout en formato TXT.  Si se combina con -c ó -j, envía solamente el reporte final (el mismo que envía -n), de acuerdo con el formato indicado c: CSV, j: JSON</w:t>
       </w:r>
     </w:p>
     <w:p>
@@ -3778,7 +3655,7 @@
         <w:pStyle w:val="Normal"/>
         <w:numPr>
           <w:ilvl w:val="0"/>
-          <w:numId w:val="7"/>
+          <w:numId w:val="6"/>
         </w:numPr>
         <w:jc w:val="both"/>
         <w:rPr>
@@ -3822,7 +3699,7 @@
       </w:tblPr>
       <w:tblGrid>
         <w:gridCol w:w="1650"/>
-        <w:gridCol w:w="7188"/>
+        <w:gridCol w:w="7187"/>
       </w:tblGrid>
       <w:tr>
         <w:trPr/>
@@ -3838,6 +3715,7 @@
           <w:p>
             <w:pPr>
               <w:pStyle w:val="Contenidodelatabla"/>
+              <w:widowControl w:val="false"/>
               <w:spacing w:before="0" w:after="160"/>
               <w:jc w:val="center"/>
               <w:rPr>
@@ -3858,8 +3736,35 @@
                 <w:szCs w:val="22"/>
                 <w:lang w:val="es-ES" w:eastAsia="en-US" w:bidi="ar-SA"/>
               </w:rPr>
-              <w:t>O</w:t>
-            </w:r>
+              <w:t>Opción</w:t>
+            </w:r>
+          </w:p>
+        </w:tc>
+        <w:tc>
+          <w:tcPr>
+            <w:tcW w:w="7187" w:type="dxa"/>
+            <w:tcBorders>
+              <w:top w:val="single" w:sz="2" w:space="0" w:color="000000"/>
+              <w:left w:val="single" w:sz="2" w:space="0" w:color="000000"/>
+              <w:bottom w:val="single" w:sz="2" w:space="0" w:color="000000"/>
+              <w:right w:val="single" w:sz="2" w:space="0" w:color="000000"/>
+            </w:tcBorders>
+          </w:tcPr>
+          <w:p>
+            <w:pPr>
+              <w:pStyle w:val="Contenidodelatabla"/>
+              <w:widowControl w:val="false"/>
+              <w:spacing w:before="0" w:after="160"/>
+              <w:jc w:val="center"/>
+              <w:rPr>
+                <w:rFonts w:ascii="Calibri" w:hAnsi="Calibri" w:eastAsia="Calibri" w:cs="" w:asciiTheme="minorHAnsi" w:cstheme="minorBidi" w:eastAsiaTheme="minorHAnsi" w:hAnsiTheme="minorHAnsi"/>
+                <w:color w:val="auto"/>
+                <w:kern w:val="0"/>
+                <w:sz w:val="22"/>
+                <w:szCs w:val="22"/>
+                <w:lang w:val="es-ES" w:eastAsia="en-US" w:bidi="ar-SA"/>
+              </w:rPr>
+            </w:pPr>
             <w:r>
               <w:rPr>
                 <w:rFonts w:eastAsia="Calibri" w:cs="" w:cstheme="minorBidi" w:eastAsiaTheme="minorHAnsi"/>
@@ -3869,37 +3774,42 @@
                 <w:szCs w:val="22"/>
                 <w:lang w:val="es-ES" w:eastAsia="en-US" w:bidi="ar-SA"/>
               </w:rPr>
-              <w:t>pci</w:t>
-            </w:r>
-            <w:r>
-              <w:rPr>
-                <w:rFonts w:eastAsia="Calibri" w:cs="" w:cstheme="minorBidi" w:eastAsiaTheme="minorHAnsi"/>
-                <w:color w:val="auto"/>
-                <w:kern w:val="0"/>
-                <w:sz w:val="22"/>
-                <w:szCs w:val="22"/>
-                <w:lang w:val="es-ES" w:eastAsia="en-US" w:bidi="ar-SA"/>
-              </w:rPr>
-              <w:t>ó</w:t>
-            </w:r>
-            <w:r>
-              <w:rPr>
-                <w:rFonts w:eastAsia="Calibri" w:cs="" w:cstheme="minorBidi" w:eastAsiaTheme="minorHAnsi"/>
-                <w:color w:val="auto"/>
-                <w:kern w:val="0"/>
-                <w:sz w:val="22"/>
-                <w:szCs w:val="22"/>
-                <w:lang w:val="es-ES" w:eastAsia="en-US" w:bidi="ar-SA"/>
-              </w:rPr>
-              <w:t>n</w:t>
-            </w:r>
-          </w:p>
-        </w:tc>
-        <w:tc>
-          <w:tcPr>
-            <w:tcW w:w="7188" w:type="dxa"/>
-            <w:tcBorders>
-              <w:top w:val="single" w:sz="2" w:space="0" w:color="000000"/>
+              <w:t>Resultado</w:t>
+            </w:r>
+          </w:p>
+        </w:tc>
+      </w:tr>
+      <w:tr>
+        <w:trPr/>
+        <w:tc>
+          <w:tcPr>
+            <w:tcW w:w="1650" w:type="dxa"/>
+            <w:tcBorders>
+              <w:left w:val="single" w:sz="2" w:space="0" w:color="000000"/>
+              <w:bottom w:val="single" w:sz="2" w:space="0" w:color="000000"/>
+            </w:tcBorders>
+          </w:tcPr>
+          <w:p>
+            <w:pPr>
+              <w:pStyle w:val="Contenidodelatabla"/>
+              <w:widowControl w:val="false"/>
+              <w:spacing w:before="0" w:after="160"/>
+              <w:rPr>
+                <w:rFonts w:ascii="Latin Modern Mono" w:hAnsi="Latin Modern Mono"/>
+              </w:rPr>
+            </w:pPr>
+            <w:r>
+              <w:rPr>
+                <w:rFonts w:ascii="Latin Modern Mono" w:hAnsi="Latin Modern Mono"/>
+              </w:rPr>
+              <w:t>-q -qj -qc</w:t>
+            </w:r>
+          </w:p>
+        </w:tc>
+        <w:tc>
+          <w:tcPr>
+            <w:tcW w:w="7187" w:type="dxa"/>
+            <w:tcBorders>
               <w:left w:val="single" w:sz="2" w:space="0" w:color="000000"/>
               <w:bottom w:val="single" w:sz="2" w:space="0" w:color="000000"/>
               <w:right w:val="single" w:sz="2" w:space="0" w:color="000000"/>
@@ -3908,27 +3818,17 @@
           <w:p>
             <w:pPr>
               <w:pStyle w:val="Contenidodelatabla"/>
+              <w:widowControl w:val="false"/>
               <w:spacing w:before="0" w:after="160"/>
-              <w:jc w:val="center"/>
-              <w:rPr>
-                <w:rFonts w:ascii="Calibri" w:hAnsi="Calibri" w:eastAsia="Calibri" w:cs="" w:asciiTheme="minorHAnsi" w:cstheme="minorBidi" w:eastAsiaTheme="minorHAnsi" w:hAnsiTheme="minorHAnsi"/>
-                <w:color w:val="auto"/>
-                <w:kern w:val="0"/>
-                <w:sz w:val="22"/>
-                <w:szCs w:val="22"/>
-                <w:lang w:val="es-ES" w:eastAsia="en-US" w:bidi="ar-SA"/>
-              </w:rPr>
-            </w:pPr>
-            <w:r>
-              <w:rPr>
-                <w:rFonts w:eastAsia="Calibri" w:cs="" w:cstheme="minorBidi" w:eastAsiaTheme="minorHAnsi"/>
-                <w:color w:val="auto"/>
-                <w:kern w:val="0"/>
-                <w:sz w:val="22"/>
-                <w:szCs w:val="22"/>
-                <w:lang w:val="es-ES" w:eastAsia="en-US" w:bidi="ar-SA"/>
-              </w:rPr>
-              <w:t>Resultado</w:t>
+              <w:rPr>
+                <w:rFonts w:ascii="Latin Modern Mono" w:hAnsi="Latin Modern Mono"/>
+              </w:rPr>
+            </w:pPr>
+            <w:r>
+              <w:rPr>
+                <w:rFonts w:ascii="Latin Modern Mono" w:hAnsi="Latin Modern Mono"/>
+              </w:rPr>
+              <w:t>Salida de Q, H, P y qi en formato TXT/JSON/CSV hacia stdout</w:t>
             </w:r>
           </w:p>
         </w:tc>
@@ -3946,6 +3846,7 @@
           <w:p>
             <w:pPr>
               <w:pStyle w:val="Contenidodelatabla"/>
+              <w:widowControl w:val="false"/>
               <w:spacing w:before="0" w:after="160"/>
               <w:rPr>
                 <w:rFonts w:ascii="Latin Modern Mono" w:hAnsi="Latin Modern Mono"/>
@@ -3955,25 +3856,13 @@
               <w:rPr>
                 <w:rFonts w:ascii="Latin Modern Mono" w:hAnsi="Latin Modern Mono"/>
               </w:rPr>
-              <w:t>-</w:t>
-            </w:r>
-            <w:r>
-              <w:rPr>
-                <w:rFonts w:ascii="Latin Modern Mono" w:hAnsi="Latin Modern Mono"/>
-              </w:rPr>
-              <w:t>q -qj -</w:t>
-            </w:r>
-            <w:r>
-              <w:rPr>
-                <w:rFonts w:ascii="Latin Modern Mono" w:hAnsi="Latin Modern Mono"/>
-              </w:rPr>
-              <w:t>qc</w:t>
-            </w:r>
-          </w:p>
-        </w:tc>
-        <w:tc>
-          <w:tcPr>
-            <w:tcW w:w="7188" w:type="dxa"/>
+              <w:t>-qf -qjf -qcf</w:t>
+            </w:r>
+          </w:p>
+        </w:tc>
+        <w:tc>
+          <w:tcPr>
+            <w:tcW w:w="7187" w:type="dxa"/>
             <w:tcBorders>
               <w:left w:val="single" w:sz="2" w:space="0" w:color="000000"/>
               <w:bottom w:val="single" w:sz="2" w:space="0" w:color="000000"/>
@@ -3983,6 +3872,7 @@
           <w:p>
             <w:pPr>
               <w:pStyle w:val="Contenidodelatabla"/>
+              <w:widowControl w:val="false"/>
               <w:spacing w:before="0" w:after="160"/>
               <w:rPr>
                 <w:rFonts w:ascii="Latin Modern Mono" w:hAnsi="Latin Modern Mono"/>
@@ -3992,31 +3882,7 @@
               <w:rPr>
                 <w:rFonts w:ascii="Latin Modern Mono" w:hAnsi="Latin Modern Mono"/>
               </w:rPr>
-              <w:t xml:space="preserve">Salida de Q, H, P y </w:t>
-            </w:r>
-            <w:r>
-              <w:rPr>
-                <w:rFonts w:ascii="Latin Modern Mono" w:hAnsi="Latin Modern Mono"/>
-              </w:rPr>
-              <w:t>q</w:t>
-            </w:r>
-            <w:r>
-              <w:rPr>
-                <w:rFonts w:ascii="Latin Modern Mono" w:hAnsi="Latin Modern Mono"/>
-              </w:rPr>
-              <w:t xml:space="preserve">i en formato </w:t>
-            </w:r>
-            <w:r>
-              <w:rPr>
-                <w:rFonts w:ascii="Latin Modern Mono" w:hAnsi="Latin Modern Mono"/>
-              </w:rPr>
-              <w:t>TXT/JSON/CSV</w:t>
-            </w:r>
-            <w:r>
-              <w:rPr>
-                <w:rFonts w:ascii="Latin Modern Mono" w:hAnsi="Latin Modern Mono"/>
-              </w:rPr>
-              <w:t xml:space="preserve"> hacia stdout</w:t>
+              <w:t>Salida de Q, H, P y qi en formato TXT/JSON/CSV hacia archivo</w:t>
             </w:r>
           </w:p>
         </w:tc>
@@ -4034,112 +3900,7 @@
           <w:p>
             <w:pPr>
               <w:pStyle w:val="Contenidodelatabla"/>
-              <w:spacing w:before="0" w:after="160"/>
-              <w:rPr>
-                <w:rFonts w:ascii="Latin Modern Mono" w:hAnsi="Latin Modern Mono"/>
-              </w:rPr>
-            </w:pPr>
-            <w:r>
-              <w:rPr>
-                <w:rFonts w:ascii="Latin Modern Mono" w:hAnsi="Latin Modern Mono"/>
-              </w:rPr>
-              <w:t>-</w:t>
-            </w:r>
-            <w:r>
-              <w:rPr>
-                <w:rFonts w:ascii="Latin Modern Mono" w:hAnsi="Latin Modern Mono"/>
-              </w:rPr>
-              <w:t xml:space="preserve">qf </w:t>
-            </w:r>
-            <w:r>
-              <w:rPr>
-                <w:rFonts w:ascii="Latin Modern Mono" w:hAnsi="Latin Modern Mono"/>
-              </w:rPr>
-              <w:t>-</w:t>
-            </w:r>
-            <w:r>
-              <w:rPr>
-                <w:rFonts w:ascii="Latin Modern Mono" w:hAnsi="Latin Modern Mono"/>
-              </w:rPr>
-              <w:t>qjf -qcf</w:t>
-            </w:r>
-          </w:p>
-        </w:tc>
-        <w:tc>
-          <w:tcPr>
-            <w:tcW w:w="7188" w:type="dxa"/>
-            <w:tcBorders>
-              <w:left w:val="single" w:sz="2" w:space="0" w:color="000000"/>
-              <w:bottom w:val="single" w:sz="2" w:space="0" w:color="000000"/>
-              <w:right w:val="single" w:sz="2" w:space="0" w:color="000000"/>
-            </w:tcBorders>
-          </w:tcPr>
-          <w:p>
-            <w:pPr>
-              <w:pStyle w:val="Contenidodelatabla"/>
-              <w:spacing w:before="0" w:after="160"/>
-              <w:rPr>
-                <w:rFonts w:ascii="Latin Modern Mono" w:hAnsi="Latin Modern Mono"/>
-              </w:rPr>
-            </w:pPr>
-            <w:r>
-              <w:rPr>
-                <w:rFonts w:ascii="Latin Modern Mono" w:hAnsi="Latin Modern Mono"/>
-              </w:rPr>
-              <w:t xml:space="preserve">Salida </w:t>
-            </w:r>
-            <w:r>
-              <w:rPr>
-                <w:rFonts w:ascii="Latin Modern Mono" w:hAnsi="Latin Modern Mono"/>
-              </w:rPr>
-              <w:t xml:space="preserve">de Q, H, P y </w:t>
-            </w:r>
-            <w:r>
-              <w:rPr>
-                <w:rFonts w:ascii="Latin Modern Mono" w:hAnsi="Latin Modern Mono"/>
-              </w:rPr>
-              <w:t>q</w:t>
-            </w:r>
-            <w:r>
-              <w:rPr>
-                <w:rFonts w:ascii="Latin Modern Mono" w:hAnsi="Latin Modern Mono"/>
-              </w:rPr>
-              <w:t xml:space="preserve">i en formato </w:t>
-            </w:r>
-            <w:r>
-              <w:rPr>
-                <w:rFonts w:ascii="Latin Modern Mono" w:hAnsi="Latin Modern Mono"/>
-              </w:rPr>
-              <w:t>TXT/JSON/CSV</w:t>
-            </w:r>
-            <w:r>
-              <w:rPr>
-                <w:rFonts w:ascii="Latin Modern Mono" w:hAnsi="Latin Modern Mono"/>
-              </w:rPr>
-              <w:t xml:space="preserve"> hacia </w:t>
-            </w:r>
-            <w:r>
-              <w:rPr>
-                <w:rFonts w:ascii="Latin Modern Mono" w:hAnsi="Latin Modern Mono"/>
-              </w:rPr>
-              <w:t>archivo</w:t>
-            </w:r>
-          </w:p>
-        </w:tc>
-      </w:tr>
-      <w:tr>
-        <w:trPr/>
-        <w:tc>
-          <w:tcPr>
-            <w:tcW w:w="1650" w:type="dxa"/>
-            <w:tcBorders>
-              <w:left w:val="single" w:sz="2" w:space="0" w:color="000000"/>
-              <w:bottom w:val="single" w:sz="2" w:space="0" w:color="000000"/>
-            </w:tcBorders>
-          </w:tcPr>
-          <w:p>
-            <w:pPr>
-              <w:pStyle w:val="Contenidodelatabla"/>
+              <w:widowControl w:val="false"/>
               <w:spacing w:before="0" w:after="160"/>
               <w:rPr>
                 <w:rFonts w:ascii="Latin Modern Mono" w:hAnsi="Latin Modern Mono"/>
@@ -4166,7 +3927,7 @@
         </w:tc>
         <w:tc>
           <w:tcPr>
-            <w:tcW w:w="7188" w:type="dxa"/>
+            <w:tcW w:w="7187" w:type="dxa"/>
             <w:tcBorders>
               <w:left w:val="single" w:sz="2" w:space="0" w:color="000000"/>
               <w:bottom w:val="single" w:sz="2" w:space="0" w:color="000000"/>
@@ -4176,6 +3937,7 @@
           <w:p>
             <w:pPr>
               <w:pStyle w:val="Contenidodelatabla"/>
+              <w:widowControl w:val="false"/>
               <w:spacing w:before="0" w:after="160"/>
               <w:rPr>
                 <w:rFonts w:ascii="Latin Modern Mono" w:hAnsi="Latin Modern Mono"/>
@@ -4185,37 +3947,7 @@
               <w:rPr>
                 <w:rFonts w:ascii="Latin Modern Mono" w:hAnsi="Latin Modern Mono"/>
               </w:rPr>
-              <w:t xml:space="preserve">Reporte normal </w:t>
-            </w:r>
-            <w:r>
-              <w:rPr>
-                <w:rFonts w:ascii="Latin Modern Mono" w:hAnsi="Latin Modern Mono"/>
-              </w:rPr>
-              <w:t xml:space="preserve">en formato </w:t>
-            </w:r>
-            <w:r>
-              <w:rPr>
-                <w:rFonts w:ascii="Latin Modern Mono" w:hAnsi="Latin Modern Mono"/>
-              </w:rPr>
-              <w:t>TXT/</w:t>
-            </w:r>
-            <w:r>
-              <w:rPr>
-                <w:rFonts w:ascii="Latin Modern Mono" w:hAnsi="Latin Modern Mono"/>
-              </w:rPr>
-              <w:t>JSON/CSV</w:t>
-            </w:r>
-            <w:r>
-              <w:rPr>
-                <w:rFonts w:ascii="Latin Modern Mono" w:hAnsi="Latin Modern Mono"/>
-              </w:rPr>
-              <w:t xml:space="preserve"> hacia </w:t>
-            </w:r>
-            <w:r>
-              <w:rPr>
-                <w:rFonts w:ascii="Latin Modern Mono" w:hAnsi="Latin Modern Mono"/>
-              </w:rPr>
-              <w:t>stdout</w:t>
+              <w:t>Reporte normal en formato TXT/JSON/CSV hacia stdout</w:t>
             </w:r>
           </w:p>
         </w:tc>
@@ -4233,6 +3965,7 @@
           <w:p>
             <w:pPr>
               <w:pStyle w:val="Contenidodelatabla"/>
+              <w:widowControl w:val="false"/>
               <w:spacing w:before="0" w:after="160"/>
               <w:rPr>
                 <w:rFonts w:ascii="Latin Modern Mono" w:hAnsi="Latin Modern Mono"/>
@@ -4259,7 +3992,7 @@
         </w:tc>
         <w:tc>
           <w:tcPr>
-            <w:tcW w:w="7188" w:type="dxa"/>
+            <w:tcW w:w="7187" w:type="dxa"/>
             <w:tcBorders>
               <w:left w:val="single" w:sz="2" w:space="0" w:color="000000"/>
               <w:bottom w:val="single" w:sz="2" w:space="0" w:color="000000"/>
@@ -4269,6 +4002,7 @@
           <w:p>
             <w:pPr>
               <w:pStyle w:val="Contenidodelatabla"/>
+              <w:widowControl w:val="false"/>
               <w:spacing w:before="0" w:after="160"/>
               <w:rPr>
                 <w:rFonts w:ascii="Latin Modern Mono" w:hAnsi="Latin Modern Mono"/>
@@ -4278,37 +4012,7 @@
               <w:rPr>
                 <w:rFonts w:ascii="Latin Modern Mono" w:hAnsi="Latin Modern Mono"/>
               </w:rPr>
-              <w:t xml:space="preserve">Reporte normal </w:t>
-            </w:r>
-            <w:r>
-              <w:rPr>
-                <w:rFonts w:ascii="Latin Modern Mono" w:hAnsi="Latin Modern Mono"/>
-              </w:rPr>
-              <w:t xml:space="preserve">en formato </w:t>
-            </w:r>
-            <w:r>
-              <w:rPr>
-                <w:rFonts w:ascii="Latin Modern Mono" w:hAnsi="Latin Modern Mono"/>
-              </w:rPr>
-              <w:t>TXT/</w:t>
-            </w:r>
-            <w:r>
-              <w:rPr>
-                <w:rFonts w:ascii="Latin Modern Mono" w:hAnsi="Latin Modern Mono"/>
-              </w:rPr>
-              <w:t>JSON/CSV</w:t>
-            </w:r>
-            <w:r>
-              <w:rPr>
-                <w:rFonts w:ascii="Latin Modern Mono" w:hAnsi="Latin Modern Mono"/>
-              </w:rPr>
-              <w:t xml:space="preserve"> hacia </w:t>
-            </w:r>
-            <w:r>
-              <w:rPr>
-                <w:rFonts w:ascii="Latin Modern Mono" w:hAnsi="Latin Modern Mono"/>
-              </w:rPr>
-              <w:t>archivo</w:t>
+              <w:t>Reporte normal en formato TXT/JSON/CSV hacia archivo</w:t>
             </w:r>
           </w:p>
         </w:tc>
@@ -4326,6 +4030,7 @@
           <w:p>
             <w:pPr>
               <w:pStyle w:val="Contenidodelatabla"/>
+              <w:widowControl w:val="false"/>
               <w:spacing w:before="0" w:after="160"/>
               <w:rPr>
                 <w:rFonts w:ascii="Latin Modern Mono" w:hAnsi="Latin Modern Mono"/>
@@ -4335,19 +4040,13 @@
               <w:rPr>
                 <w:rFonts w:ascii="Latin Modern Mono" w:hAnsi="Latin Modern Mono"/>
               </w:rPr>
-              <w:t>-</w:t>
-            </w:r>
-            <w:r>
-              <w:rPr>
-                <w:rFonts w:ascii="Latin Modern Mono" w:hAnsi="Latin Modern Mono"/>
-              </w:rPr>
-              <w:t xml:space="preserve">v </w:t>
-            </w:r>
-          </w:p>
-        </w:tc>
-        <w:tc>
-          <w:tcPr>
-            <w:tcW w:w="7188" w:type="dxa"/>
+              <w:t>-v</w:t>
+            </w:r>
+          </w:p>
+        </w:tc>
+        <w:tc>
+          <w:tcPr>
+            <w:tcW w:w="7187" w:type="dxa"/>
             <w:tcBorders>
               <w:left w:val="single" w:sz="2" w:space="0" w:color="000000"/>
               <w:bottom w:val="single" w:sz="2" w:space="0" w:color="000000"/>
@@ -4357,6 +4056,7 @@
           <w:p>
             <w:pPr>
               <w:pStyle w:val="Contenidodelatabla"/>
+              <w:widowControl w:val="false"/>
               <w:spacing w:before="0" w:after="160"/>
               <w:rPr>
                 <w:rFonts w:ascii="Latin Modern Mono" w:hAnsi="Latin Modern Mono"/>
@@ -4366,19 +4066,7 @@
               <w:rPr>
                 <w:rFonts w:ascii="Latin Modern Mono" w:hAnsi="Latin Modern Mono"/>
               </w:rPr>
-              <w:t xml:space="preserve">Informe detallado en </w:t>
-            </w:r>
-            <w:r>
-              <w:rPr>
-                <w:rFonts w:ascii="Latin Modern Mono" w:hAnsi="Latin Modern Mono"/>
-              </w:rPr>
-              <w:t xml:space="preserve">formato </w:t>
-            </w:r>
-            <w:r>
-              <w:rPr>
-                <w:rFonts w:ascii="Latin Modern Mono" w:hAnsi="Latin Modern Mono"/>
-              </w:rPr>
-              <w:t>TXT hacia terminal stdout</w:t>
+              <w:t>Informe detallado en formato TXT hacia terminal stdout</w:t>
             </w:r>
           </w:p>
         </w:tc>
@@ -4396,6 +4084,7 @@
           <w:p>
             <w:pPr>
               <w:pStyle w:val="Contenidodelatabla"/>
+              <w:widowControl w:val="false"/>
               <w:spacing w:before="0" w:after="160"/>
               <w:rPr>
                 <w:rFonts w:ascii="Latin Modern Mono" w:hAnsi="Latin Modern Mono"/>
@@ -4405,19 +4094,13 @@
               <w:rPr>
                 <w:rFonts w:ascii="Latin Modern Mono" w:hAnsi="Latin Modern Mono"/>
               </w:rPr>
-              <w:t>-</w:t>
-            </w:r>
-            <w:r>
-              <w:rPr>
-                <w:rFonts w:ascii="Latin Modern Mono" w:hAnsi="Latin Modern Mono"/>
-              </w:rPr>
-              <w:t xml:space="preserve">vf </w:t>
-            </w:r>
-          </w:p>
-        </w:tc>
-        <w:tc>
-          <w:tcPr>
-            <w:tcW w:w="7188" w:type="dxa"/>
+              <w:t>-vf</w:t>
+            </w:r>
+          </w:p>
+        </w:tc>
+        <w:tc>
+          <w:tcPr>
+            <w:tcW w:w="7187" w:type="dxa"/>
             <w:tcBorders>
               <w:left w:val="single" w:sz="2" w:space="0" w:color="000000"/>
               <w:bottom w:val="single" w:sz="2" w:space="0" w:color="000000"/>
@@ -4427,6 +4110,7 @@
           <w:p>
             <w:pPr>
               <w:pStyle w:val="Contenidodelatabla"/>
+              <w:widowControl w:val="false"/>
               <w:spacing w:before="0" w:after="160"/>
               <w:rPr>
                 <w:rFonts w:ascii="Latin Modern Mono" w:hAnsi="Latin Modern Mono"/>
@@ -4447,37 +4131,7 @@
               <w:rPr>
                 <w:rFonts w:ascii="Latin Modern Mono" w:hAnsi="Latin Modern Mono"/>
               </w:rPr>
-              <w:t xml:space="preserve"> detallad</w:t>
-            </w:r>
-            <w:r>
-              <w:rPr>
-                <w:rFonts w:ascii="Latin Modern Mono" w:hAnsi="Latin Modern Mono"/>
-              </w:rPr>
-              <w:t>o</w:t>
-            </w:r>
-            <w:r>
-              <w:rPr>
-                <w:rFonts w:ascii="Latin Modern Mono" w:hAnsi="Latin Modern Mono"/>
-              </w:rPr>
-              <w:t xml:space="preserve"> en </w:t>
-            </w:r>
-            <w:r>
-              <w:rPr>
-                <w:rFonts w:ascii="Latin Modern Mono" w:hAnsi="Latin Modern Mono"/>
-              </w:rPr>
-              <w:t xml:space="preserve">formato </w:t>
-            </w:r>
-            <w:r>
-              <w:rPr>
-                <w:rFonts w:ascii="Latin Modern Mono" w:hAnsi="Latin Modern Mono"/>
-              </w:rPr>
-              <w:t xml:space="preserve">TXT </w:t>
-            </w:r>
-            <w:r>
-              <w:rPr>
-                <w:rFonts w:ascii="Latin Modern Mono" w:hAnsi="Latin Modern Mono"/>
-              </w:rPr>
-              <w:t>hacia archivo</w:t>
+              <w:t xml:space="preserve"> detallado en formato TXT hacia archivo</w:t>
             </w:r>
           </w:p>
         </w:tc>
@@ -4495,6 +4149,7 @@
           <w:p>
             <w:pPr>
               <w:pStyle w:val="Contenidodelatabla"/>
+              <w:widowControl w:val="false"/>
               <w:spacing w:before="0" w:after="160"/>
               <w:rPr>
                 <w:rFonts w:ascii="Latin Modern Mono" w:hAnsi="Latin Modern Mono"/>
@@ -4504,25 +4159,12 @@
               <w:rPr>
                 <w:rFonts w:ascii="Latin Modern Mono" w:hAnsi="Latin Modern Mono"/>
               </w:rPr>
-              <w:t>-</w:t>
-            </w:r>
-            <w:r>
-              <w:rPr>
-                <w:rFonts w:ascii="Latin Modern Mono" w:hAnsi="Latin Modern Mono"/>
-              </w:rPr>
-              <w:t>vjf -</w:t>
-            </w:r>
-            <w:r>
-              <w:rPr>
-                <w:rFonts w:ascii="Latin Modern Mono" w:hAnsi="Latin Modern Mono"/>
-              </w:rPr>
-              <w:t>vcf</w:t>
-            </w:r>
-          </w:p>
-        </w:tc>
-        <w:tc>
-          <w:tcPr>
-            <w:tcW w:w="7188" w:type="dxa"/>
+            </w:r>
+          </w:p>
+        </w:tc>
+        <w:tc>
+          <w:tcPr>
+            <w:tcW w:w="7187" w:type="dxa"/>
             <w:tcBorders>
               <w:left w:val="single" w:sz="2" w:space="0" w:color="000000"/>
               <w:bottom w:val="single" w:sz="2" w:space="0" w:color="000000"/>
@@ -4532,6 +4174,7 @@
           <w:p>
             <w:pPr>
               <w:pStyle w:val="Contenidodelatabla"/>
+              <w:widowControl w:val="false"/>
               <w:spacing w:before="0" w:after="160"/>
               <w:rPr>
                 <w:rFonts w:ascii="Latin Modern Mono" w:hAnsi="Latin Modern Mono"/>
@@ -4541,37 +4184,6 @@
               <w:rPr>
                 <w:rFonts w:ascii="Latin Modern Mono" w:hAnsi="Latin Modern Mono"/>
               </w:rPr>
-              <w:t xml:space="preserve">Informe detallado </w:t>
-            </w:r>
-            <w:r>
-              <w:rPr>
-                <w:rFonts w:ascii="Latin Modern Mono" w:hAnsi="Latin Modern Mono"/>
-              </w:rPr>
-              <w:t xml:space="preserve">en formato </w:t>
-            </w:r>
-            <w:r>
-              <w:rPr>
-                <w:rFonts w:ascii="Latin Modern Mono" w:hAnsi="Latin Modern Mono"/>
-              </w:rPr>
-              <w:t>J</w:t>
-            </w:r>
-            <w:r>
-              <w:rPr>
-                <w:rFonts w:ascii="Latin Modern Mono" w:hAnsi="Latin Modern Mono"/>
-              </w:rPr>
-              <w:t>SON/CSV</w:t>
-            </w:r>
-            <w:r>
-              <w:rPr>
-                <w:rFonts w:ascii="Latin Modern Mono" w:hAnsi="Latin Modern Mono"/>
-              </w:rPr>
-              <w:t xml:space="preserve"> hacia </w:t>
-            </w:r>
-            <w:r>
-              <w:rPr>
-                <w:rFonts w:ascii="Latin Modern Mono" w:hAnsi="Latin Modern Mono"/>
-              </w:rPr>
-              <w:t>archivo ***</w:t>
             </w:r>
           </w:p>
         </w:tc>
@@ -4589,6 +4201,7 @@
           <w:p>
             <w:pPr>
               <w:pStyle w:val="Contenidodelatabla"/>
+              <w:widowControl w:val="false"/>
               <w:spacing w:before="0" w:after="160"/>
               <w:rPr>
                 <w:rFonts w:ascii="Latin Modern Mono" w:hAnsi="Latin Modern Mono"/>
@@ -4604,7 +4217,7 @@
         </w:tc>
         <w:tc>
           <w:tcPr>
-            <w:tcW w:w="7188" w:type="dxa"/>
+            <w:tcW w:w="7187" w:type="dxa"/>
             <w:tcBorders>
               <w:left w:val="single" w:sz="2" w:space="0" w:color="000000"/>
               <w:bottom w:val="single" w:sz="2" w:space="0" w:color="000000"/>
@@ -4614,6 +4227,7 @@
           <w:p>
             <w:pPr>
               <w:pStyle w:val="Contenidodelatabla"/>
+              <w:widowControl w:val="false"/>
               <w:spacing w:before="0" w:after="160"/>
               <w:rPr>
                 <w:rFonts w:ascii="Latin Modern Mono" w:hAnsi="Latin Modern Mono"/>
@@ -4641,6 +4255,7 @@
           <w:p>
             <w:pPr>
               <w:pStyle w:val="Contenidodelatabla"/>
+              <w:widowControl w:val="false"/>
               <w:spacing w:before="0" w:after="160"/>
               <w:rPr>
                 <w:rFonts w:ascii="Latin Modern Mono" w:hAnsi="Latin Modern Mono"/>
@@ -4655,7 +4270,7 @@
         </w:tc>
         <w:tc>
           <w:tcPr>
-            <w:tcW w:w="7188" w:type="dxa"/>
+            <w:tcW w:w="7187" w:type="dxa"/>
             <w:tcBorders>
               <w:left w:val="single" w:sz="2" w:space="0" w:color="000000"/>
               <w:bottom w:val="single" w:sz="2" w:space="0" w:color="000000"/>
@@ -4665,6 +4280,7 @@
           <w:p>
             <w:pPr>
               <w:pStyle w:val="Contenidodelatabla"/>
+              <w:widowControl w:val="false"/>
               <w:spacing w:before="0" w:after="160"/>
               <w:rPr>
                 <w:rFonts w:ascii="Latin Modern Mono" w:hAnsi="Latin Modern Mono"/>
@@ -4691,13 +4307,7 @@
         <w:rPr>
           <w:lang w:val="es-ES"/>
         </w:rPr>
-        <w:t xml:space="preserve">*** </w:t>
-      </w:r>
-      <w:r>
-        <w:rPr>
-          <w:lang w:val="es-ES"/>
-        </w:rPr>
-        <w:t>este tipo de salida puede no ser significativo ó util: omitir.</w:t>
+        <w:t>* este tipo de salida puede no ser significativo ó util: omitir.</w:t>
       </w:r>
     </w:p>
     <w:p>
@@ -4755,7 +4365,7 @@
         <w:pStyle w:val="ListParagraph"/>
         <w:numPr>
           <w:ilvl w:val="0"/>
-          <w:numId w:val="3"/>
+          <w:numId w:val="2"/>
         </w:numPr>
         <w:jc w:val="both"/>
         <w:rPr>
@@ -4774,7 +4384,7 @@
         <w:pStyle w:val="ListParagraph"/>
         <w:numPr>
           <w:ilvl w:val="0"/>
-          <w:numId w:val="3"/>
+          <w:numId w:val="2"/>
         </w:numPr>
         <w:jc w:val="both"/>
         <w:rPr>
@@ -4793,7 +4403,7 @@
         <w:pStyle w:val="ListParagraph"/>
         <w:numPr>
           <w:ilvl w:val="0"/>
-          <w:numId w:val="3"/>
+          <w:numId w:val="2"/>
         </w:numPr>
         <w:jc w:val="both"/>
         <w:rPr>
@@ -4827,7 +4437,7 @@
         <w:pStyle w:val="Normal"/>
         <w:numPr>
           <w:ilvl w:val="0"/>
-          <w:numId w:val="6"/>
+          <w:numId w:val="5"/>
         </w:numPr>
         <w:jc w:val="both"/>
         <w:rPr/>
@@ -4848,7 +4458,7 @@
         <w:pStyle w:val="Normal"/>
         <w:numPr>
           <w:ilvl w:val="0"/>
-          <w:numId w:val="6"/>
+          <w:numId w:val="5"/>
         </w:numPr>
         <w:jc w:val="both"/>
         <w:rPr/>
@@ -4869,7 +4479,7 @@
         <w:pStyle w:val="Normal"/>
         <w:numPr>
           <w:ilvl w:val="0"/>
-          <w:numId w:val="6"/>
+          <w:numId w:val="5"/>
         </w:numPr>
         <w:jc w:val="both"/>
         <w:rPr/>
@@ -5476,7 +5086,7 @@
         <w:pStyle w:val="ListParagraph"/>
         <w:numPr>
           <w:ilvl w:val="0"/>
-          <w:numId w:val="2"/>
+          <w:numId w:val="1"/>
         </w:numPr>
         <w:jc w:val="both"/>
         <w:rPr>
@@ -5495,7 +5105,7 @@
         <w:pStyle w:val="ListParagraph"/>
         <w:numPr>
           <w:ilvl w:val="0"/>
-          <w:numId w:val="2"/>
+          <w:numId w:val="1"/>
         </w:numPr>
         <w:jc w:val="both"/>
         <w:rPr>
@@ -7061,7 +6671,7 @@
         <w:pStyle w:val="Normal"/>
         <w:numPr>
           <w:ilvl w:val="0"/>
-          <w:numId w:val="5"/>
+          <w:numId w:val="4"/>
         </w:numPr>
         <w:rPr>
           <w:lang w:val="es-ES"/>
@@ -7079,7 +6689,7 @@
         <w:pStyle w:val="Normal"/>
         <w:numPr>
           <w:ilvl w:val="0"/>
-          <w:numId w:val="5"/>
+          <w:numId w:val="4"/>
         </w:numPr>
         <w:rPr>
           <w:lang w:val="es-ES"/>
@@ -7097,7 +6707,7 @@
         <w:pStyle w:val="Normal"/>
         <w:numPr>
           <w:ilvl w:val="0"/>
-          <w:numId w:val="5"/>
+          <w:numId w:val="4"/>
         </w:numPr>
         <w:rPr>
           <w:lang w:val="es-ES"/>
@@ -7115,7 +6725,7 @@
         <w:pStyle w:val="Normal"/>
         <w:numPr>
           <w:ilvl w:val="0"/>
-          <w:numId w:val="5"/>
+          <w:numId w:val="4"/>
         </w:numPr>
         <w:rPr>
           <w:lang w:val="es-ES"/>
@@ -7133,7 +6743,7 @@
         <w:pStyle w:val="Normal"/>
         <w:numPr>
           <w:ilvl w:val="0"/>
-          <w:numId w:val="5"/>
+          <w:numId w:val="4"/>
         </w:numPr>
         <w:rPr>
           <w:lang w:val="es-ES"/>
@@ -7339,76 +6949,6 @@
           <w:u w:val="single"/>
           <w:lang w:val="es-ES"/>
         </w:rPr>
-        <w:t>Tubería cerrada</w:t>
-      </w:r>
-    </w:p>
-    <w:p>
-      <w:pPr>
-        <w:pStyle w:val="Normal"/>
-        <w:rPr>
-          <w:lang w:val="es-ES"/>
-        </w:rPr>
-      </w:pPr>
-      <w:r>
-        <w:rPr>
-          <w:lang w:val="es-ES"/>
-        </w:rPr>
-        <w:t>TC</w:t>
-      </w:r>
-    </w:p>
-    <w:p>
-      <w:pPr>
-        <w:pStyle w:val="Normal"/>
-        <w:rPr>
-          <w:b/>
-          <w:b/>
-          <w:bCs/>
-          <w:u w:val="single"/>
-          <w:lang w:val="es-ES"/>
-        </w:rPr>
-      </w:pPr>
-      <w:r>
-        <w:rPr>
-          <w:b/>
-          <w:bCs/>
-          <w:u w:val="single"/>
-          <w:lang w:val="es-ES"/>
-        </w:rPr>
-        <w:t>Válvula de retención (check)</w:t>
-      </w:r>
-    </w:p>
-    <w:p>
-      <w:pPr>
-        <w:pStyle w:val="Normal"/>
-        <w:rPr>
-          <w:lang w:val="es-ES"/>
-        </w:rPr>
-      </w:pPr>
-      <w:r>
-        <w:rPr>
-          <w:lang w:val="es-ES"/>
-        </w:rPr>
-        <w:t>CK</w:t>
-      </w:r>
-    </w:p>
-    <w:p>
-      <w:pPr>
-        <w:pStyle w:val="Normal"/>
-        <w:rPr>
-          <w:b/>
-          <w:b/>
-          <w:bCs/>
-          <w:u w:val="single"/>
-          <w:lang w:val="es-ES"/>
-        </w:rPr>
-      </w:pPr>
-      <w:r>
-        <w:rPr>
-          <w:b/>
-          <w:bCs/>
-          <w:u w:val="single"/>
-          <w:lang w:val="es-ES"/>
-        </w:rPr>
         <w:t>Ejecución en tiempo extendido</w:t>
       </w:r>
     </w:p>
@@ -7437,7 +6977,7 @@
         <w:pStyle w:val="Normal"/>
         <w:numPr>
           <w:ilvl w:val="0"/>
-          <w:numId w:val="4"/>
+          <w:numId w:val="3"/>
         </w:numPr>
         <w:jc w:val="both"/>
         <w:rPr/>
@@ -7456,7 +6996,7 @@
         <w:pStyle w:val="Normal"/>
         <w:numPr>
           <w:ilvl w:val="0"/>
-          <w:numId w:val="4"/>
+          <w:numId w:val="3"/>
         </w:numPr>
         <w:jc w:val="both"/>
         <w:rPr/>
@@ -7475,7 +7015,7 @@
         <w:pStyle w:val="Normal"/>
         <w:numPr>
           <w:ilvl w:val="0"/>
-          <w:numId w:val="4"/>
+          <w:numId w:val="3"/>
         </w:numPr>
         <w:jc w:val="both"/>
         <w:rPr/>
@@ -7494,7 +7034,7 @@
         <w:pStyle w:val="Normal"/>
         <w:numPr>
           <w:ilvl w:val="0"/>
-          <w:numId w:val="4"/>
+          <w:numId w:val="3"/>
         </w:numPr>
         <w:jc w:val="both"/>
         <w:rPr/>
@@ -7513,7 +7053,7 @@
         <w:pStyle w:val="Normal"/>
         <w:numPr>
           <w:ilvl w:val="0"/>
-          <w:numId w:val="4"/>
+          <w:numId w:val="3"/>
         </w:numPr>
         <w:jc w:val="both"/>
         <w:rPr/>
@@ -7532,7 +7072,7 @@
         <w:pStyle w:val="Normal"/>
         <w:numPr>
           <w:ilvl w:val="0"/>
-          <w:numId w:val="4"/>
+          <w:numId w:val="3"/>
         </w:numPr>
         <w:jc w:val="both"/>
         <w:rPr/>
@@ -7561,6 +7101,53 @@
           <w:lang w:val="es-ES"/>
         </w:rPr>
         <w:t xml:space="preserve"> se debe consignar la duración del tiempo extendido.  Si duración es 0 se ejectua en modo simple, y se utilizan los valores de factor_global y factores de cada nudo.  Si la duración &gt;0, se usan los patrones definidos en cada nudo.</w:t>
+      </w:r>
+    </w:p>
+    <w:p>
+      <w:pPr>
+        <w:pStyle w:val="Normal"/>
+        <w:numPr>
+          <w:ilvl w:val="0"/>
+          <w:numId w:val="3"/>
+        </w:numPr>
+        <w:jc w:val="both"/>
+        <w:rPr/>
+      </w:pPr>
+      <w:r>
+        <w:rPr>
+          <w:b w:val="false"/>
+          <w:bCs w:val="false"/>
+          <w:lang w:val="es-ES"/>
+        </w:rPr>
+        <w:t xml:space="preserve">Una variable “veces” varía desde 1 hasta “duración”.  El contador de hora, y dow varían de forma usual, a partir de la hora inicial. En cada iteración, se asigna el valor de fvh, fdow, fvm y fvp.  Se recalculan así las demanda de los nudos qi.  Con el dato de qfi, y las características de los nodos de carga se obtiene un </w:t>
+      </w:r>
+      <w:r>
+        <w:rPr>
+          <w:rFonts w:cs="Calibri" w:cstheme="minorHAnsi"/>
+          <w:b w:val="false"/>
+          <w:bCs w:val="false"/>
+          <w:lang w:val="es-ES"/>
+        </w:rPr>
+        <w:t xml:space="preserve">∆H y se ajustan los niveles en Ho.  </w:t>
+      </w:r>
+    </w:p>
+    <w:p>
+      <w:pPr>
+        <w:pStyle w:val="Normal"/>
+        <w:numPr>
+          <w:ilvl w:val="0"/>
+          <w:numId w:val="3"/>
+        </w:numPr>
+        <w:jc w:val="both"/>
+        <w:rPr/>
+      </w:pPr>
+      <w:r>
+        <w:rPr>
+          <w:b w:val="false"/>
+          <w:bCs w:val="false"/>
+          <w:lang w:val="es-ES"/>
+        </w:rPr>
+        <w:t>Si la duración=0, entonces es una ejecución puntula, por lo que no se usan las curvas de caudales, sino el valor de demanda, el factor de cada nudo y el factor_global.</w:t>
       </w:r>
     </w:p>
     <w:p>
@@ -7952,6 +7539,47 @@
     <w:p>
       <w:pPr>
         <w:pStyle w:val="Normal"/>
+        <w:jc w:val="center"/>
+        <w:rPr/>
+      </w:pPr>
+      <w:r>
+        <w:rPr>
+          <w:lang w:val="es-ES"/>
+        </w:rPr>
+        <w:t>Q = K</w:t>
+      </w:r>
+      <w:r>
+        <w:rPr>
+          <w:vertAlign w:val="subscript"/>
+          <w:lang w:val="es-ES"/>
+        </w:rPr>
+        <w:t>v</w:t>
+      </w:r>
+      <w:r>
+        <w:rPr>
+          <w:lang w:val="es-ES"/>
+        </w:rPr>
+        <w:t xml:space="preserve"> * (</w:t>
+      </w:r>
+      <w:r>
+        <w:rPr>
+          <w:rFonts w:cs="Calibri" w:cstheme="minorHAnsi"/>
+          <w:lang w:val="es-ES"/>
+        </w:rPr>
+        <w:t>∆P)</w:t>
+      </w:r>
+      <w:r>
+        <w:rPr>
+          <w:rFonts w:cs="Calibri" w:cstheme="minorHAnsi"/>
+          <w:vertAlign w:val="superscript"/>
+          <w:lang w:val="es-ES"/>
+        </w:rPr>
+        <w:t>1/2</w:t>
+      </w:r>
+    </w:p>
+    <w:p>
+      <w:pPr>
+        <w:pStyle w:val="Normal"/>
         <w:jc w:val="both"/>
         <w:rPr/>
       </w:pPr>
@@ -7959,28 +7587,14 @@
         <w:rPr>
           <w:lang w:val="es-ES"/>
         </w:rPr>
-        <w:t xml:space="preserve">                                      </w:t>
-      </w:r>
-      <w:r>
-        <w:rPr>
-          <w:lang w:val="es-ES"/>
-        </w:rPr>
-        <w:t>Q = Kv * (</w:t>
+        <w:t xml:space="preserve">en donde Q es el caudal emitido, Kv es el coeficiente de descarga y </w:t>
       </w:r>
       <w:r>
         <w:rPr>
           <w:rFonts w:cs="Calibri" w:cstheme="minorHAnsi"/>
           <w:lang w:val="es-ES"/>
         </w:rPr>
-        <w:t>∆P)</w:t>
-      </w:r>
-      <w:r>
-        <w:rPr>
-          <w:rFonts w:cs="Calibri" w:cstheme="minorHAnsi"/>
-          <w:vertAlign w:val="superscript"/>
-          <w:lang w:val="es-ES"/>
-        </w:rPr>
-        <w:t>1/2</w:t>
+        <w:t>∆P es la caída de presión ó carga.  Si se supone que los hidrantes descargan a la atmósfera, dicha caída de carga equivale a la presión en el nodo.  Si descarga a un tanque o se succiona con una bomba, este valor de ∆P puede ser mayor o menor que la presión del nudo.   Para efectos prácticos se supondrá que ∆P=P.</w:t>
       </w:r>
     </w:p>
     <w:p>
@@ -7991,30 +7605,40 @@
       </w:pPr>
       <w:r>
         <w:rPr>
-          <w:lang w:val="es-ES"/>
-        </w:rPr>
-        <w:t xml:space="preserve">en donde Q es el caudal emitido, Kv es el coeficiente de descarga y </w:t>
-      </w:r>
-      <w:r>
-        <w:rPr>
           <w:rFonts w:cs="Calibri" w:cstheme="minorHAnsi"/>
           <w:lang w:val="es-ES"/>
         </w:rPr>
-        <w:t>∆P es la caída de presión ó carga.  Si se supone que los hidrantes descargan a la atmósfera, dicha caída de carga equivale a la presión en el nodo.  Si descarga a un tanque o se succiona con una bomba, este valor de ∆P puede ser mayor o menor que la presión del nudo.   Para efectos prácticos se supondrá que ∆P=P.</w:t>
-      </w:r>
-    </w:p>
-    <w:p>
-      <w:pPr>
-        <w:pStyle w:val="Normal"/>
-        <w:jc w:val="both"/>
-        <w:rPr/>
-      </w:pPr>
+        <w:t>Usualmente los caudales de hidrantes se trabajan en [m3/h] y las presiones en [bar], por lo que así se consignan los valores de K</w:t>
+      </w:r>
       <w:r>
         <w:rPr>
           <w:rFonts w:cs="Calibri" w:cstheme="minorHAnsi"/>
-          <w:lang w:val="es-ES"/>
-        </w:rPr>
-        <w:t>Usualmente los caudales de hidrantes se trabajan en [m3/h] y las presiones en [bar], por lo que así se consignan los valores de Kv en la literatura, sin embargo, por congruencia con los cálculos del modelo, a continuación se proponen valores de Kv en hidrantes de acuerdo a la cantidad de bocas y sus diámetros en unidades de Q en [m³/s] y P en [m]:</w:t>
+          <w:vertAlign w:val="subscript"/>
+          <w:lang w:val="es-ES"/>
+        </w:rPr>
+        <w:t>v</w:t>
+      </w:r>
+      <w:r>
+        <w:rPr>
+          <w:rFonts w:cs="Calibri" w:cstheme="minorHAnsi"/>
+          <w:lang w:val="es-ES"/>
+        </w:rPr>
+        <w:t xml:space="preserve"> en la literatura, sin embargo, por congruencia con los cálculos del modelo, a continuación se proponen valores de K</w:t>
+      </w:r>
+      <w:r>
+        <w:rPr>
+          <w:rFonts w:cs="Calibri" w:cstheme="minorHAnsi"/>
+          <w:vertAlign w:val="subscript"/>
+          <w:lang w:val="es-ES"/>
+        </w:rPr>
+        <w:t>v</w:t>
+      </w:r>
+      <w:r>
+        <w:rPr>
+          <w:rFonts w:cs="Calibri" w:cstheme="minorHAnsi"/>
+          <w:lang w:val="es-ES"/>
+        </w:rPr>
+        <w:t xml:space="preserve"> en hidrantes de acuerdo a la cantidad de bocas y sus diámetros en unidades de Q en [m³/s] y P en [m]:</w:t>
       </w:r>
     </w:p>
     <w:tbl>
@@ -8061,12 +7685,16 @@
               <w:spacing w:before="0" w:after="160"/>
               <w:jc w:val="center"/>
               <w:rPr>
+                <w:sz w:val="20"/>
+                <w:szCs w:val="20"/>
                 <w:lang w:val="es-ES"/>
               </w:rPr>
             </w:pPr>
             <w:r>
               <w:rPr>
                 <w:rFonts w:cs="Calibri" w:cstheme="minorHAnsi"/>
+                <w:sz w:val="20"/>
+                <w:szCs w:val="20"/>
                 <w:lang w:val="es-ES"/>
               </w:rPr>
               <w:t>Cantidad</w:t>
@@ -8093,11 +7721,15 @@
               <w:spacing w:before="0" w:after="160"/>
               <w:jc w:val="center"/>
               <w:rPr>
-                <w:lang w:val="es-ES"/>
-              </w:rPr>
-            </w:pPr>
-            <w:r>
-              <w:rPr/>
+                <w:sz w:val="20"/>
+                <w:szCs w:val="20"/>
+              </w:rPr>
+            </w:pPr>
+            <w:r>
+              <w:rPr>
+                <w:sz w:val="20"/>
+                <w:szCs w:val="20"/>
+              </w:rPr>
               <w:t>D[mm]</w:t>
             </w:r>
           </w:p>
@@ -8122,11 +7754,15 @@
               <w:spacing w:before="0" w:after="160"/>
               <w:jc w:val="center"/>
               <w:rPr>
-                <w:lang w:val="es-ES"/>
-              </w:rPr>
-            </w:pPr>
-            <w:r>
-              <w:rPr/>
+                <w:sz w:val="20"/>
+                <w:szCs w:val="20"/>
+              </w:rPr>
+            </w:pPr>
+            <w:r>
+              <w:rPr>
+                <w:sz w:val="20"/>
+                <w:szCs w:val="20"/>
+              </w:rPr>
               <w:t>D [in]</w:t>
             </w:r>
           </w:p>
@@ -8151,11 +7787,15 @@
               <w:spacing w:before="0" w:after="160"/>
               <w:jc w:val="center"/>
               <w:rPr>
-                <w:lang w:val="es-ES"/>
-              </w:rPr>
-            </w:pPr>
-            <w:r>
-              <w:rPr/>
+                <w:sz w:val="20"/>
+                <w:szCs w:val="20"/>
+              </w:rPr>
+            </w:pPr>
+            <w:r>
+              <w:rPr>
+                <w:sz w:val="20"/>
+                <w:szCs w:val="20"/>
+              </w:rPr>
               <w:t>Kv</w:t>
               <w:br/>
               <w:t>[m3/h] [bar]</w:t>
@@ -8183,11 +7823,15 @@
               <w:spacing w:before="0" w:after="160"/>
               <w:jc w:val="center"/>
               <w:rPr>
-                <w:lang w:val="es-ES"/>
-              </w:rPr>
-            </w:pPr>
-            <w:r>
-              <w:rPr/>
+                <w:sz w:val="20"/>
+                <w:szCs w:val="20"/>
+              </w:rPr>
+            </w:pPr>
+            <w:r>
+              <w:rPr>
+                <w:sz w:val="20"/>
+                <w:szCs w:val="20"/>
+              </w:rPr>
               <w:t>Kv’</w:t>
               <w:br/>
               <w:t>[m³/s] [mca]</w:t>
@@ -8218,11 +7862,15 @@
               <w:spacing w:before="0" w:after="160"/>
               <w:jc w:val="center"/>
               <w:rPr>
-                <w:lang w:val="es-ES"/>
-              </w:rPr>
-            </w:pPr>
-            <w:r>
-              <w:rPr/>
+                <w:sz w:val="20"/>
+                <w:szCs w:val="20"/>
+              </w:rPr>
+            </w:pPr>
+            <w:r>
+              <w:rPr>
+                <w:sz w:val="20"/>
+                <w:szCs w:val="20"/>
+              </w:rPr>
               <w:t>1</w:t>
             </w:r>
           </w:p>
@@ -8246,11 +7894,15 @@
               <w:spacing w:before="0" w:after="160"/>
               <w:jc w:val="center"/>
               <w:rPr>
-                <w:lang w:val="es-ES"/>
-              </w:rPr>
-            </w:pPr>
-            <w:r>
-              <w:rPr/>
+                <w:sz w:val="20"/>
+                <w:szCs w:val="20"/>
+              </w:rPr>
+            </w:pPr>
+            <w:r>
+              <w:rPr>
+                <w:sz w:val="20"/>
+                <w:szCs w:val="20"/>
+              </w:rPr>
               <w:t>50</w:t>
             </w:r>
           </w:p>
@@ -8274,11 +7926,15 @@
               <w:spacing w:before="0" w:after="160"/>
               <w:jc w:val="center"/>
               <w:rPr>
-                <w:lang w:val="es-ES"/>
-              </w:rPr>
-            </w:pPr>
-            <w:r>
-              <w:rPr/>
+                <w:sz w:val="20"/>
+                <w:szCs w:val="20"/>
+              </w:rPr>
+            </w:pPr>
+            <w:r>
+              <w:rPr>
+                <w:sz w:val="20"/>
+                <w:szCs w:val="20"/>
+              </w:rPr>
               <w:t>2</w:t>
             </w:r>
           </w:p>
@@ -8302,11 +7958,15 @@
               <w:spacing w:before="0" w:after="160"/>
               <w:jc w:val="center"/>
               <w:rPr>
-                <w:lang w:val="es-ES"/>
-              </w:rPr>
-            </w:pPr>
-            <w:r>
-              <w:rPr/>
+                <w:sz w:val="20"/>
+                <w:szCs w:val="20"/>
+              </w:rPr>
+            </w:pPr>
+            <w:r>
+              <w:rPr>
+                <w:sz w:val="20"/>
+                <w:szCs w:val="20"/>
+              </w:rPr>
               <w:t>33</w:t>
             </w:r>
           </w:p>
@@ -8331,11 +7991,15 @@
               <w:spacing w:before="0" w:after="160"/>
               <w:jc w:val="center"/>
               <w:rPr>
-                <w:lang w:val="es-ES"/>
-              </w:rPr>
-            </w:pPr>
-            <w:r>
-              <w:rPr/>
+                <w:sz w:val="20"/>
+                <w:szCs w:val="20"/>
+              </w:rPr>
+            </w:pPr>
+            <w:r>
+              <w:rPr>
+                <w:sz w:val="20"/>
+                <w:szCs w:val="20"/>
+              </w:rPr>
               <w:t>2,871E-03</w:t>
             </w:r>
           </w:p>
@@ -8364,11 +8028,15 @@
               <w:spacing w:before="0" w:after="160"/>
               <w:jc w:val="center"/>
               <w:rPr>
-                <w:lang w:val="es-ES"/>
-              </w:rPr>
-            </w:pPr>
-            <w:r>
-              <w:rPr/>
+                <w:sz w:val="20"/>
+                <w:szCs w:val="20"/>
+              </w:rPr>
+            </w:pPr>
+            <w:r>
+              <w:rPr>
+                <w:sz w:val="20"/>
+                <w:szCs w:val="20"/>
+              </w:rPr>
               <w:t>2</w:t>
             </w:r>
           </w:p>
@@ -8392,11 +8060,15 @@
               <w:spacing w:before="0" w:after="160"/>
               <w:jc w:val="center"/>
               <w:rPr>
-                <w:lang w:val="es-ES"/>
-              </w:rPr>
-            </w:pPr>
-            <w:r>
-              <w:rPr/>
+                <w:sz w:val="20"/>
+                <w:szCs w:val="20"/>
+              </w:rPr>
+            </w:pPr>
+            <w:r>
+              <w:rPr>
+                <w:sz w:val="20"/>
+                <w:szCs w:val="20"/>
+              </w:rPr>
               <w:t>50</w:t>
             </w:r>
           </w:p>
@@ -8420,11 +8092,15 @@
               <w:spacing w:before="0" w:after="160"/>
               <w:jc w:val="center"/>
               <w:rPr>
-                <w:lang w:val="es-ES"/>
-              </w:rPr>
-            </w:pPr>
-            <w:r>
-              <w:rPr/>
+                <w:sz w:val="20"/>
+                <w:szCs w:val="20"/>
+              </w:rPr>
+            </w:pPr>
+            <w:r>
+              <w:rPr>
+                <w:sz w:val="20"/>
+                <w:szCs w:val="20"/>
+              </w:rPr>
               <w:t>2</w:t>
             </w:r>
           </w:p>
@@ -8448,11 +8124,15 @@
               <w:spacing w:before="0" w:after="160"/>
               <w:jc w:val="center"/>
               <w:rPr>
-                <w:lang w:val="es-ES"/>
-              </w:rPr>
-            </w:pPr>
-            <w:r>
-              <w:rPr/>
+                <w:sz w:val="20"/>
+                <w:szCs w:val="20"/>
+              </w:rPr>
+            </w:pPr>
+            <w:r>
+              <w:rPr>
+                <w:sz w:val="20"/>
+                <w:szCs w:val="20"/>
+              </w:rPr>
               <w:t>66</w:t>
             </w:r>
           </w:p>
@@ -8477,11 +8157,15 @@
               <w:spacing w:before="0" w:after="160"/>
               <w:jc w:val="center"/>
               <w:rPr>
-                <w:lang w:val="es-ES"/>
-              </w:rPr>
-            </w:pPr>
-            <w:r>
-              <w:rPr/>
+                <w:sz w:val="20"/>
+                <w:szCs w:val="20"/>
+              </w:rPr>
+            </w:pPr>
+            <w:r>
+              <w:rPr>
+                <w:sz w:val="20"/>
+                <w:szCs w:val="20"/>
+              </w:rPr>
               <w:t>5,741E-03</w:t>
             </w:r>
           </w:p>
@@ -8510,11 +8194,15 @@
               <w:spacing w:before="0" w:after="160"/>
               <w:jc w:val="center"/>
               <w:rPr>
-                <w:lang w:val="es-ES"/>
-              </w:rPr>
-            </w:pPr>
-            <w:r>
-              <w:rPr/>
+                <w:sz w:val="20"/>
+                <w:szCs w:val="20"/>
+              </w:rPr>
+            </w:pPr>
+            <w:r>
+              <w:rPr>
+                <w:sz w:val="20"/>
+                <w:szCs w:val="20"/>
+              </w:rPr>
               <w:t>1</w:t>
             </w:r>
           </w:p>
@@ -8538,11 +8226,15 @@
               <w:spacing w:before="0" w:after="160"/>
               <w:jc w:val="center"/>
               <w:rPr>
-                <w:lang w:val="es-ES"/>
-              </w:rPr>
-            </w:pPr>
-            <w:r>
-              <w:rPr/>
+                <w:sz w:val="20"/>
+                <w:szCs w:val="20"/>
+              </w:rPr>
+            </w:pPr>
+            <w:r>
+              <w:rPr>
+                <w:sz w:val="20"/>
+                <w:szCs w:val="20"/>
+              </w:rPr>
               <w:t>75</w:t>
             </w:r>
           </w:p>
@@ -8566,11 +8258,15 @@
               <w:spacing w:before="0" w:after="160"/>
               <w:jc w:val="center"/>
               <w:rPr>
-                <w:lang w:val="es-ES"/>
-              </w:rPr>
-            </w:pPr>
-            <w:r>
-              <w:rPr/>
+                <w:sz w:val="20"/>
+                <w:szCs w:val="20"/>
+              </w:rPr>
+            </w:pPr>
+            <w:r>
+              <w:rPr>
+                <w:sz w:val="20"/>
+                <w:szCs w:val="20"/>
+              </w:rPr>
               <w:t>3</w:t>
             </w:r>
           </w:p>
@@ -8594,11 +8290,15 @@
               <w:spacing w:before="0" w:after="160"/>
               <w:jc w:val="center"/>
               <w:rPr>
-                <w:lang w:val="es-ES"/>
-              </w:rPr>
-            </w:pPr>
-            <w:r>
-              <w:rPr/>
+                <w:sz w:val="20"/>
+                <w:szCs w:val="20"/>
+              </w:rPr>
+            </w:pPr>
+            <w:r>
+              <w:rPr>
+                <w:sz w:val="20"/>
+                <w:szCs w:val="20"/>
+              </w:rPr>
               <w:t>80</w:t>
             </w:r>
           </w:p>
@@ -8623,11 +8323,15 @@
               <w:spacing w:before="0" w:after="160"/>
               <w:jc w:val="center"/>
               <w:rPr>
-                <w:lang w:val="es-ES"/>
-              </w:rPr>
-            </w:pPr>
-            <w:r>
-              <w:rPr/>
+                <w:sz w:val="20"/>
+                <w:szCs w:val="20"/>
+              </w:rPr>
+            </w:pPr>
+            <w:r>
+              <w:rPr>
+                <w:sz w:val="20"/>
+                <w:szCs w:val="20"/>
+              </w:rPr>
               <w:t>6,959E-03</w:t>
             </w:r>
           </w:p>
@@ -8656,11 +8360,15 @@
               <w:spacing w:before="0" w:after="160"/>
               <w:jc w:val="center"/>
               <w:rPr>
-                <w:lang w:val="es-ES"/>
-              </w:rPr>
-            </w:pPr>
-            <w:r>
-              <w:rPr/>
+                <w:sz w:val="20"/>
+                <w:szCs w:val="20"/>
+              </w:rPr>
+            </w:pPr>
+            <w:r>
+              <w:rPr>
+                <w:sz w:val="20"/>
+                <w:szCs w:val="20"/>
+              </w:rPr>
               <w:t>2</w:t>
             </w:r>
           </w:p>
@@ -8684,11 +8392,15 @@
               <w:spacing w:before="0" w:after="160"/>
               <w:jc w:val="center"/>
               <w:rPr>
-                <w:lang w:val="es-ES"/>
-              </w:rPr>
-            </w:pPr>
-            <w:r>
-              <w:rPr/>
+                <w:sz w:val="20"/>
+                <w:szCs w:val="20"/>
+              </w:rPr>
+            </w:pPr>
+            <w:r>
+              <w:rPr>
+                <w:sz w:val="20"/>
+                <w:szCs w:val="20"/>
+              </w:rPr>
               <w:t>75</w:t>
             </w:r>
           </w:p>
@@ -8712,11 +8424,15 @@
               <w:spacing w:before="0" w:after="160"/>
               <w:jc w:val="center"/>
               <w:rPr>
-                <w:lang w:val="es-ES"/>
-              </w:rPr>
-            </w:pPr>
-            <w:r>
-              <w:rPr/>
+                <w:sz w:val="20"/>
+                <w:szCs w:val="20"/>
+              </w:rPr>
+            </w:pPr>
+            <w:r>
+              <w:rPr>
+                <w:sz w:val="20"/>
+                <w:szCs w:val="20"/>
+              </w:rPr>
               <w:t>3</w:t>
             </w:r>
           </w:p>
@@ -8740,11 +8456,15 @@
               <w:spacing w:before="0" w:after="160"/>
               <w:jc w:val="center"/>
               <w:rPr>
-                <w:lang w:val="es-ES"/>
-              </w:rPr>
-            </w:pPr>
-            <w:r>
-              <w:rPr/>
+                <w:sz w:val="20"/>
+                <w:szCs w:val="20"/>
+              </w:rPr>
+            </w:pPr>
+            <w:r>
+              <w:rPr>
+                <w:sz w:val="20"/>
+                <w:szCs w:val="20"/>
+              </w:rPr>
               <w:t>150</w:t>
             </w:r>
           </w:p>
@@ -8769,11 +8489,15 @@
               <w:spacing w:before="0" w:after="160"/>
               <w:jc w:val="center"/>
               <w:rPr>
-                <w:lang w:val="es-ES"/>
-              </w:rPr>
-            </w:pPr>
-            <w:r>
-              <w:rPr/>
+                <w:sz w:val="20"/>
+                <w:szCs w:val="20"/>
+              </w:rPr>
+            </w:pPr>
+            <w:r>
+              <w:rPr>
+                <w:sz w:val="20"/>
+                <w:szCs w:val="20"/>
+              </w:rPr>
               <w:t>1,305E-02</w:t>
             </w:r>
           </w:p>
@@ -8802,11 +8526,15 @@
               <w:spacing w:before="0" w:after="160"/>
               <w:jc w:val="center"/>
               <w:rPr>
-                <w:lang w:val="es-ES"/>
-              </w:rPr>
-            </w:pPr>
-            <w:r>
-              <w:rPr/>
+                <w:sz w:val="20"/>
+                <w:szCs w:val="20"/>
+              </w:rPr>
+            </w:pPr>
+            <w:r>
+              <w:rPr>
+                <w:sz w:val="20"/>
+                <w:szCs w:val="20"/>
+              </w:rPr>
               <w:t>1</w:t>
             </w:r>
           </w:p>
@@ -8830,11 +8558,15 @@
               <w:spacing w:before="0" w:after="160"/>
               <w:jc w:val="center"/>
               <w:rPr>
-                <w:lang w:val="es-ES"/>
-              </w:rPr>
-            </w:pPr>
-            <w:r>
-              <w:rPr/>
+                <w:sz w:val="20"/>
+                <w:szCs w:val="20"/>
+              </w:rPr>
+            </w:pPr>
+            <w:r>
+              <w:rPr>
+                <w:sz w:val="20"/>
+                <w:szCs w:val="20"/>
+              </w:rPr>
               <w:t>100</w:t>
             </w:r>
           </w:p>
@@ -8858,11 +8590,15 @@
               <w:spacing w:before="0" w:after="160"/>
               <w:jc w:val="center"/>
               <w:rPr>
-                <w:lang w:val="es-ES"/>
-              </w:rPr>
-            </w:pPr>
-            <w:r>
-              <w:rPr/>
+                <w:sz w:val="20"/>
+                <w:szCs w:val="20"/>
+              </w:rPr>
+            </w:pPr>
+            <w:r>
+              <w:rPr>
+                <w:sz w:val="20"/>
+                <w:szCs w:val="20"/>
+              </w:rPr>
               <w:t>4</w:t>
             </w:r>
           </w:p>
@@ -8886,11 +8622,15 @@
               <w:spacing w:before="0" w:after="160"/>
               <w:jc w:val="center"/>
               <w:rPr>
-                <w:lang w:val="es-ES"/>
-              </w:rPr>
-            </w:pPr>
-            <w:r>
-              <w:rPr/>
+                <w:sz w:val="20"/>
+                <w:szCs w:val="20"/>
+              </w:rPr>
+            </w:pPr>
+            <w:r>
+              <w:rPr>
+                <w:sz w:val="20"/>
+                <w:szCs w:val="20"/>
+              </w:rPr>
               <w:t>180</w:t>
             </w:r>
           </w:p>
@@ -8915,11 +8655,15 @@
               <w:spacing w:before="0" w:after="160"/>
               <w:jc w:val="center"/>
               <w:rPr>
-                <w:lang w:val="es-ES"/>
-              </w:rPr>
-            </w:pPr>
-            <w:r>
-              <w:rPr/>
+                <w:sz w:val="20"/>
+                <w:szCs w:val="20"/>
+              </w:rPr>
+            </w:pPr>
+            <w:r>
+              <w:rPr>
+                <w:sz w:val="20"/>
+                <w:szCs w:val="20"/>
+              </w:rPr>
               <w:t>1,566E-02</w:t>
             </w:r>
           </w:p>
@@ -8943,11 +8687,12 @@
       <w:pPr>
         <w:pStyle w:val="Normal"/>
         <w:rPr>
-          <w:lang w:val="es-ES"/>
-        </w:rPr>
-      </w:pPr>
-      <w:r>
-        <w:rPr>
+          <w:u w:val="single"/>
+        </w:rPr>
+      </w:pPr>
+      <w:r>
+        <w:rPr>
+          <w:u w:val="single"/>
           <w:lang w:val="es-ES"/>
         </w:rPr>
         <w:t>Fuga</w:t>
@@ -8970,72 +8715,44 @@
     <w:p>
       <w:pPr>
         <w:pStyle w:val="Normal"/>
-        <w:rPr>
-          <w:lang w:val="es-ES"/>
-        </w:rPr>
-      </w:pPr>
-      <w:r>
-        <w:rPr>
-          <w:lang w:val="es-ES"/>
-        </w:rPr>
-        <w:drawing>
-          <wp:anchor behindDoc="0" distT="0" distB="0" distL="0" distR="0" simplePos="0" locked="0" layoutInCell="0" allowOverlap="1" relativeHeight="3">
-            <wp:simplePos x="0" y="0"/>
-            <wp:positionH relativeFrom="column">
-              <wp:posOffset>1725295</wp:posOffset>
-            </wp:positionH>
-            <wp:positionV relativeFrom="paragraph">
-              <wp:posOffset>-73660</wp:posOffset>
-            </wp:positionV>
-            <wp:extent cx="1732915" cy="514350"/>
-            <wp:effectExtent l="0" t="0" r="0" b="0"/>
-            <wp:wrapSquare wrapText="largest"/>
-            <wp:docPr id="2" name="Imagen2" descr=""/>
-            <wp:cNvGraphicFramePr>
-              <a:graphicFrameLocks xmlns:a="http://schemas.openxmlformats.org/drawingml/2006/main" noChangeAspect="1"/>
-            </wp:cNvGraphicFramePr>
-            <a:graphic xmlns:a="http://schemas.openxmlformats.org/drawingml/2006/main">
-              <a:graphicData uri="http://schemas.openxmlformats.org/drawingml/2006/picture">
-                <pic:pic xmlns:pic="http://schemas.openxmlformats.org/drawingml/2006/picture">
-                  <pic:nvPicPr>
-                    <pic:cNvPr id="2" name="Imagen2" descr=""/>
-                    <pic:cNvPicPr>
-                      <a:picLocks noChangeAspect="1" noChangeArrowheads="1"/>
-                    </pic:cNvPicPr>
-                  </pic:nvPicPr>
-                  <pic:blipFill>
-                    <a:blip r:embed="rId3"/>
-                    <a:stretch>
-                      <a:fillRect/>
-                    </a:stretch>
-                  </pic:blipFill>
-                  <pic:spPr bwMode="auto">
-                    <a:xfrm>
-                      <a:off x="0" y="0"/>
-                      <a:ext cx="1732915" cy="514350"/>
-                    </a:xfrm>
-                    <a:prstGeom prst="rect">
-                      <a:avLst/>
-                    </a:prstGeom>
-                  </pic:spPr>
-                </pic:pic>
-              </a:graphicData>
-            </a:graphic>
-          </wp:anchor>
-        </w:drawing>
-      </w:r>
-    </w:p>
-    <w:p>
-      <w:pPr>
-        <w:pStyle w:val="Normal"/>
-        <w:rPr>
-          <w:lang w:val="es-ES"/>
-        </w:rPr>
-      </w:pPr>
-      <w:r>
-        <w:rPr>
-          <w:lang w:val="es-ES"/>
-        </w:rPr>
+        <w:jc w:val="center"/>
+        <w:rPr>
+          <w:lang w:val="es-ES"/>
+        </w:rPr>
+      </w:pPr>
+      <w:r>
+        <w:rPr>
+          <w:lang w:val="es-ES"/>
+        </w:rPr>
+        <w:t>Q = K</w:t>
+      </w:r>
+      <w:r>
+        <w:rPr>
+          <w:vertAlign w:val="subscript"/>
+          <w:lang w:val="es-ES"/>
+        </w:rPr>
+        <w:t>v</w:t>
+      </w:r>
+      <w:r>
+        <w:rPr>
+          <w:lang w:val="es-ES"/>
+        </w:rPr>
+        <w:t xml:space="preserve"> * (</w:t>
+      </w:r>
+      <w:r>
+        <w:rPr>
+          <w:rFonts w:cs="Calibri" w:cstheme="minorHAnsi"/>
+          <w:lang w:val="es-ES"/>
+        </w:rPr>
+        <w:t>∆P)</w:t>
+      </w:r>
+      <w:r>
+        <w:rPr>
+          <w:rFonts w:eastAsia="Calibri" w:cs="Calibri" w:ascii="DejaVu Serif" w:hAnsi="DejaVu Serif" w:cstheme="minorHAnsi"/>
+          <w:vertAlign w:val="superscript"/>
+          <w:lang w:val="es-ES"/>
+        </w:rPr>
+        <w:t>γ</w:t>
       </w:r>
     </w:p>
     <w:p>
@@ -9053,7 +8770,7 @@
       </w:r>
       <w:r>
         <w:rPr>
-          <w:rFonts w:eastAsia="Calibri" w:cs="" w:ascii="DejaVu Sans" w:hAnsi="DejaVu Sans"/>
+          <w:rFonts w:eastAsia="Calibri" w:cs="" w:ascii="DejaVu Serif" w:hAnsi="DejaVu Serif"/>
           <w:lang w:val="es-ES"/>
         </w:rPr>
         <w:t>γ</w:t>
@@ -9114,6 +8831,19 @@
       <w:pPr>
         <w:pStyle w:val="Normal"/>
         <w:rPr>
+          <w:lang w:val="es-ES"/>
+        </w:rPr>
+      </w:pPr>
+      <w:r>
+        <w:rPr>
+          <w:lang w:val="es-ES"/>
+        </w:rPr>
+      </w:r>
+    </w:p>
+    <w:p>
+      <w:pPr>
+        <w:pStyle w:val="Normal"/>
+        <w:rPr>
           <w:b/>
           <w:b/>
           <w:bCs/>
@@ -9143,62 +8873,12 @@
         <w:rPr>
           <w:lang w:val="es-ES"/>
         </w:rPr>
-        <w:t xml:space="preserve">Debe existir la capacidad de que durante la ejecución de un modelo en tiempo extendido, se pueda simular el encendido y apagado de una bomba.  Esto es posible mediante la asignación del estado del tramo intercambiándolo de bomba a check (BO -&gt; CB, con CB en lugar de CK para diferenciarlo de un Check normal, que puede volver a funcionar como bomba en dado caso que vuelva a arrancar., o talvez más ordenado, incluir en la lista de opciones de la bomba un estado en la forma de un bit 0=apagado, 1=Encendido.  Este bit se concatenaría con los datos de la curva de la bomba:  </w:t>
-      </w:r>
-    </w:p>
-    <w:p>
-      <w:pPr>
-        <w:pStyle w:val="ListParagraph"/>
-        <w:numPr>
-          <w:ilvl w:val="0"/>
-          <w:numId w:val="1"/>
-        </w:numPr>
-        <w:jc w:val="both"/>
-        <w:rPr>
-          <w:rFonts w:ascii="Courier New" w:hAnsi="Courier New" w:cs="Courier New"/>
-          <w:sz w:val="20"/>
-          <w:szCs w:val="20"/>
-          <w:lang w:val="es-ES"/>
-        </w:rPr>
-      </w:pPr>
-      <w:r>
-        <w:rPr>
-          <w:rFonts w:cs="Courier New" w:ascii="Courier New" w:hAnsi="Courier New"/>
-          <w:sz w:val="20"/>
-          <w:szCs w:val="20"/>
-          <w:lang w:val="es-ES"/>
-        </w:rPr>
-        <w:t xml:space="preserve">"opciones": "-3125.0 187.5 77.5 1" =&gt; α=-3125, β=187.5, γ=77.5 ON </w:t>
-      </w:r>
-    </w:p>
-    <w:p>
-      <w:pPr>
-        <w:pStyle w:val="ListParagraph"/>
-        <w:numPr>
-          <w:ilvl w:val="0"/>
-          <w:numId w:val="1"/>
-        </w:numPr>
-        <w:jc w:val="both"/>
-        <w:rPr>
-          <w:rFonts w:ascii="Courier New" w:hAnsi="Courier New" w:cs="Courier New"/>
-          <w:sz w:val="20"/>
-          <w:szCs w:val="20"/>
-          <w:lang w:val="es-ES"/>
-        </w:rPr>
-      </w:pPr>
-      <w:r>
-        <w:rPr>
-          <w:rFonts w:cs="Courier New" w:ascii="Courier New" w:hAnsi="Courier New"/>
-          <w:sz w:val="20"/>
-          <w:szCs w:val="20"/>
-          <w:lang w:val="es-ES"/>
-        </w:rPr>
-        <w:t xml:space="preserve">"opciones": "-3125.0 187.5 77.5 0" =&gt; α=-3125, β=187.5, γ=77.5 OFF </w:t>
-      </w:r>
-    </w:p>
-    <w:p>
-      <w:pPr>
-        <w:pStyle w:val="ListParagraph"/>
+        <w:t>Debe existir la capacidad de que durante la ejecución de un modelo en tiempo extendido, se pueda simular el encendido y apagado de una bomba.  Esto es posible mediante la asignación del estado del tramo intercambiándolo de entre 0=OFF y 1=ON.  Una bomba apagada tiene funcionamiento de válvula de retención (Check)</w:t>
+      </w:r>
+    </w:p>
+    <w:p>
+      <w:pPr>
+        <w:pStyle w:val="Normal"/>
         <w:jc w:val="both"/>
         <w:rPr>
           <w:lang w:val="es-ES"/>
@@ -9622,7 +9302,7 @@
       <w:lvlJc w:val="left"/>
       <w:pPr>
         <w:tabs>
-          <w:tab w:val="num" w:pos="0"/>
+          <w:tab w:val="num" w:pos="720"/>
         </w:tabs>
         <w:ind w:left="720" w:hanging="360"/>
       </w:pPr>
@@ -9633,31 +9313,31 @@
     <w:lvl w:ilvl="1">
       <w:start w:val="1"/>
       <w:numFmt w:val="bullet"/>
-      <w:lvlText w:val="o"/>
+      <w:lvlText w:val="◦"/>
       <w:lvlJc w:val="left"/>
       <w:pPr>
         <w:tabs>
-          <w:tab w:val="num" w:pos="0"/>
+          <w:tab w:val="num" w:pos="1080"/>
         </w:tabs>
-        <w:ind w:left="1440" w:hanging="360"/>
+        <w:ind w:left="1080" w:hanging="360"/>
       </w:pPr>
       <w:rPr>
-        <w:rFonts w:ascii="Courier New" w:hAnsi="Courier New" w:cs="Courier New" w:hint="default"/>
+        <w:rFonts w:ascii="OpenSymbol" w:hAnsi="OpenSymbol" w:cs="OpenSymbol" w:hint="default"/>
       </w:rPr>
     </w:lvl>
     <w:lvl w:ilvl="2">
       <w:start w:val="1"/>
       <w:numFmt w:val="bullet"/>
-      <w:lvlText w:val=""/>
+      <w:lvlText w:val="▪"/>
       <w:lvlJc w:val="left"/>
       <w:pPr>
         <w:tabs>
-          <w:tab w:val="num" w:pos="0"/>
+          <w:tab w:val="num" w:pos="1440"/>
         </w:tabs>
-        <w:ind w:left="2160" w:hanging="360"/>
+        <w:ind w:left="1440" w:hanging="360"/>
       </w:pPr>
       <w:rPr>
-        <w:rFonts w:ascii="Wingdings" w:hAnsi="Wingdings" w:cs="Wingdings" w:hint="default"/>
+        <w:rFonts w:ascii="OpenSymbol" w:hAnsi="OpenSymbol" w:cs="OpenSymbol" w:hint="default"/>
       </w:rPr>
     </w:lvl>
     <w:lvl w:ilvl="3">
@@ -9667,9 +9347,9 @@
       <w:lvlJc w:val="left"/>
       <w:pPr>
         <w:tabs>
-          <w:tab w:val="num" w:pos="0"/>
+          <w:tab w:val="num" w:pos="1800"/>
         </w:tabs>
-        <w:ind w:left="2880" w:hanging="360"/>
+        <w:ind w:left="1800" w:hanging="360"/>
       </w:pPr>
       <w:rPr>
         <w:rFonts w:ascii="Symbol" w:hAnsi="Symbol" w:cs="Symbol" w:hint="default"/>
@@ -9678,31 +9358,31 @@
     <w:lvl w:ilvl="4">
       <w:start w:val="1"/>
       <w:numFmt w:val="bullet"/>
-      <w:lvlText w:val="o"/>
+      <w:lvlText w:val="◦"/>
       <w:lvlJc w:val="left"/>
       <w:pPr>
         <w:tabs>
-          <w:tab w:val="num" w:pos="0"/>
+          <w:tab w:val="num" w:pos="2160"/>
         </w:tabs>
-        <w:ind w:left="3600" w:hanging="360"/>
+        <w:ind w:left="2160" w:hanging="360"/>
       </w:pPr>
       <w:rPr>
-        <w:rFonts w:ascii="Courier New" w:hAnsi="Courier New" w:cs="Courier New" w:hint="default"/>
+        <w:rFonts w:ascii="OpenSymbol" w:hAnsi="OpenSymbol" w:cs="OpenSymbol" w:hint="default"/>
       </w:rPr>
     </w:lvl>
     <w:lvl w:ilvl="5">
       <w:start w:val="1"/>
       <w:numFmt w:val="bullet"/>
-      <w:lvlText w:val=""/>
+      <w:lvlText w:val="▪"/>
       <w:lvlJc w:val="left"/>
       <w:pPr>
         <w:tabs>
-          <w:tab w:val="num" w:pos="0"/>
+          <w:tab w:val="num" w:pos="2520"/>
         </w:tabs>
-        <w:ind w:left="4320" w:hanging="360"/>
+        <w:ind w:left="2520" w:hanging="360"/>
       </w:pPr>
       <w:rPr>
-        <w:rFonts w:ascii="Wingdings" w:hAnsi="Wingdings" w:cs="Wingdings" w:hint="default"/>
+        <w:rFonts w:ascii="OpenSymbol" w:hAnsi="OpenSymbol" w:cs="OpenSymbol" w:hint="default"/>
       </w:rPr>
     </w:lvl>
     <w:lvl w:ilvl="6">
@@ -9712,9 +9392,9 @@
       <w:lvlJc w:val="left"/>
       <w:pPr>
         <w:tabs>
-          <w:tab w:val="num" w:pos="0"/>
+          <w:tab w:val="num" w:pos="2880"/>
         </w:tabs>
-        <w:ind w:left="5040" w:hanging="360"/>
+        <w:ind w:left="2880" w:hanging="360"/>
       </w:pPr>
       <w:rPr>
         <w:rFonts w:ascii="Symbol" w:hAnsi="Symbol" w:cs="Symbol" w:hint="default"/>
@@ -9723,31 +9403,31 @@
     <w:lvl w:ilvl="7">
       <w:start w:val="1"/>
       <w:numFmt w:val="bullet"/>
-      <w:lvlText w:val="o"/>
+      <w:lvlText w:val="◦"/>
       <w:lvlJc w:val="left"/>
       <w:pPr>
         <w:tabs>
-          <w:tab w:val="num" w:pos="0"/>
+          <w:tab w:val="num" w:pos="3240"/>
         </w:tabs>
-        <w:ind w:left="5760" w:hanging="360"/>
+        <w:ind w:left="3240" w:hanging="360"/>
       </w:pPr>
       <w:rPr>
-        <w:rFonts w:ascii="Courier New" w:hAnsi="Courier New" w:cs="Courier New" w:hint="default"/>
+        <w:rFonts w:ascii="OpenSymbol" w:hAnsi="OpenSymbol" w:cs="OpenSymbol" w:hint="default"/>
       </w:rPr>
     </w:lvl>
     <w:lvl w:ilvl="8">
       <w:start w:val="1"/>
       <w:numFmt w:val="bullet"/>
-      <w:lvlText w:val=""/>
+      <w:lvlText w:val="▪"/>
       <w:lvlJc w:val="left"/>
       <w:pPr>
         <w:tabs>
-          <w:tab w:val="num" w:pos="0"/>
+          <w:tab w:val="num" w:pos="3600"/>
         </w:tabs>
-        <w:ind w:left="6480" w:hanging="360"/>
+        <w:ind w:left="3600" w:hanging="360"/>
       </w:pPr>
       <w:rPr>
-        <w:rFonts w:ascii="Wingdings" w:hAnsi="Wingdings" w:cs="Wingdings" w:hint="default"/>
+        <w:rFonts w:ascii="OpenSymbol" w:hAnsi="OpenSymbol" w:cs="OpenSymbol" w:hint="default"/>
       </w:rPr>
     </w:lvl>
   </w:abstractNum>
@@ -10163,143 +9843,6 @@
     </w:lvl>
   </w:abstractNum>
   <w:abstractNum w:abstractNumId="7">
-    <w:lvl w:ilvl="0">
-      <w:start w:val="1"/>
-      <w:numFmt w:val="bullet"/>
-      <w:lvlText w:val=""/>
-      <w:lvlJc w:val="left"/>
-      <w:pPr>
-        <w:tabs>
-          <w:tab w:val="num" w:pos="720"/>
-        </w:tabs>
-        <w:ind w:left="720" w:hanging="360"/>
-      </w:pPr>
-      <w:rPr>
-        <w:rFonts w:ascii="Symbol" w:hAnsi="Symbol" w:cs="Symbol" w:hint="default"/>
-      </w:rPr>
-    </w:lvl>
-    <w:lvl w:ilvl="1">
-      <w:start w:val="1"/>
-      <w:numFmt w:val="bullet"/>
-      <w:lvlText w:val="◦"/>
-      <w:lvlJc w:val="left"/>
-      <w:pPr>
-        <w:tabs>
-          <w:tab w:val="num" w:pos="1080"/>
-        </w:tabs>
-        <w:ind w:left="1080" w:hanging="360"/>
-      </w:pPr>
-      <w:rPr>
-        <w:rFonts w:ascii="OpenSymbol" w:hAnsi="OpenSymbol" w:cs="OpenSymbol" w:hint="default"/>
-      </w:rPr>
-    </w:lvl>
-    <w:lvl w:ilvl="2">
-      <w:start w:val="1"/>
-      <w:numFmt w:val="bullet"/>
-      <w:lvlText w:val="▪"/>
-      <w:lvlJc w:val="left"/>
-      <w:pPr>
-        <w:tabs>
-          <w:tab w:val="num" w:pos="1440"/>
-        </w:tabs>
-        <w:ind w:left="1440" w:hanging="360"/>
-      </w:pPr>
-      <w:rPr>
-        <w:rFonts w:ascii="OpenSymbol" w:hAnsi="OpenSymbol" w:cs="OpenSymbol" w:hint="default"/>
-      </w:rPr>
-    </w:lvl>
-    <w:lvl w:ilvl="3">
-      <w:start w:val="1"/>
-      <w:numFmt w:val="bullet"/>
-      <w:lvlText w:val=""/>
-      <w:lvlJc w:val="left"/>
-      <w:pPr>
-        <w:tabs>
-          <w:tab w:val="num" w:pos="1800"/>
-        </w:tabs>
-        <w:ind w:left="1800" w:hanging="360"/>
-      </w:pPr>
-      <w:rPr>
-        <w:rFonts w:ascii="Symbol" w:hAnsi="Symbol" w:cs="Symbol" w:hint="default"/>
-      </w:rPr>
-    </w:lvl>
-    <w:lvl w:ilvl="4">
-      <w:start w:val="1"/>
-      <w:numFmt w:val="bullet"/>
-      <w:lvlText w:val="◦"/>
-      <w:lvlJc w:val="left"/>
-      <w:pPr>
-        <w:tabs>
-          <w:tab w:val="num" w:pos="2160"/>
-        </w:tabs>
-        <w:ind w:left="2160" w:hanging="360"/>
-      </w:pPr>
-      <w:rPr>
-        <w:rFonts w:ascii="OpenSymbol" w:hAnsi="OpenSymbol" w:cs="OpenSymbol" w:hint="default"/>
-      </w:rPr>
-    </w:lvl>
-    <w:lvl w:ilvl="5">
-      <w:start w:val="1"/>
-      <w:numFmt w:val="bullet"/>
-      <w:lvlText w:val="▪"/>
-      <w:lvlJc w:val="left"/>
-      <w:pPr>
-        <w:tabs>
-          <w:tab w:val="num" w:pos="2520"/>
-        </w:tabs>
-        <w:ind w:left="2520" w:hanging="360"/>
-      </w:pPr>
-      <w:rPr>
-        <w:rFonts w:ascii="OpenSymbol" w:hAnsi="OpenSymbol" w:cs="OpenSymbol" w:hint="default"/>
-      </w:rPr>
-    </w:lvl>
-    <w:lvl w:ilvl="6">
-      <w:start w:val="1"/>
-      <w:numFmt w:val="bullet"/>
-      <w:lvlText w:val=""/>
-      <w:lvlJc w:val="left"/>
-      <w:pPr>
-        <w:tabs>
-          <w:tab w:val="num" w:pos="2880"/>
-        </w:tabs>
-        <w:ind w:left="2880" w:hanging="360"/>
-      </w:pPr>
-      <w:rPr>
-        <w:rFonts w:ascii="Symbol" w:hAnsi="Symbol" w:cs="Symbol" w:hint="default"/>
-      </w:rPr>
-    </w:lvl>
-    <w:lvl w:ilvl="7">
-      <w:start w:val="1"/>
-      <w:numFmt w:val="bullet"/>
-      <w:lvlText w:val="◦"/>
-      <w:lvlJc w:val="left"/>
-      <w:pPr>
-        <w:tabs>
-          <w:tab w:val="num" w:pos="3240"/>
-        </w:tabs>
-        <w:ind w:left="3240" w:hanging="360"/>
-      </w:pPr>
-      <w:rPr>
-        <w:rFonts w:ascii="OpenSymbol" w:hAnsi="OpenSymbol" w:cs="OpenSymbol" w:hint="default"/>
-      </w:rPr>
-    </w:lvl>
-    <w:lvl w:ilvl="8">
-      <w:start w:val="1"/>
-      <w:numFmt w:val="bullet"/>
-      <w:lvlText w:val="▪"/>
-      <w:lvlJc w:val="left"/>
-      <w:pPr>
-        <w:tabs>
-          <w:tab w:val="num" w:pos="3600"/>
-        </w:tabs>
-        <w:ind w:left="3600" w:hanging="360"/>
-      </w:pPr>
-      <w:rPr>
-        <w:rFonts w:ascii="OpenSymbol" w:hAnsi="OpenSymbol" w:cs="OpenSymbol" w:hint="default"/>
-      </w:rPr>
-    </w:lvl>
-  </w:abstractNum>
-  <w:abstractNum w:abstractNumId="8">
     <w:lvl w:ilvl="0">
       <w:start w:val="1"/>
       <w:numFmt w:val="none"/>
@@ -10438,9 +9981,6 @@
   </w:num>
   <w:num w:numId="7">
     <w:abstractNumId w:val="7"/>
-  </w:num>
-  <w:num w:numId="8">
-    <w:abstractNumId w:val="8"/>
   </w:num>
 </w:numbering>
 </file>

</xml_diff>

<commit_message>
arreglando modos, formatos y destinos
</commit_message>
<xml_diff>
--- a/docs/Temas_pendientes_y_de_analisis_MGH.docx
+++ b/docs/Temas_pendientes_y_de_analisis_MGH.docx
@@ -3802,7 +3802,35 @@
               <w:rPr>
                 <w:rFonts w:ascii="Latin Modern Mono" w:hAnsi="Latin Modern Mono"/>
               </w:rPr>
-              <w:t>-q -qj -qc</w:t>
+              <w:t>-</w:t>
+            </w:r>
+            <w:r>
+              <w:rPr>
+                <w:rFonts w:ascii="Latin Modern Mono" w:hAnsi="Latin Modern Mono"/>
+              </w:rPr>
+              <w:t>qs -qjs -qcs</w:t>
+            </w:r>
+          </w:p>
+          <w:p>
+            <w:pPr>
+              <w:pStyle w:val="Contenidodelatabla"/>
+              <w:widowControl w:val="false"/>
+              <w:spacing w:before="0" w:after="160"/>
+              <w:rPr>
+                <w:rFonts w:ascii="Latin Modern Mono" w:hAnsi="Latin Modern Mono"/>
+              </w:rPr>
+            </w:pPr>
+            <w:r>
+              <w:rPr>
+                <w:rFonts w:ascii="Latin Modern Mono" w:hAnsi="Latin Modern Mono"/>
+              </w:rPr>
+              <w:t xml:space="preserve"> </w:t>
+            </w:r>
+            <w:r>
+              <w:rPr>
+                <w:rFonts w:ascii="Latin Modern Mono" w:hAnsi="Latin Modern Mono"/>
+              </w:rPr>
+              <w:t>-q  -qj  -qc</w:t>
             </w:r>
           </w:p>
         </w:tc>
@@ -3906,6 +3934,34 @@
                 <w:rFonts w:ascii="Latin Modern Mono" w:hAnsi="Latin Modern Mono"/>
               </w:rPr>
             </w:pPr>
+            <w:r>
+              <w:rPr>
+                <w:rFonts w:ascii="Latin Modern Mono" w:hAnsi="Latin Modern Mono"/>
+              </w:rPr>
+              <w:t>-</w:t>
+            </w:r>
+            <w:r>
+              <w:rPr>
+                <w:rFonts w:ascii="Latin Modern Mono" w:hAnsi="Latin Modern Mono"/>
+              </w:rPr>
+              <w:t>ns -njs -ncs</w:t>
+            </w:r>
+          </w:p>
+          <w:p>
+            <w:pPr>
+              <w:pStyle w:val="Contenidodelatabla"/>
+              <w:widowControl w:val="false"/>
+              <w:spacing w:before="0" w:after="160"/>
+              <w:rPr>
+                <w:rFonts w:ascii="Latin Modern Mono" w:hAnsi="Latin Modern Mono"/>
+              </w:rPr>
+            </w:pPr>
+            <w:r>
+              <w:rPr>
+                <w:rFonts w:ascii="Latin Modern Mono" w:hAnsi="Latin Modern Mono"/>
+              </w:rPr>
+              <w:t xml:space="preserve"> </w:t>
+            </w:r>
             <w:r>
               <w:rPr>
                 <w:rFonts w:ascii="Latin Modern Mono" w:hAnsi="Latin Modern Mono"/>
@@ -3921,19 +3977,9 @@
                 <w:szCs w:val="22"/>
                 <w:lang w:val="es-CR" w:eastAsia="en-US" w:bidi="ar-SA"/>
               </w:rPr>
-              <w:t>n -nj -nc</w:t>
-            </w:r>
-          </w:p>
-        </w:tc>
-        <w:tc>
-          <w:tcPr>
-            <w:tcW w:w="7187" w:type="dxa"/>
-            <w:tcBorders>
-              <w:left w:val="single" w:sz="2" w:space="0" w:color="000000"/>
-              <w:bottom w:val="single" w:sz="2" w:space="0" w:color="000000"/>
-              <w:right w:val="single" w:sz="2" w:space="0" w:color="000000"/>
-            </w:tcBorders>
-          </w:tcPr>
+              <w:t>n  -nj  -nc</w:t>
+            </w:r>
+          </w:p>
           <w:p>
             <w:pPr>
               <w:pStyle w:val="Contenidodelatabla"/>
@@ -3943,40 +3989,6 @@
                 <w:rFonts w:ascii="Latin Modern Mono" w:hAnsi="Latin Modern Mono"/>
               </w:rPr>
             </w:pPr>
-            <w:r>
-              <w:rPr>
-                <w:rFonts w:ascii="Latin Modern Mono" w:hAnsi="Latin Modern Mono"/>
-              </w:rPr>
-              <w:t>Reporte normal en formato TXT/JSON/CSV hacia stdout</w:t>
-            </w:r>
-          </w:p>
-        </w:tc>
-      </w:tr>
-      <w:tr>
-        <w:trPr/>
-        <w:tc>
-          <w:tcPr>
-            <w:tcW w:w="1650" w:type="dxa"/>
-            <w:tcBorders>
-              <w:left w:val="single" w:sz="2" w:space="0" w:color="000000"/>
-              <w:bottom w:val="single" w:sz="2" w:space="0" w:color="000000"/>
-            </w:tcBorders>
-          </w:tcPr>
-          <w:p>
-            <w:pPr>
-              <w:pStyle w:val="Contenidodelatabla"/>
-              <w:widowControl w:val="false"/>
-              <w:spacing w:before="0" w:after="160"/>
-              <w:rPr>
-                <w:rFonts w:ascii="Latin Modern Mono" w:hAnsi="Latin Modern Mono"/>
-              </w:rPr>
-            </w:pPr>
-            <w:r>
-              <w:rPr>
-                <w:rFonts w:ascii="Latin Modern Mono" w:hAnsi="Latin Modern Mono"/>
-              </w:rPr>
-              <w:t>-</w:t>
-            </w:r>
             <w:r>
               <w:rPr>
                 <w:rFonts w:eastAsia="Calibri" w:cs="" w:ascii="Latin Modern Mono" w:hAnsi="Latin Modern Mono" w:cstheme="minorBidi" w:eastAsiaTheme="minorHAnsi"/>
@@ -3986,136 +3998,8 @@
                 <w:szCs w:val="22"/>
                 <w:lang w:val="es-CR" w:eastAsia="en-US" w:bidi="ar-SA"/>
               </w:rPr>
-              <w:t>nf -njf -ncf</w:t>
-            </w:r>
-          </w:p>
-        </w:tc>
-        <w:tc>
-          <w:tcPr>
-            <w:tcW w:w="7187" w:type="dxa"/>
-            <w:tcBorders>
-              <w:left w:val="single" w:sz="2" w:space="0" w:color="000000"/>
-              <w:bottom w:val="single" w:sz="2" w:space="0" w:color="000000"/>
-              <w:right w:val="single" w:sz="2" w:space="0" w:color="000000"/>
-            </w:tcBorders>
-          </w:tcPr>
-          <w:p>
-            <w:pPr>
-              <w:pStyle w:val="Contenidodelatabla"/>
-              <w:widowControl w:val="false"/>
-              <w:spacing w:before="0" w:after="160"/>
-              <w:rPr>
-                <w:rFonts w:ascii="Latin Modern Mono" w:hAnsi="Latin Modern Mono"/>
-              </w:rPr>
-            </w:pPr>
-            <w:r>
-              <w:rPr>
-                <w:rFonts w:ascii="Latin Modern Mono" w:hAnsi="Latin Modern Mono"/>
-              </w:rPr>
-              <w:t>Reporte normal en formato TXT/JSON/CSV hacia archivo</w:t>
-            </w:r>
-          </w:p>
-        </w:tc>
-      </w:tr>
-      <w:tr>
-        <w:trPr/>
-        <w:tc>
-          <w:tcPr>
-            <w:tcW w:w="1650" w:type="dxa"/>
-            <w:tcBorders>
-              <w:left w:val="single" w:sz="2" w:space="0" w:color="000000"/>
-              <w:bottom w:val="single" w:sz="2" w:space="0" w:color="000000"/>
-            </w:tcBorders>
-          </w:tcPr>
-          <w:p>
-            <w:pPr>
-              <w:pStyle w:val="Contenidodelatabla"/>
-              <w:widowControl w:val="false"/>
-              <w:spacing w:before="0" w:after="160"/>
-              <w:rPr>
-                <w:rFonts w:ascii="Latin Modern Mono" w:hAnsi="Latin Modern Mono"/>
-              </w:rPr>
-            </w:pPr>
-            <w:r>
-              <w:rPr>
-                <w:rFonts w:ascii="Latin Modern Mono" w:hAnsi="Latin Modern Mono"/>
-              </w:rPr>
-              <w:t>-v</w:t>
-            </w:r>
-          </w:p>
-        </w:tc>
-        <w:tc>
-          <w:tcPr>
-            <w:tcW w:w="7187" w:type="dxa"/>
-            <w:tcBorders>
-              <w:left w:val="single" w:sz="2" w:space="0" w:color="000000"/>
-              <w:bottom w:val="single" w:sz="2" w:space="0" w:color="000000"/>
-              <w:right w:val="single" w:sz="2" w:space="0" w:color="000000"/>
-            </w:tcBorders>
-          </w:tcPr>
-          <w:p>
-            <w:pPr>
-              <w:pStyle w:val="Contenidodelatabla"/>
-              <w:widowControl w:val="false"/>
-              <w:spacing w:before="0" w:after="160"/>
-              <w:rPr>
-                <w:rFonts w:ascii="Latin Modern Mono" w:hAnsi="Latin Modern Mono"/>
-              </w:rPr>
-            </w:pPr>
-            <w:r>
-              <w:rPr>
-                <w:rFonts w:ascii="Latin Modern Mono" w:hAnsi="Latin Modern Mono"/>
-              </w:rPr>
-              <w:t>Informe detallado en formato TXT hacia terminal stdout</w:t>
-            </w:r>
-          </w:p>
-        </w:tc>
-      </w:tr>
-      <w:tr>
-        <w:trPr/>
-        <w:tc>
-          <w:tcPr>
-            <w:tcW w:w="1650" w:type="dxa"/>
-            <w:tcBorders>
-              <w:left w:val="single" w:sz="2" w:space="0" w:color="000000"/>
-              <w:bottom w:val="single" w:sz="2" w:space="0" w:color="000000"/>
-            </w:tcBorders>
-          </w:tcPr>
-          <w:p>
-            <w:pPr>
-              <w:pStyle w:val="Contenidodelatabla"/>
-              <w:widowControl w:val="false"/>
-              <w:spacing w:before="0" w:after="160"/>
-              <w:rPr>
-                <w:rFonts w:ascii="Latin Modern Mono" w:hAnsi="Latin Modern Mono"/>
-              </w:rPr>
-            </w:pPr>
-            <w:r>
-              <w:rPr>
-                <w:rFonts w:ascii="Latin Modern Mono" w:hAnsi="Latin Modern Mono"/>
-              </w:rPr>
-              <w:t>-vf</w:t>
-            </w:r>
-          </w:p>
-        </w:tc>
-        <w:tc>
-          <w:tcPr>
-            <w:tcW w:w="7187" w:type="dxa"/>
-            <w:tcBorders>
-              <w:left w:val="single" w:sz="2" w:space="0" w:color="000000"/>
-              <w:bottom w:val="single" w:sz="2" w:space="0" w:color="000000"/>
-              <w:right w:val="single" w:sz="2" w:space="0" w:color="000000"/>
-            </w:tcBorders>
-          </w:tcPr>
-          <w:p>
-            <w:pPr>
-              <w:pStyle w:val="Contenidodelatabla"/>
-              <w:widowControl w:val="false"/>
-              <w:spacing w:before="0" w:after="160"/>
-              <w:rPr>
-                <w:rFonts w:ascii="Latin Modern Mono" w:hAnsi="Latin Modern Mono"/>
-              </w:rPr>
-            </w:pPr>
+              <w:t xml:space="preserve">      </w:t>
+            </w:r>
             <w:r>
               <w:rPr>
                 <w:rFonts w:eastAsia="Calibri" w:cs="" w:ascii="Latin Modern Mono" w:hAnsi="Latin Modern Mono" w:cstheme="minorBidi" w:eastAsiaTheme="minorHAnsi"/>
@@ -4125,13 +4009,44 @@
                 <w:szCs w:val="22"/>
                 <w:lang w:val="es-CR" w:eastAsia="en-US" w:bidi="ar-SA"/>
               </w:rPr>
-              <w:t>Informe</w:t>
-            </w:r>
-            <w:r>
-              <w:rPr>
-                <w:rFonts w:ascii="Latin Modern Mono" w:hAnsi="Latin Modern Mono"/>
-              </w:rPr>
-              <w:t xml:space="preserve"> detallado en formato TXT hacia archivo</w:t>
+              <w:t>-</w:t>
+            </w:r>
+            <w:r>
+              <w:rPr>
+                <w:rFonts w:eastAsia="Calibri" w:cs="" w:ascii="Latin Modern Mono" w:hAnsi="Latin Modern Mono" w:cstheme="minorBidi" w:eastAsiaTheme="minorHAnsi"/>
+                <w:color w:val="auto"/>
+                <w:kern w:val="0"/>
+                <w:sz w:val="22"/>
+                <w:szCs w:val="22"/>
+                <w:lang w:val="es-CR" w:eastAsia="en-US" w:bidi="ar-SA"/>
+              </w:rPr>
+              <w:t>j  -c</w:t>
+            </w:r>
+          </w:p>
+        </w:tc>
+        <w:tc>
+          <w:tcPr>
+            <w:tcW w:w="7187" w:type="dxa"/>
+            <w:tcBorders>
+              <w:left w:val="single" w:sz="2" w:space="0" w:color="000000"/>
+              <w:bottom w:val="single" w:sz="2" w:space="0" w:color="000000"/>
+              <w:right w:val="single" w:sz="2" w:space="0" w:color="000000"/>
+            </w:tcBorders>
+          </w:tcPr>
+          <w:p>
+            <w:pPr>
+              <w:pStyle w:val="Contenidodelatabla"/>
+              <w:widowControl w:val="false"/>
+              <w:spacing w:before="0" w:after="160"/>
+              <w:rPr>
+                <w:rFonts w:ascii="Latin Modern Mono" w:hAnsi="Latin Modern Mono"/>
+              </w:rPr>
+            </w:pPr>
+            <w:r>
+              <w:rPr>
+                <w:rFonts w:ascii="Latin Modern Mono" w:hAnsi="Latin Modern Mono"/>
+              </w:rPr>
+              <w:t>Reporte normal en formato TXT/JSON/CSV hacia stdout</w:t>
             </w:r>
           </w:p>
         </w:tc>
@@ -4159,6 +4074,61 @@
               <w:rPr>
                 <w:rFonts w:ascii="Latin Modern Mono" w:hAnsi="Latin Modern Mono"/>
               </w:rPr>
+              <w:t>-</w:t>
+            </w:r>
+            <w:r>
+              <w:rPr>
+                <w:rFonts w:eastAsia="Calibri" w:cs="" w:ascii="Latin Modern Mono" w:hAnsi="Latin Modern Mono" w:cstheme="minorBidi" w:eastAsiaTheme="minorHAnsi"/>
+                <w:color w:val="auto"/>
+                <w:kern w:val="0"/>
+                <w:sz w:val="22"/>
+                <w:szCs w:val="22"/>
+                <w:lang w:val="es-CR" w:eastAsia="en-US" w:bidi="ar-SA"/>
+              </w:rPr>
+              <w:t>nf -njf -ncf</w:t>
+            </w:r>
+          </w:p>
+          <w:p>
+            <w:pPr>
+              <w:pStyle w:val="Contenidodelatabla"/>
+              <w:widowControl w:val="false"/>
+              <w:spacing w:before="0" w:after="160"/>
+              <w:rPr>
+                <w:rFonts w:ascii="Latin Modern Mono" w:hAnsi="Latin Modern Mono"/>
+              </w:rPr>
+            </w:pPr>
+            <w:r>
+              <w:rPr>
+                <w:rFonts w:eastAsia="Calibri" w:cs="" w:ascii="Latin Modern Mono" w:hAnsi="Latin Modern Mono" w:cstheme="minorBidi" w:eastAsiaTheme="minorHAnsi"/>
+                <w:color w:val="auto"/>
+                <w:kern w:val="0"/>
+                <w:sz w:val="22"/>
+                <w:szCs w:val="22"/>
+                <w:lang w:val="es-CR" w:eastAsia="en-US" w:bidi="ar-SA"/>
+              </w:rPr>
+              <w:t xml:space="preserve"> </w:t>
+            </w:r>
+            <w:r>
+              <w:rPr>
+                <w:rFonts w:eastAsia="Calibri" w:cs="" w:ascii="Latin Modern Mono" w:hAnsi="Latin Modern Mono" w:cstheme="minorBidi" w:eastAsiaTheme="minorHAnsi"/>
+                <w:color w:val="auto"/>
+                <w:kern w:val="0"/>
+                <w:sz w:val="22"/>
+                <w:szCs w:val="22"/>
+                <w:lang w:val="es-CR" w:eastAsia="en-US" w:bidi="ar-SA"/>
+              </w:rPr>
+              <w:t>-</w:t>
+            </w:r>
+            <w:r>
+              <w:rPr>
+                <w:rFonts w:eastAsia="Calibri" w:cs="" w:ascii="Latin Modern Mono" w:hAnsi="Latin Modern Mono" w:cstheme="minorBidi" w:eastAsiaTheme="minorHAnsi"/>
+                <w:color w:val="auto"/>
+                <w:kern w:val="0"/>
+                <w:sz w:val="22"/>
+                <w:szCs w:val="22"/>
+                <w:lang w:val="es-CR" w:eastAsia="en-US" w:bidi="ar-SA"/>
+              </w:rPr>
+              <w:t>f  -jf  -cf</w:t>
             </w:r>
           </w:p>
         </w:tc>
@@ -4184,6 +4154,7 @@
               <w:rPr>
                 <w:rFonts w:ascii="Latin Modern Mono" w:hAnsi="Latin Modern Mono"/>
               </w:rPr>
+              <w:t>Reporte normal en formato TXT/JSON/CSV hacia archivo</w:t>
             </w:r>
           </w:p>
         </w:tc>
@@ -4211,7 +4182,13 @@
               <w:rPr>
                 <w:rFonts w:ascii="Latin Modern Mono" w:hAnsi="Latin Modern Mono"/>
               </w:rPr>
-              <w:t>(null)</w:t>
+              <w:t>-v  -</w:t>
+            </w:r>
+            <w:r>
+              <w:rPr>
+                <w:rFonts w:ascii="Latin Modern Mono" w:hAnsi="Latin Modern Mono"/>
+              </w:rPr>
+              <w:t>vs</w:t>
             </w:r>
           </w:p>
         </w:tc>
@@ -4237,7 +4214,7 @@
               <w:rPr>
                 <w:rFonts w:ascii="Latin Modern Mono" w:hAnsi="Latin Modern Mono"/>
               </w:rPr>
-              <w:t>La salida por defecto es -n</w:t>
+              <w:t>Informe detallado en formato TXT hacia terminal stdout *</w:t>
             </w:r>
           </w:p>
         </w:tc>
@@ -4265,6 +4242,7 @@
               <w:rPr>
                 <w:rFonts w:ascii="Latin Modern Mono" w:hAnsi="Latin Modern Mono"/>
               </w:rPr>
+              <w:t>-vf</w:t>
             </w:r>
           </w:p>
         </w:tc>
@@ -4288,8 +4266,158 @@
             </w:pPr>
             <w:r>
               <w:rPr>
-                <w:rFonts w:ascii="Latin Modern Mono" w:hAnsi="Latin Modern Mono"/>
-              </w:rPr>
+                <w:rFonts w:eastAsia="Calibri" w:cs="" w:ascii="Latin Modern Mono" w:hAnsi="Latin Modern Mono" w:cstheme="minorBidi" w:eastAsiaTheme="minorHAnsi"/>
+                <w:color w:val="auto"/>
+                <w:kern w:val="0"/>
+                <w:sz w:val="22"/>
+                <w:szCs w:val="22"/>
+                <w:lang w:val="es-CR" w:eastAsia="en-US" w:bidi="ar-SA"/>
+              </w:rPr>
+              <w:t>Informe</w:t>
+            </w:r>
+            <w:r>
+              <w:rPr>
+                <w:rFonts w:ascii="Latin Modern Mono" w:hAnsi="Latin Modern Mono"/>
+              </w:rPr>
+              <w:t xml:space="preserve"> detallado en formato TXT hacia archivo *</w:t>
+            </w:r>
+          </w:p>
+        </w:tc>
+      </w:tr>
+      <w:tr>
+        <w:trPr/>
+        <w:tc>
+          <w:tcPr>
+            <w:tcW w:w="1650" w:type="dxa"/>
+            <w:tcBorders>
+              <w:left w:val="single" w:sz="2" w:space="0" w:color="000000"/>
+              <w:bottom w:val="single" w:sz="2" w:space="0" w:color="000000"/>
+            </w:tcBorders>
+          </w:tcPr>
+          <w:p>
+            <w:pPr>
+              <w:pStyle w:val="Contenidodelatabla"/>
+              <w:widowControl w:val="false"/>
+              <w:spacing w:before="0" w:after="160"/>
+              <w:rPr>
+                <w:rFonts w:ascii="Latin Modern Mono" w:hAnsi="Latin Modern Mono"/>
+              </w:rPr>
+            </w:pPr>
+            <w:r>
+              <w:rPr>
+                <w:rFonts w:ascii="Latin Modern Mono" w:hAnsi="Latin Modern Mono"/>
+              </w:rPr>
+              <w:t>(null</w:t>
+            </w:r>
+            <w:r>
+              <w:rPr>
+                <w:rFonts w:ascii="Latin Modern Mono" w:hAnsi="Latin Modern Mono"/>
+              </w:rPr>
+              <w:t>)</w:t>
+            </w:r>
+          </w:p>
+        </w:tc>
+        <w:tc>
+          <w:tcPr>
+            <w:tcW w:w="7187" w:type="dxa"/>
+            <w:tcBorders>
+              <w:left w:val="single" w:sz="2" w:space="0" w:color="000000"/>
+              <w:bottom w:val="single" w:sz="2" w:space="0" w:color="000000"/>
+              <w:right w:val="single" w:sz="2" w:space="0" w:color="000000"/>
+            </w:tcBorders>
+          </w:tcPr>
+          <w:p>
+            <w:pPr>
+              <w:pStyle w:val="Contenidodelatabla"/>
+              <w:widowControl w:val="false"/>
+              <w:spacing w:before="0" w:after="160"/>
+              <w:rPr>
+                <w:rFonts w:ascii="Latin Modern Mono" w:hAnsi="Latin Modern Mono"/>
+              </w:rPr>
+            </w:pPr>
+            <w:r>
+              <w:rPr>
+                <w:rFonts w:ascii="Latin Modern Mono" w:hAnsi="Latin Modern Mono"/>
+              </w:rPr>
+              <w:t>La salida por defecto es -n</w:t>
+            </w:r>
+            <w:r>
+              <w:rPr>
+                <w:rFonts w:ascii="Latin Modern Mono" w:hAnsi="Latin Modern Mono"/>
+              </w:rPr>
+              <w:t>ts</w:t>
+            </w:r>
+            <w:r>
+              <w:rPr>
+                <w:rFonts w:ascii="Latin Modern Mono" w:hAnsi="Latin Modern Mono"/>
+              </w:rPr>
+              <w:t xml:space="preserve"> </w:t>
+            </w:r>
+            <w:r>
+              <w:rPr>
+                <w:rFonts w:ascii="Latin Modern Mono" w:hAnsi="Latin Modern Mono"/>
+              </w:rPr>
+              <w:t>en formato</w:t>
+            </w:r>
+          </w:p>
+        </w:tc>
+      </w:tr>
+      <w:tr>
+        <w:trPr/>
+        <w:tc>
+          <w:tcPr>
+            <w:tcW w:w="1650" w:type="dxa"/>
+            <w:tcBorders>
+              <w:left w:val="single" w:sz="2" w:space="0" w:color="000000"/>
+              <w:bottom w:val="single" w:sz="2" w:space="0" w:color="000000"/>
+            </w:tcBorders>
+          </w:tcPr>
+          <w:p>
+            <w:pPr>
+              <w:pStyle w:val="Contenidodelatabla"/>
+              <w:widowControl w:val="false"/>
+              <w:spacing w:before="0" w:after="160"/>
+              <w:rPr>
+                <w:rFonts w:ascii="Latin Modern Mono" w:hAnsi="Latin Modern Mono"/>
+              </w:rPr>
+            </w:pPr>
+            <w:r>
+              <w:rPr>
+                <w:rFonts w:ascii="Latin Modern Mono" w:hAnsi="Latin Modern Mono"/>
+              </w:rPr>
+              <w:t>-</w:t>
+            </w:r>
+            <w:r>
+              <w:rPr>
+                <w:rFonts w:ascii="Latin Modern Mono" w:hAnsi="Latin Modern Mono"/>
+              </w:rPr>
+              <w:t>i</w:t>
+            </w:r>
+          </w:p>
+        </w:tc>
+        <w:tc>
+          <w:tcPr>
+            <w:tcW w:w="7187" w:type="dxa"/>
+            <w:tcBorders>
+              <w:left w:val="single" w:sz="2" w:space="0" w:color="000000"/>
+              <w:bottom w:val="single" w:sz="2" w:space="0" w:color="000000"/>
+              <w:right w:val="single" w:sz="2" w:space="0" w:color="000000"/>
+            </w:tcBorders>
+          </w:tcPr>
+          <w:p>
+            <w:pPr>
+              <w:pStyle w:val="Contenidodelatabla"/>
+              <w:widowControl w:val="false"/>
+              <w:spacing w:before="0" w:after="160"/>
+              <w:rPr>
+                <w:rFonts w:ascii="Latin Modern Mono" w:hAnsi="Latin Modern Mono"/>
+              </w:rPr>
+            </w:pPr>
+            <w:r>
+              <w:rPr>
+                <w:rFonts w:ascii="Latin Modern Mono" w:hAnsi="Latin Modern Mono"/>
+              </w:rPr>
+              <w:t>Modo interactivo</w:t>
             </w:r>
           </w:p>
         </w:tc>
@@ -4307,7 +4435,7 @@
         <w:rPr>
           <w:lang w:val="es-ES"/>
         </w:rPr>
-        <w:t>* este tipo de salida puede no ser significativo ó util: omitir.</w:t>
+        <w:t>* La salida detallada solo se formatea en tablas en TXT</w:t>
       </w:r>
     </w:p>
     <w:p>

</xml_diff>